<commit_message>
Updates Report and Task Solution Files
Updated the task_solution files to add comments in the code

Updated the report file to add content of my tasks.
</commit_message>
<xml_diff>
--- a/Assignment 3_Report.docx
+++ b/Assignment 3_Report.docx
@@ -13,6 +13,8 @@
           <w:sz w:val="28"/>
         </w:rPr>
       </w:pPr>
+      <w:bookmarkStart w:id="0" w:name="_Hlk25838304"/>
+      <w:bookmarkEnd w:id="0"/>
       <w:r>
         <w:rPr>
           <w:rFonts w:ascii="Roboto" w:hAnsi="Roboto"/>
@@ -247,13 +249,210 @@
     <w:p>
       <w:pPr>
         <w:rPr>
-          <w:rFonts w:ascii="Roboto" w:hAnsi="Roboto"/>
-          <w:sz w:val="24"/>
-        </w:rPr>
-      </w:pPr>
-    </w:p>
-    <w:p>
-      <w:pPr>
+          <w:rFonts w:ascii="Roboto" w:hAnsi="Roboto" w:cs="Times New Roman"/>
+          <w:sz w:val="24"/>
+          <w:szCs w:val="28"/>
+        </w:rPr>
+      </w:pPr>
+      <w:r>
+        <w:rPr>
+          <w:rFonts w:ascii="Roboto" w:hAnsi="Roboto" w:cs="Times New Roman"/>
+          <w:sz w:val="24"/>
+          <w:szCs w:val="28"/>
+        </w:rPr>
+        <w:t>Link to the GitHub</w:t>
+      </w:r>
+      <w:r>
+        <w:rPr>
+          <w:rFonts w:ascii="Roboto" w:hAnsi="Roboto" w:cs="Times New Roman"/>
+          <w:sz w:val="24"/>
+          <w:szCs w:val="28"/>
+        </w:rPr>
+        <w:t xml:space="preserve">: </w:t>
+      </w:r>
+    </w:p>
+    <w:p>
+      <w:pPr>
+        <w:rPr>
+          <w:rFonts w:ascii="Roboto" w:hAnsi="Roboto" w:cs="Times New Roman"/>
+          <w:sz w:val="24"/>
+          <w:szCs w:val="28"/>
+        </w:rPr>
+      </w:pPr>
+    </w:p>
+    <w:p>
+      <w:pPr>
+        <w:rPr>
+          <w:rFonts w:ascii="Roboto" w:hAnsi="Roboto" w:cs="Times New Roman"/>
+          <w:sz w:val="24"/>
+          <w:szCs w:val="24"/>
+        </w:rPr>
+      </w:pPr>
+      <w:r>
+        <w:rPr>
+          <w:rFonts w:ascii="Roboto" w:hAnsi="Roboto" w:cs="Times New Roman"/>
+          <w:sz w:val="24"/>
+          <w:szCs w:val="24"/>
+        </w:rPr>
+        <w:t>Task 1: solution_6f8cd79b.json</w:t>
+      </w:r>
+    </w:p>
+    <w:p>
+      <w:pPr>
+        <w:rPr>
+          <w:rFonts w:ascii="Roboto" w:hAnsi="Roboto" w:cs="Times New Roman"/>
+          <w:sz w:val="24"/>
+          <w:szCs w:val="24"/>
+        </w:rPr>
+      </w:pPr>
+      <w:r>
+        <w:rPr>
+          <w:rFonts w:ascii="Roboto" w:hAnsi="Roboto" w:cs="Times New Roman"/>
+          <w:b/>
+          <w:bCs/>
+          <w:sz w:val="24"/>
+          <w:szCs w:val="24"/>
+        </w:rPr>
+        <w:t>Input</w:t>
+      </w:r>
+      <w:r>
+        <w:rPr>
+          <w:rFonts w:ascii="Roboto" w:hAnsi="Roboto" w:cs="Times New Roman"/>
+          <w:sz w:val="24"/>
+          <w:szCs w:val="24"/>
+        </w:rPr>
+        <w:t xml:space="preserve">: </w:t>
+      </w:r>
+      <w:r>
+        <w:rPr>
+          <w:rFonts w:ascii="Roboto" w:hAnsi="Roboto" w:cs="Times New Roman"/>
+          <w:sz w:val="24"/>
+          <w:szCs w:val="24"/>
+        </w:rPr>
+        <w:tab/>
+      </w:r>
+      <w:r>
+        <w:rPr>
+          <w:rFonts w:ascii="Roboto" w:hAnsi="Roboto" w:cs="Times New Roman"/>
+          <w:sz w:val="24"/>
+          <w:szCs w:val="24"/>
+        </w:rPr>
+        <w:tab/>
+      </w:r>
+      <w:r>
+        <w:rPr>
+          <w:rFonts w:ascii="Roboto" w:hAnsi="Roboto" w:cs="Times New Roman"/>
+          <w:sz w:val="24"/>
+          <w:szCs w:val="24"/>
+        </w:rPr>
+        <w:tab/>
+      </w:r>
+      <w:r>
+        <w:rPr>
+          <w:rFonts w:ascii="Roboto" w:hAnsi="Roboto" w:cs="Times New Roman"/>
+          <w:sz w:val="24"/>
+          <w:szCs w:val="24"/>
+        </w:rPr>
+        <w:tab/>
+      </w:r>
+      <w:r>
+        <w:rPr>
+          <w:rFonts w:ascii="Roboto" w:hAnsi="Roboto" w:cs="Times New Roman"/>
+          <w:sz w:val="24"/>
+          <w:szCs w:val="24"/>
+        </w:rPr>
+        <w:tab/>
+      </w:r>
+      <w:r>
+        <w:rPr>
+          <w:rFonts w:ascii="Roboto" w:hAnsi="Roboto" w:cs="Times New Roman"/>
+          <w:sz w:val="24"/>
+          <w:szCs w:val="24"/>
+        </w:rPr>
+        <w:tab/>
+      </w:r>
+      <w:r>
+        <w:rPr>
+          <w:rFonts w:ascii="Roboto" w:hAnsi="Roboto" w:cs="Times New Roman"/>
+          <w:sz w:val="24"/>
+          <w:szCs w:val="24"/>
+        </w:rPr>
+        <w:tab/>
+      </w:r>
+      <w:proofErr w:type="gramStart"/>
+      <w:r>
+        <w:rPr>
+          <w:rFonts w:ascii="Roboto" w:hAnsi="Roboto" w:cs="Times New Roman"/>
+          <w:sz w:val="24"/>
+          <w:szCs w:val="24"/>
+        </w:rPr>
+        <w:tab/>
+      </w:r>
+      <w:r>
+        <w:rPr>
+          <w:rFonts w:ascii="Roboto" w:hAnsi="Roboto" w:cs="Times New Roman"/>
+          <w:sz w:val="24"/>
+          <w:szCs w:val="24"/>
+        </w:rPr>
+        <w:t xml:space="preserve">  </w:t>
+      </w:r>
+      <w:r>
+        <w:rPr>
+          <w:rFonts w:ascii="Roboto" w:hAnsi="Roboto" w:cs="Times New Roman"/>
+          <w:sz w:val="24"/>
+          <w:szCs w:val="24"/>
+        </w:rPr>
+        <w:tab/>
+      </w:r>
+      <w:proofErr w:type="gramEnd"/>
+      <w:r>
+        <w:rPr>
+          <w:rFonts w:ascii="Roboto" w:hAnsi="Roboto" w:cs="Times New Roman"/>
+          <w:sz w:val="24"/>
+          <w:szCs w:val="24"/>
+        </w:rPr>
+        <w:t xml:space="preserve"> </w:t>
+      </w:r>
+      <w:r>
+        <w:rPr>
+          <w:rFonts w:ascii="Roboto" w:hAnsi="Roboto" w:cs="Times New Roman"/>
+          <w:sz w:val="24"/>
+          <w:szCs w:val="24"/>
+        </w:rPr>
+        <w:t xml:space="preserve">  </w:t>
+      </w:r>
+      <w:r>
+        <w:rPr>
+          <w:rFonts w:ascii="Roboto" w:hAnsi="Roboto" w:cs="Times New Roman"/>
+          <w:sz w:val="24"/>
+          <w:szCs w:val="24"/>
+        </w:rPr>
+        <w:t xml:space="preserve">  </w:t>
+      </w:r>
+      <w:r>
+        <w:rPr>
+          <w:rFonts w:ascii="Roboto" w:hAnsi="Roboto" w:cs="Times New Roman"/>
+          <w:b/>
+          <w:bCs/>
+          <w:sz w:val="24"/>
+          <w:szCs w:val="24"/>
+        </w:rPr>
+        <w:t>O</w:t>
+      </w:r>
+      <w:r>
+        <w:rPr>
+          <w:rFonts w:ascii="Roboto" w:hAnsi="Roboto" w:cs="Times New Roman"/>
+          <w:b/>
+          <w:bCs/>
+          <w:sz w:val="24"/>
+          <w:szCs w:val="24"/>
+        </w:rPr>
+        <w:t>utput:</w:t>
+      </w:r>
+    </w:p>
+    <w:p>
+      <w:pPr>
+        <w:ind w:left="360"/>
         <w:rPr>
           <w:rFonts w:ascii="Roboto" w:hAnsi="Roboto" w:cs="Times New Roman"/>
           <w:sz w:val="28"/>
@@ -262,145 +461,21 @@
       </w:pPr>
       <w:r>
         <w:rPr>
-          <w:rFonts w:ascii="Roboto" w:hAnsi="Roboto" w:cs="Times New Roman"/>
-          <w:sz w:val="28"/>
-          <w:szCs w:val="28"/>
-        </w:rPr>
-        <w:t>Link to the GitHub :</w:t>
-      </w:r>
-    </w:p>
-    <w:p>
-      <w:pPr>
-        <w:ind w:left="360"/>
-        <w:rPr>
-          <w:rFonts w:ascii="Roboto" w:hAnsi="Roboto" w:cs="Times New Roman"/>
-          <w:sz w:val="28"/>
-          <w:szCs w:val="28"/>
-        </w:rPr>
-      </w:pPr>
-    </w:p>
-    <w:p>
-      <w:pPr>
-        <w:ind w:left="360"/>
-        <w:rPr>
-          <w:rFonts w:ascii="Roboto" w:hAnsi="Roboto" w:cs="Times New Roman"/>
-          <w:sz w:val="28"/>
-          <w:szCs w:val="28"/>
-        </w:rPr>
-      </w:pPr>
-    </w:p>
-    <w:p>
-      <w:pPr>
-        <w:ind w:left="360"/>
-        <w:rPr>
-          <w:rFonts w:ascii="Roboto" w:hAnsi="Roboto" w:cs="Times New Roman"/>
-          <w:sz w:val="24"/>
-          <w:szCs w:val="24"/>
-        </w:rPr>
-      </w:pPr>
-    </w:p>
-    <w:p>
-      <w:pPr>
-        <w:rPr>
-          <w:rFonts w:ascii="Roboto" w:hAnsi="Roboto" w:cs="Times New Roman"/>
-          <w:sz w:val="24"/>
-          <w:szCs w:val="24"/>
-        </w:rPr>
-      </w:pPr>
-      <w:r>
-        <w:rPr>
-          <w:rFonts w:ascii="Roboto" w:hAnsi="Roboto" w:cs="Times New Roman"/>
-          <w:sz w:val="24"/>
-          <w:szCs w:val="24"/>
-        </w:rPr>
-        <w:t>Task 1: solution_6f8cd79b.json</w:t>
-      </w:r>
-    </w:p>
-    <w:p>
-      <w:pPr>
-        <w:ind w:left="360"/>
-        <w:rPr>
-          <w:rFonts w:ascii="Roboto" w:hAnsi="Roboto" w:cs="Times New Roman"/>
-          <w:sz w:val="24"/>
-          <w:szCs w:val="24"/>
-        </w:rPr>
-      </w:pPr>
-      <w:r>
-        <w:rPr>
-          <w:rFonts w:ascii="Roboto" w:hAnsi="Roboto" w:cs="Times New Roman"/>
-          <w:sz w:val="24"/>
-          <w:szCs w:val="24"/>
-        </w:rPr>
-        <w:t xml:space="preserve">Input: </w:t>
-      </w:r>
-      <w:r>
-        <w:rPr>
-          <w:rFonts w:ascii="Roboto" w:hAnsi="Roboto" w:cs="Times New Roman"/>
-          <w:sz w:val="24"/>
-          <w:szCs w:val="24"/>
-        </w:rPr>
-        <w:tab/>
-      </w:r>
-      <w:r>
-        <w:rPr>
-          <w:rFonts w:ascii="Roboto" w:hAnsi="Roboto" w:cs="Times New Roman"/>
-          <w:sz w:val="24"/>
-          <w:szCs w:val="24"/>
-        </w:rPr>
-        <w:tab/>
-      </w:r>
-      <w:r>
-        <w:rPr>
-          <w:rFonts w:ascii="Roboto" w:hAnsi="Roboto" w:cs="Times New Roman"/>
-          <w:sz w:val="24"/>
-          <w:szCs w:val="24"/>
-        </w:rPr>
-        <w:tab/>
-      </w:r>
-      <w:r>
-        <w:rPr>
-          <w:rFonts w:ascii="Roboto" w:hAnsi="Roboto" w:cs="Times New Roman"/>
-          <w:sz w:val="24"/>
-          <w:szCs w:val="24"/>
-        </w:rPr>
-        <w:tab/>
-      </w:r>
-      <w:r>
-        <w:rPr>
-          <w:rFonts w:ascii="Roboto" w:hAnsi="Roboto" w:cs="Times New Roman"/>
-          <w:sz w:val="24"/>
-          <w:szCs w:val="24"/>
-        </w:rPr>
-        <w:tab/>
-      </w:r>
-      <w:r>
-        <w:rPr>
-          <w:rFonts w:ascii="Roboto" w:hAnsi="Roboto" w:cs="Times New Roman"/>
-          <w:sz w:val="24"/>
-          <w:szCs w:val="24"/>
-        </w:rPr>
-        <w:tab/>
-        <w:t>Expected output:</w:t>
-      </w:r>
-    </w:p>
-    <w:p>
-      <w:pPr>
-        <w:ind w:left="360"/>
-        <w:rPr>
-          <w:rFonts w:ascii="Roboto" w:hAnsi="Roboto" w:cs="Times New Roman"/>
-          <w:sz w:val="28"/>
-          <w:szCs w:val="28"/>
-        </w:rPr>
-      </w:pPr>
-      <w:r>
-        <w:rPr>
           <w:rFonts w:ascii="Roboto" w:hAnsi="Roboto"/>
           <w:noProof/>
         </w:rPr>
         <w:drawing>
-          <wp:inline distT="0" distB="0" distL="0" distR="0" wp14:anchorId="39931469" wp14:editId="5A82E4B2">
+          <wp:anchor distT="0" distB="0" distL="114300" distR="114300" simplePos="0" relativeHeight="251658240" behindDoc="0" locked="0" layoutInCell="1" allowOverlap="1" wp14:anchorId="39931469" wp14:editId="69B0AECE">
+            <wp:simplePos x="0" y="0"/>
+            <wp:positionH relativeFrom="margin">
+              <wp:align>left</wp:align>
+            </wp:positionH>
+            <wp:positionV relativeFrom="paragraph">
+              <wp:posOffset>8890</wp:posOffset>
+            </wp:positionV>
             <wp:extent cx="1704975" cy="1967892"/>
             <wp:effectExtent l="0" t="0" r="0" b="0"/>
+            <wp:wrapNone/>
             <wp:docPr id="2" name="Picture 2"/>
             <wp:cNvGraphicFramePr>
               <a:graphicFrameLocks xmlns:a="http://schemas.openxmlformats.org/drawingml/2006/main" noChangeAspect="1"/>
@@ -430,7 +505,7 @@
                   <pic:spPr bwMode="auto">
                     <a:xfrm>
                       <a:off x="0" y="0"/>
-                      <a:ext cx="1707433" cy="1970729"/>
+                      <a:ext cx="1704975" cy="1967892"/>
                     </a:xfrm>
                     <a:prstGeom prst="rect">
                       <a:avLst/>
@@ -443,51 +518,32 @@
                 </pic:pic>
               </a:graphicData>
             </a:graphic>
-          </wp:inline>
+            <wp14:sizeRelH relativeFrom="page">
+              <wp14:pctWidth>0</wp14:pctWidth>
+            </wp14:sizeRelH>
+            <wp14:sizeRelV relativeFrom="page">
+              <wp14:pctHeight>0</wp14:pctHeight>
+            </wp14:sizeRelV>
+          </wp:anchor>
         </w:drawing>
       </w:r>
       <w:r>
         <w:rPr>
-          <w:rFonts w:ascii="Roboto" w:hAnsi="Roboto" w:cs="Times New Roman"/>
-          <w:b/>
-          <w:bCs/>
-          <w:sz w:val="28"/>
-          <w:szCs w:val="28"/>
-          <w:lang w:val="nl-NL"/>
-        </w:rPr>
-        <w:tab/>
-      </w:r>
-      <w:r>
-        <w:rPr>
-          <w:rFonts w:ascii="Roboto" w:hAnsi="Roboto" w:cs="Times New Roman"/>
-          <w:b/>
-          <w:bCs/>
-          <w:sz w:val="28"/>
-          <w:szCs w:val="28"/>
-          <w:lang w:val="nl-NL"/>
-        </w:rPr>
-        <w:tab/>
-      </w:r>
-      <w:r>
-        <w:rPr>
-          <w:rFonts w:ascii="Roboto" w:hAnsi="Roboto" w:cs="Times New Roman"/>
-          <w:b/>
-          <w:bCs/>
-          <w:sz w:val="28"/>
-          <w:szCs w:val="28"/>
-          <w:lang w:val="nl-NL"/>
-        </w:rPr>
-        <w:tab/>
-      </w:r>
-      <w:r>
-        <w:rPr>
           <w:rFonts w:ascii="Roboto" w:hAnsi="Roboto"/>
           <w:noProof/>
         </w:rPr>
         <w:drawing>
-          <wp:inline distT="0" distB="0" distL="0" distR="0" wp14:anchorId="6A8C77B9" wp14:editId="29D9E61A">
-            <wp:extent cx="1638300" cy="1939599"/>
+          <wp:anchor distT="0" distB="0" distL="114300" distR="114300" simplePos="0" relativeHeight="251659264" behindDoc="0" locked="0" layoutInCell="1" allowOverlap="1" wp14:anchorId="74CAB054" wp14:editId="29434FEE">
+            <wp:simplePos x="0" y="0"/>
+            <wp:positionH relativeFrom="margin">
+              <wp:align>right</wp:align>
+            </wp:positionH>
+            <wp:positionV relativeFrom="paragraph">
+              <wp:posOffset>16510</wp:posOffset>
+            </wp:positionV>
+            <wp:extent cx="1638300" cy="1939290"/>
             <wp:effectExtent l="0" t="0" r="0" b="3810"/>
+            <wp:wrapNone/>
             <wp:docPr id="1" name="Picture 1"/>
             <wp:cNvGraphicFramePr>
               <a:graphicFrameLocks xmlns:a="http://schemas.openxmlformats.org/drawingml/2006/main" noChangeAspect="1"/>
@@ -517,7 +573,7 @@
                   <pic:spPr bwMode="auto">
                     <a:xfrm>
                       <a:off x="0" y="0"/>
-                      <a:ext cx="1653184" cy="1957220"/>
+                      <a:ext cx="1638300" cy="1939290"/>
                     </a:xfrm>
                     <a:prstGeom prst="rect">
                       <a:avLst/>
@@ -530,45 +586,151 @@
                 </pic:pic>
               </a:graphicData>
             </a:graphic>
-          </wp:inline>
+            <wp14:sizeRelH relativeFrom="page">
+              <wp14:pctWidth>0</wp14:pctWidth>
+            </wp14:sizeRelH>
+            <wp14:sizeRelV relativeFrom="page">
+              <wp14:pctHeight>0</wp14:pctHeight>
+            </wp14:sizeRelV>
+          </wp:anchor>
         </w:drawing>
       </w:r>
       <w:r>
         <w:rPr>
           <w:rFonts w:ascii="Roboto" w:hAnsi="Roboto" w:cs="Times New Roman"/>
+          <w:b/>
+          <w:bCs/>
           <w:sz w:val="28"/>
           <w:szCs w:val="28"/>
-        </w:rPr>
-        <w:tab/>
-      </w:r>
-      <w:r>
-        <w:rPr>
-          <w:rFonts w:ascii="Roboto" w:hAnsi="Roboto" w:cs="Times New Roman"/>
+          <w:lang w:val="nl-NL"/>
+        </w:rPr>
+        <w:tab/>
+      </w:r>
+      <w:r>
+        <w:rPr>
+          <w:rFonts w:ascii="Roboto" w:hAnsi="Roboto" w:cs="Times New Roman"/>
+          <w:b/>
+          <w:bCs/>
           <w:sz w:val="28"/>
           <w:szCs w:val="28"/>
-        </w:rPr>
-        <w:tab/>
-      </w:r>
-      <w:r>
-        <w:rPr>
-          <w:rFonts w:ascii="Roboto" w:hAnsi="Roboto" w:cs="Times New Roman"/>
+          <w:lang w:val="nl-NL"/>
+        </w:rPr>
+        <w:tab/>
+      </w:r>
+      <w:r>
+        <w:rPr>
+          <w:rFonts w:ascii="Roboto" w:hAnsi="Roboto" w:cs="Times New Roman"/>
+          <w:b/>
+          <w:bCs/>
           <w:sz w:val="28"/>
           <w:szCs w:val="28"/>
-        </w:rPr>
-        <w:tab/>
-      </w:r>
-    </w:p>
-    <w:p>
-      <w:pPr>
-        <w:rPr>
-          <w:rFonts w:ascii="Roboto" w:hAnsi="Roboto" w:cs="Times New Roman"/>
-          <w:sz w:val="24"/>
-          <w:szCs w:val="24"/>
-        </w:rPr>
-      </w:pPr>
-      <w:r>
-        <w:rPr>
-          <w:rFonts w:ascii="Roboto" w:hAnsi="Roboto" w:cs="Times New Roman"/>
+          <w:lang w:val="nl-NL"/>
+        </w:rPr>
+        <w:tab/>
+      </w:r>
+      <w:r>
+        <w:rPr>
+          <w:rFonts w:ascii="Roboto" w:hAnsi="Roboto" w:cs="Times New Roman"/>
+          <w:sz w:val="28"/>
+          <w:szCs w:val="28"/>
+        </w:rPr>
+        <w:tab/>
+      </w:r>
+      <w:r>
+        <w:rPr>
+          <w:rFonts w:ascii="Roboto" w:hAnsi="Roboto" w:cs="Times New Roman"/>
+          <w:sz w:val="28"/>
+          <w:szCs w:val="28"/>
+        </w:rPr>
+        <w:tab/>
+      </w:r>
+      <w:r>
+        <w:rPr>
+          <w:rFonts w:ascii="Roboto" w:hAnsi="Roboto" w:cs="Times New Roman"/>
+          <w:sz w:val="28"/>
+          <w:szCs w:val="28"/>
+        </w:rPr>
+        <w:tab/>
+      </w:r>
+    </w:p>
+    <w:p>
+      <w:pPr>
+        <w:rPr>
+          <w:rFonts w:ascii="Roboto" w:hAnsi="Roboto" w:cs="Times New Roman"/>
+          <w:sz w:val="24"/>
+          <w:szCs w:val="24"/>
+        </w:rPr>
+      </w:pPr>
+    </w:p>
+    <w:p>
+      <w:pPr>
+        <w:rPr>
+          <w:rFonts w:ascii="Roboto" w:hAnsi="Roboto" w:cs="Times New Roman"/>
+          <w:sz w:val="24"/>
+          <w:szCs w:val="24"/>
+        </w:rPr>
+      </w:pPr>
+    </w:p>
+    <w:p>
+      <w:pPr>
+        <w:rPr>
+          <w:rFonts w:ascii="Roboto" w:hAnsi="Roboto" w:cs="Times New Roman"/>
+          <w:sz w:val="24"/>
+          <w:szCs w:val="24"/>
+        </w:rPr>
+      </w:pPr>
+    </w:p>
+    <w:p>
+      <w:pPr>
+        <w:rPr>
+          <w:rFonts w:ascii="Roboto" w:hAnsi="Roboto" w:cs="Times New Roman"/>
+          <w:sz w:val="24"/>
+          <w:szCs w:val="24"/>
+        </w:rPr>
+      </w:pPr>
+    </w:p>
+    <w:p>
+      <w:pPr>
+        <w:rPr>
+          <w:rFonts w:ascii="Roboto" w:hAnsi="Roboto" w:cs="Times New Roman"/>
+          <w:sz w:val="24"/>
+          <w:szCs w:val="24"/>
+        </w:rPr>
+      </w:pPr>
+    </w:p>
+    <w:p>
+      <w:pPr>
+        <w:rPr>
+          <w:rFonts w:ascii="Roboto" w:hAnsi="Roboto" w:cs="Times New Roman"/>
+          <w:sz w:val="24"/>
+          <w:szCs w:val="24"/>
+        </w:rPr>
+      </w:pPr>
+    </w:p>
+    <w:p>
+      <w:pPr>
+        <w:rPr>
+          <w:rFonts w:ascii="Roboto" w:hAnsi="Roboto" w:cs="Times New Roman"/>
+          <w:sz w:val="24"/>
+          <w:szCs w:val="24"/>
+        </w:rPr>
+      </w:pPr>
+    </w:p>
+    <w:p>
+      <w:pPr>
+        <w:rPr>
+          <w:rFonts w:ascii="Roboto" w:hAnsi="Roboto" w:cs="Times New Roman"/>
+          <w:b/>
+          <w:bCs/>
+          <w:sz w:val="24"/>
+          <w:szCs w:val="24"/>
+        </w:rPr>
+      </w:pPr>
+      <w:r>
+        <w:rPr>
+          <w:rFonts w:ascii="Roboto" w:hAnsi="Roboto" w:cs="Times New Roman"/>
+          <w:b/>
+          <w:bCs/>
           <w:sz w:val="24"/>
           <w:szCs w:val="24"/>
         </w:rPr>
@@ -614,7 +776,25 @@
           <w:sz w:val="24"/>
           <w:szCs w:val="24"/>
         </w:rPr>
-        <w:t xml:space="preserve">e can observe that, the input image is a blank grid and the expected output is the grid with blue color at its first and last row and column. We have to find a logic such that, any given input with blank grid, outputs a grid with a color at its boundaries. </w:t>
+        <w:t xml:space="preserve">e can observe that, the input image is a blank grid and the expected output is the grid with blue color at its first and last row and column. We </w:t>
+      </w:r>
+      <w:proofErr w:type="gramStart"/>
+      <w:r>
+        <w:rPr>
+          <w:rFonts w:ascii="Roboto" w:hAnsi="Roboto" w:cs="Times New Roman"/>
+          <w:sz w:val="24"/>
+          <w:szCs w:val="24"/>
+        </w:rPr>
+        <w:t>have to</w:t>
+      </w:r>
+      <w:proofErr w:type="gramEnd"/>
+      <w:r>
+        <w:rPr>
+          <w:rFonts w:ascii="Roboto" w:hAnsi="Roboto" w:cs="Times New Roman"/>
+          <w:sz w:val="24"/>
+          <w:szCs w:val="24"/>
+        </w:rPr>
+        <w:t xml:space="preserve"> find a logic such that, any given input with blank grid, outputs a grid with a color at its boundaries. </w:t>
       </w:r>
     </w:p>
     <w:p>
@@ -622,10 +802,68 @@
         <w:jc w:val="both"/>
         <w:rPr>
           <w:rFonts w:ascii="Roboto" w:hAnsi="Roboto" w:cs="Times New Roman"/>
-          <w:sz w:val="24"/>
-          <w:szCs w:val="24"/>
-        </w:rPr>
-      </w:pPr>
+          <w:b/>
+          <w:bCs/>
+          <w:sz w:val="24"/>
+          <w:szCs w:val="24"/>
+        </w:rPr>
+      </w:pPr>
+      <w:r>
+        <w:rPr>
+          <w:rFonts w:ascii="Roboto" w:hAnsi="Roboto" w:cs="Times New Roman"/>
+          <w:b/>
+          <w:bCs/>
+          <w:sz w:val="24"/>
+          <w:szCs w:val="24"/>
+        </w:rPr>
+        <w:t>Code Logic:</w:t>
+      </w:r>
+    </w:p>
+    <w:p>
+      <w:pPr>
+        <w:jc w:val="both"/>
+        <w:rPr>
+          <w:rFonts w:ascii="Roboto" w:hAnsi="Roboto" w:cs="Times New Roman"/>
+          <w:sz w:val="24"/>
+          <w:szCs w:val="24"/>
+        </w:rPr>
+      </w:pPr>
+      <w:r>
+        <w:rPr>
+          <w:rFonts w:ascii="Roboto" w:hAnsi="Roboto" w:cs="Times New Roman"/>
+          <w:sz w:val="24"/>
+          <w:szCs w:val="24"/>
+        </w:rPr>
+        <w:t xml:space="preserve">We have defined a function </w:t>
+      </w:r>
+      <w:r>
+        <w:rPr>
+          <w:rFonts w:ascii="Roboto" w:hAnsi="Roboto" w:cs="Times New Roman"/>
+          <w:b/>
+          <w:bCs/>
+          <w:sz w:val="24"/>
+          <w:szCs w:val="24"/>
+        </w:rPr>
+        <w:t>solve</w:t>
+      </w:r>
+      <w:r>
+        <w:rPr>
+          <w:rFonts w:ascii="Roboto" w:hAnsi="Roboto" w:cs="Times New Roman"/>
+          <w:b/>
+          <w:bCs/>
+          <w:sz w:val="24"/>
+          <w:szCs w:val="24"/>
+        </w:rPr>
+        <w:t xml:space="preserve">, </w:t>
+      </w:r>
+      <w:r>
+        <w:rPr>
+          <w:rFonts w:ascii="Roboto" w:hAnsi="Roboto" w:cs="Times New Roman"/>
+          <w:sz w:val="24"/>
+          <w:szCs w:val="24"/>
+        </w:rPr>
+        <w:t xml:space="preserve">which consists of the logic of this problem. In the solve function we first take the input of all the training cases and all the test cases. We </w:t>
+      </w:r>
       <w:r>
         <w:rPr>
           <w:rFonts w:ascii="Roboto" w:hAnsi="Roboto" w:cs="Times New Roman"/>
@@ -633,7 +871,148 @@
           <w:szCs w:val="24"/>
         </w:rPr>
         <w:lastRenderedPageBreak/>
-        <w:t>Code Logic:</w:t>
+        <w:t xml:space="preserve">then solve each case by displaying their specific outputs. Using for loop we first took the rows of the grid, then we colored the first and last row of the grid. </w:t>
+      </w:r>
+      <w:r>
+        <w:rPr>
+          <w:rFonts w:ascii="Roboto" w:hAnsi="Roboto" w:cs="Times New Roman"/>
+          <w:sz w:val="24"/>
+          <w:szCs w:val="24"/>
+        </w:rPr>
+        <w:t>Now for the first and last column of the grid, we</w:t>
+      </w:r>
+      <w:r>
+        <w:rPr>
+          <w:rFonts w:ascii="Roboto" w:hAnsi="Roboto" w:cs="Times New Roman"/>
+          <w:sz w:val="24"/>
+          <w:szCs w:val="24"/>
+        </w:rPr>
+        <w:t xml:space="preserve"> us</w:t>
+      </w:r>
+      <w:r>
+        <w:rPr>
+          <w:rFonts w:ascii="Roboto" w:hAnsi="Roboto" w:cs="Times New Roman"/>
+          <w:sz w:val="24"/>
+          <w:szCs w:val="24"/>
+        </w:rPr>
+        <w:t>e</w:t>
+      </w:r>
+      <w:r>
+        <w:rPr>
+          <w:rFonts w:ascii="Roboto" w:hAnsi="Roboto" w:cs="Times New Roman"/>
+          <w:sz w:val="24"/>
+          <w:szCs w:val="24"/>
+        </w:rPr>
+        <w:t xml:space="preserve"> nested for loop, w</w:t>
+      </w:r>
+      <w:r>
+        <w:rPr>
+          <w:rFonts w:ascii="Roboto" w:hAnsi="Roboto" w:cs="Times New Roman"/>
+          <w:sz w:val="24"/>
+          <w:szCs w:val="24"/>
+        </w:rPr>
+        <w:t>here we</w:t>
+      </w:r>
+      <w:r>
+        <w:rPr>
+          <w:rFonts w:ascii="Roboto" w:hAnsi="Roboto" w:cs="Times New Roman"/>
+          <w:sz w:val="24"/>
+          <w:szCs w:val="24"/>
+        </w:rPr>
+        <w:t xml:space="preserve"> get the elements of each row separately. Then we assign the color</w:t>
+      </w:r>
+      <w:r>
+        <w:rPr>
+          <w:rFonts w:ascii="Roboto" w:hAnsi="Roboto" w:cs="Times New Roman"/>
+          <w:sz w:val="24"/>
+          <w:szCs w:val="24"/>
+        </w:rPr>
+        <w:t>s</w:t>
+      </w:r>
+      <w:r>
+        <w:rPr>
+          <w:rFonts w:ascii="Roboto" w:hAnsi="Roboto" w:cs="Times New Roman"/>
+          <w:sz w:val="24"/>
+          <w:szCs w:val="24"/>
+        </w:rPr>
+        <w:t xml:space="preserve"> to the first and last element of </w:t>
+      </w:r>
+      <w:r>
+        <w:rPr>
+          <w:rFonts w:ascii="Roboto" w:hAnsi="Roboto" w:cs="Times New Roman"/>
+          <w:sz w:val="24"/>
+          <w:szCs w:val="24"/>
+        </w:rPr>
+        <w:t>each</w:t>
+      </w:r>
+      <w:r>
+        <w:rPr>
+          <w:rFonts w:ascii="Roboto" w:hAnsi="Roboto" w:cs="Times New Roman"/>
+          <w:sz w:val="24"/>
+          <w:szCs w:val="24"/>
+        </w:rPr>
+        <w:t xml:space="preserve"> row. </w:t>
+      </w:r>
+      <w:r>
+        <w:rPr>
+          <w:rFonts w:ascii="Roboto" w:hAnsi="Roboto"/>
+          <w:sz w:val="24"/>
+        </w:rPr>
+        <w:t xml:space="preserve">The function </w:t>
+      </w:r>
+      <w:proofErr w:type="gramStart"/>
+      <w:r>
+        <w:rPr>
+          <w:rFonts w:ascii="Roboto" w:hAnsi="Roboto"/>
+          <w:sz w:val="24"/>
+        </w:rPr>
+        <w:t>solve(</w:t>
+      </w:r>
+      <w:proofErr w:type="gramEnd"/>
+      <w:r>
+        <w:rPr>
+          <w:rFonts w:ascii="Roboto" w:hAnsi="Roboto"/>
+          <w:sz w:val="24"/>
+        </w:rPr>
+        <w:t>) produces the correct output for all the test and training cases</w:t>
+      </w:r>
+    </w:p>
+    <w:p>
+      <w:pPr>
+        <w:rPr>
+          <w:rFonts w:ascii="Roboto" w:hAnsi="Roboto" w:cs="Times New Roman"/>
+          <w:sz w:val="24"/>
+          <w:szCs w:val="24"/>
+        </w:rPr>
+      </w:pPr>
+    </w:p>
+    <w:p>
+      <w:pPr>
+        <w:rPr>
+          <w:rFonts w:ascii="Roboto" w:hAnsi="Roboto"/>
+          <w:sz w:val="24"/>
+        </w:rPr>
+      </w:pPr>
+      <w:r>
+        <w:rPr>
+          <w:rFonts w:ascii="Roboto" w:hAnsi="Roboto"/>
+          <w:sz w:val="24"/>
+        </w:rPr>
+        <w:t>Task 2: solution</w:t>
+      </w:r>
+      <w:r>
+        <w:rPr>
+          <w:rFonts w:ascii="Roboto" w:hAnsi="Roboto"/>
+          <w:sz w:val="24"/>
+        </w:rPr>
+        <w:t>_25d8a9c8</w:t>
+      </w:r>
+      <w:r>
+        <w:rPr>
+          <w:rFonts w:ascii="Roboto" w:hAnsi="Roboto"/>
+          <w:sz w:val="24"/>
+        </w:rPr>
+        <w:t xml:space="preserve">.py </w:t>
       </w:r>
     </w:p>
     <w:p>
@@ -641,201 +1020,17 @@
         <w:jc w:val="both"/>
         <w:rPr>
           <w:rFonts w:ascii="Roboto" w:hAnsi="Roboto" w:cs="Times New Roman"/>
-          <w:sz w:val="24"/>
-          <w:szCs w:val="24"/>
-        </w:rPr>
-      </w:pPr>
-      <w:r>
-        <w:rPr>
-          <w:rFonts w:ascii="Roboto" w:hAnsi="Roboto" w:cs="Times New Roman"/>
-          <w:sz w:val="24"/>
-          <w:szCs w:val="24"/>
-        </w:rPr>
-        <w:t xml:space="preserve">We have defined a function </w:t>
-      </w:r>
-      <w:r>
-        <w:rPr>
-          <w:rFonts w:ascii="Roboto" w:hAnsi="Roboto" w:cs="Times New Roman"/>
-          <w:b/>
-          <w:bCs/>
-          <w:sz w:val="24"/>
-          <w:szCs w:val="24"/>
-        </w:rPr>
-        <w:t>solve</w:t>
-      </w:r>
-      <w:r>
-        <w:rPr>
-          <w:rFonts w:ascii="Roboto" w:hAnsi="Roboto" w:cs="Times New Roman"/>
-          <w:b/>
-          <w:bCs/>
-          <w:sz w:val="24"/>
-          <w:szCs w:val="24"/>
-        </w:rPr>
-        <w:t xml:space="preserve">, </w:t>
-      </w:r>
-      <w:r>
-        <w:rPr>
-          <w:rFonts w:ascii="Roboto" w:hAnsi="Roboto" w:cs="Times New Roman"/>
-          <w:sz w:val="24"/>
-          <w:szCs w:val="24"/>
-        </w:rPr>
-        <w:t xml:space="preserve">which consists of the logic of this problem. In the solve function we first take the input of all the training cases and all the test cases. We then solve each case by displaying their specific outputs. Using for loop we first took the rows of the grid, then we colored the first and last row of the grid. </w:t>
-      </w:r>
-      <w:r>
-        <w:rPr>
-          <w:rFonts w:ascii="Roboto" w:hAnsi="Roboto" w:cs="Times New Roman"/>
-          <w:sz w:val="24"/>
-          <w:szCs w:val="24"/>
-        </w:rPr>
-        <w:t>Now for the first and last column of the grid, we</w:t>
-      </w:r>
-      <w:r>
-        <w:rPr>
-          <w:rFonts w:ascii="Roboto" w:hAnsi="Roboto" w:cs="Times New Roman"/>
-          <w:sz w:val="24"/>
-          <w:szCs w:val="24"/>
-        </w:rPr>
-        <w:t xml:space="preserve"> us</w:t>
-      </w:r>
-      <w:r>
-        <w:rPr>
-          <w:rFonts w:ascii="Roboto" w:hAnsi="Roboto" w:cs="Times New Roman"/>
-          <w:sz w:val="24"/>
-          <w:szCs w:val="24"/>
-        </w:rPr>
-        <w:t>e</w:t>
-      </w:r>
-      <w:r>
-        <w:rPr>
-          <w:rFonts w:ascii="Roboto" w:hAnsi="Roboto" w:cs="Times New Roman"/>
-          <w:sz w:val="24"/>
-          <w:szCs w:val="24"/>
-        </w:rPr>
-        <w:t xml:space="preserve"> nested for loop, w</w:t>
-      </w:r>
-      <w:r>
-        <w:rPr>
-          <w:rFonts w:ascii="Roboto" w:hAnsi="Roboto" w:cs="Times New Roman"/>
-          <w:sz w:val="24"/>
-          <w:szCs w:val="24"/>
-        </w:rPr>
-        <w:t>here we</w:t>
-      </w:r>
-      <w:r>
-        <w:rPr>
-          <w:rFonts w:ascii="Roboto" w:hAnsi="Roboto" w:cs="Times New Roman"/>
-          <w:sz w:val="24"/>
-          <w:szCs w:val="24"/>
-        </w:rPr>
-        <w:t xml:space="preserve"> get the elements of each row separately. Then we assign the color</w:t>
-      </w:r>
-      <w:r>
-        <w:rPr>
-          <w:rFonts w:ascii="Roboto" w:hAnsi="Roboto" w:cs="Times New Roman"/>
-          <w:sz w:val="24"/>
-          <w:szCs w:val="24"/>
-        </w:rPr>
-        <w:t>s</w:t>
-      </w:r>
-      <w:r>
-        <w:rPr>
-          <w:rFonts w:ascii="Roboto" w:hAnsi="Roboto" w:cs="Times New Roman"/>
-          <w:sz w:val="24"/>
-          <w:szCs w:val="24"/>
-        </w:rPr>
-        <w:t xml:space="preserve"> to the first and last element of </w:t>
-      </w:r>
-      <w:r>
-        <w:rPr>
-          <w:rFonts w:ascii="Roboto" w:hAnsi="Roboto" w:cs="Times New Roman"/>
-          <w:sz w:val="24"/>
-          <w:szCs w:val="24"/>
-        </w:rPr>
-        <w:t>each</w:t>
-      </w:r>
-      <w:r>
-        <w:rPr>
-          <w:rFonts w:ascii="Roboto" w:hAnsi="Roboto" w:cs="Times New Roman"/>
-          <w:sz w:val="24"/>
-          <w:szCs w:val="24"/>
-        </w:rPr>
-        <w:t xml:space="preserve"> row. </w:t>
-      </w:r>
-    </w:p>
-    <w:p>
-      <w:pPr>
-        <w:rPr>
-          <w:rFonts w:ascii="Roboto" w:hAnsi="Roboto"/>
-          <w:sz w:val="24"/>
-        </w:rPr>
-      </w:pPr>
-    </w:p>
-    <w:p>
-      <w:pPr>
-        <w:rPr>
-          <w:rFonts w:ascii="Roboto" w:hAnsi="Roboto"/>
-          <w:sz w:val="24"/>
-        </w:rPr>
-      </w:pPr>
-    </w:p>
-    <w:p>
-      <w:pPr>
-        <w:rPr>
-          <w:rFonts w:ascii="Roboto" w:hAnsi="Roboto"/>
-          <w:sz w:val="24"/>
-        </w:rPr>
-      </w:pPr>
-      <w:r>
-        <w:rPr>
-          <w:rFonts w:ascii="Roboto" w:hAnsi="Roboto" w:cs="Times New Roman"/>
-          <w:sz w:val="24"/>
-          <w:szCs w:val="24"/>
-        </w:rPr>
-        <w:t xml:space="preserve">Task </w:t>
-      </w:r>
-      <w:r>
-        <w:rPr>
-          <w:rFonts w:ascii="Roboto" w:hAnsi="Roboto" w:cs="Times New Roman"/>
-          <w:sz w:val="24"/>
-          <w:szCs w:val="24"/>
-        </w:rPr>
-        <w:t>3</w:t>
-      </w:r>
-      <w:r>
-        <w:rPr>
-          <w:rFonts w:ascii="Roboto" w:hAnsi="Roboto" w:cs="Times New Roman"/>
-          <w:sz w:val="24"/>
-          <w:szCs w:val="24"/>
-        </w:rPr>
-        <w:t xml:space="preserve">: </w:t>
-      </w:r>
-      <w:r>
-        <w:rPr>
-          <w:rFonts w:ascii="Roboto" w:hAnsi="Roboto"/>
-          <w:sz w:val="24"/>
-        </w:rPr>
-        <w:t>794b24be.json</w:t>
-      </w:r>
-    </w:p>
-    <w:p>
-      <w:pPr>
-        <w:ind w:left="360"/>
-        <w:rPr>
-          <w:rFonts w:ascii="Roboto" w:hAnsi="Roboto" w:cs="Times New Roman"/>
-          <w:sz w:val="24"/>
-          <w:szCs w:val="24"/>
-        </w:rPr>
-      </w:pPr>
-      <w:r>
-        <w:rPr>
-          <w:rFonts w:ascii="Roboto" w:hAnsi="Roboto"/>
-          <w:sz w:val="24"/>
-        </w:rPr>
-        <w:tab/>
-      </w:r>
-      <w:r>
-        <w:rPr>
-          <w:rFonts w:ascii="Roboto" w:hAnsi="Roboto" w:cs="Times New Roman"/>
+          <w:b/>
+          <w:bCs/>
+          <w:sz w:val="24"/>
+          <w:szCs w:val="24"/>
+        </w:rPr>
+      </w:pPr>
+      <w:r>
+        <w:rPr>
+          <w:rFonts w:ascii="Roboto" w:hAnsi="Roboto" w:cs="Times New Roman"/>
+          <w:b/>
+          <w:bCs/>
           <w:sz w:val="24"/>
           <w:szCs w:val="24"/>
         </w:rPr>
@@ -844,70 +1039,139 @@
       <w:r>
         <w:rPr>
           <w:rFonts w:ascii="Roboto" w:hAnsi="Roboto" w:cs="Times New Roman"/>
-          <w:sz w:val="24"/>
-          <w:szCs w:val="24"/>
-        </w:rPr>
-        <w:tab/>
-      </w:r>
-      <w:r>
-        <w:rPr>
-          <w:rFonts w:ascii="Roboto" w:hAnsi="Roboto" w:cs="Times New Roman"/>
-          <w:sz w:val="24"/>
-          <w:szCs w:val="24"/>
-        </w:rPr>
-        <w:tab/>
-      </w:r>
-      <w:r>
-        <w:rPr>
-          <w:rFonts w:ascii="Roboto" w:hAnsi="Roboto" w:cs="Times New Roman"/>
-          <w:sz w:val="24"/>
-          <w:szCs w:val="24"/>
-        </w:rPr>
-        <w:tab/>
-      </w:r>
-      <w:r>
-        <w:rPr>
-          <w:rFonts w:ascii="Roboto" w:hAnsi="Roboto" w:cs="Times New Roman"/>
-          <w:sz w:val="24"/>
-          <w:szCs w:val="24"/>
-        </w:rPr>
-        <w:tab/>
-      </w:r>
-      <w:r>
-        <w:rPr>
-          <w:rFonts w:ascii="Roboto" w:hAnsi="Roboto" w:cs="Times New Roman"/>
-          <w:sz w:val="24"/>
-          <w:szCs w:val="24"/>
-        </w:rPr>
-        <w:tab/>
-      </w:r>
-      <w:r>
-        <w:rPr>
-          <w:rFonts w:ascii="Roboto" w:hAnsi="Roboto" w:cs="Times New Roman"/>
-          <w:sz w:val="24"/>
-          <w:szCs w:val="24"/>
-        </w:rPr>
-        <w:tab/>
-        <w:t>Expected output:</w:t>
-      </w:r>
-    </w:p>
-    <w:p>
-      <w:pPr>
-        <w:ind w:left="360"/>
-        <w:rPr>
-          <w:rFonts w:ascii="Roboto" w:hAnsi="Roboto"/>
-          <w:sz w:val="24"/>
-        </w:rPr>
-      </w:pPr>
-      <w:r>
-        <w:rPr>
-          <w:noProof/>
-        </w:rPr>
+          <w:b/>
+          <w:bCs/>
+          <w:sz w:val="24"/>
+          <w:szCs w:val="24"/>
+        </w:rPr>
+        <w:tab/>
+      </w:r>
+      <w:r>
+        <w:rPr>
+          <w:rFonts w:ascii="Roboto" w:hAnsi="Roboto" w:cs="Times New Roman"/>
+          <w:b/>
+          <w:bCs/>
+          <w:sz w:val="24"/>
+          <w:szCs w:val="24"/>
+        </w:rPr>
+        <w:tab/>
+      </w:r>
+      <w:r>
+        <w:rPr>
+          <w:rFonts w:ascii="Roboto" w:hAnsi="Roboto" w:cs="Times New Roman"/>
+          <w:b/>
+          <w:bCs/>
+          <w:sz w:val="24"/>
+          <w:szCs w:val="24"/>
+        </w:rPr>
+        <w:tab/>
+      </w:r>
+      <w:r>
+        <w:rPr>
+          <w:rFonts w:ascii="Roboto" w:hAnsi="Roboto" w:cs="Times New Roman"/>
+          <w:b/>
+          <w:bCs/>
+          <w:sz w:val="24"/>
+          <w:szCs w:val="24"/>
+        </w:rPr>
+        <w:tab/>
+      </w:r>
+      <w:r>
+        <w:rPr>
+          <w:rFonts w:ascii="Roboto" w:hAnsi="Roboto" w:cs="Times New Roman"/>
+          <w:b/>
+          <w:bCs/>
+          <w:sz w:val="24"/>
+          <w:szCs w:val="24"/>
+        </w:rPr>
+        <w:tab/>
+      </w:r>
+      <w:r>
+        <w:rPr>
+          <w:rFonts w:ascii="Roboto" w:hAnsi="Roboto" w:cs="Times New Roman"/>
+          <w:b/>
+          <w:bCs/>
+          <w:sz w:val="24"/>
+          <w:szCs w:val="24"/>
+        </w:rPr>
+        <w:tab/>
+      </w:r>
+      <w:r>
+        <w:rPr>
+          <w:rFonts w:ascii="Roboto" w:hAnsi="Roboto" w:cs="Times New Roman"/>
+          <w:b/>
+          <w:bCs/>
+          <w:sz w:val="24"/>
+          <w:szCs w:val="24"/>
+        </w:rPr>
+        <w:tab/>
+      </w:r>
+      <w:r>
+        <w:rPr>
+          <w:rFonts w:ascii="Roboto" w:hAnsi="Roboto" w:cs="Times New Roman"/>
+          <w:b/>
+          <w:bCs/>
+          <w:sz w:val="24"/>
+          <w:szCs w:val="24"/>
+        </w:rPr>
+        <w:tab/>
+      </w:r>
+      <w:r>
+        <w:rPr>
+          <w:rFonts w:ascii="Roboto" w:hAnsi="Roboto" w:cs="Times New Roman"/>
+          <w:b/>
+          <w:bCs/>
+          <w:sz w:val="24"/>
+          <w:szCs w:val="24"/>
+        </w:rPr>
+        <w:tab/>
+      </w:r>
+      <w:r>
+        <w:rPr>
+          <w:rFonts w:ascii="Roboto" w:hAnsi="Roboto" w:cs="Times New Roman"/>
+          <w:b/>
+          <w:bCs/>
+          <w:sz w:val="24"/>
+          <w:szCs w:val="24"/>
+        </w:rPr>
+        <w:t xml:space="preserve">    </w:t>
+      </w:r>
+      <w:r>
+        <w:rPr>
+          <w:rFonts w:ascii="Roboto" w:hAnsi="Roboto" w:cs="Times New Roman"/>
+          <w:b/>
+          <w:bCs/>
+          <w:sz w:val="24"/>
+          <w:szCs w:val="24"/>
+        </w:rPr>
+        <w:t>Output:</w:t>
+      </w:r>
+    </w:p>
+    <w:p>
+      <w:pPr>
+        <w:jc w:val="both"/>
+        <w:rPr>
+          <w:rFonts w:ascii="Roboto" w:hAnsi="Roboto" w:cs="Times New Roman"/>
+          <w:b/>
+          <w:bCs/>
+          <w:sz w:val="24"/>
+          <w:szCs w:val="24"/>
+        </w:rPr>
+      </w:pPr>
+      <w:r>
         <w:drawing>
-          <wp:inline distT="0" distB="0" distL="0" distR="0" wp14:anchorId="5B90B229" wp14:editId="51B3F0F2">
-            <wp:extent cx="1924309" cy="1884219"/>
-            <wp:effectExtent l="0" t="0" r="0" b="1905"/>
-            <wp:docPr id="3" name="Picture 3"/>
+          <wp:anchor distT="0" distB="0" distL="114300" distR="114300" simplePos="0" relativeHeight="251660288" behindDoc="0" locked="0" layoutInCell="1" allowOverlap="1" wp14:anchorId="1E95613D" wp14:editId="4B6FAC9A">
+            <wp:simplePos x="0" y="0"/>
+            <wp:positionH relativeFrom="margin">
+              <wp:align>left</wp:align>
+            </wp:positionH>
+            <wp:positionV relativeFrom="paragraph">
+              <wp:posOffset>8255</wp:posOffset>
+            </wp:positionV>
+            <wp:extent cx="2133600" cy="2186940"/>
+            <wp:effectExtent l="0" t="0" r="0" b="3810"/>
+            <wp:wrapNone/>
+            <wp:docPr id="5" name="Picture 5"/>
             <wp:cNvGraphicFramePr>
               <a:graphicFrameLocks xmlns:a="http://schemas.openxmlformats.org/drawingml/2006/main" noChangeAspect="1"/>
             </wp:cNvGraphicFramePr>
@@ -936,7 +1200,7 @@
                   <pic:spPr bwMode="auto">
                     <a:xfrm>
                       <a:off x="0" y="0"/>
-                      <a:ext cx="1934369" cy="1894070"/>
+                      <a:ext cx="2133600" cy="2186940"/>
                     </a:xfrm>
                     <a:prstGeom prst="rect">
                       <a:avLst/>
@@ -949,49 +1213,32 @@
                 </pic:pic>
               </a:graphicData>
             </a:graphic>
-          </wp:inline>
+            <wp14:sizeRelH relativeFrom="page">
+              <wp14:pctWidth>0</wp14:pctWidth>
+            </wp14:sizeRelH>
+            <wp14:sizeRelV relativeFrom="page">
+              <wp14:pctHeight>0</wp14:pctHeight>
+            </wp14:sizeRelV>
+          </wp:anchor>
         </w:drawing>
       </w:r>
       <w:r>
         <w:rPr>
-          <w:rFonts w:ascii="Roboto" w:hAnsi="Roboto"/>
           <w:noProof/>
         </w:rPr>
-        <w:t xml:space="preserve"> </w:t>
-      </w:r>
-      <w:r>
-        <w:rPr>
-          <w:noProof/>
-        </w:rPr>
-        <w:t xml:space="preserve"> `</w:t>
-      </w:r>
-      <w:r>
-        <w:rPr>
-          <w:noProof/>
-        </w:rPr>
-        <w:tab/>
-      </w:r>
-      <w:r>
-        <w:rPr>
-          <w:noProof/>
-        </w:rPr>
-        <w:tab/>
-      </w:r>
-      <w:r>
-        <w:rPr>
-          <w:noProof/>
-        </w:rPr>
-        <w:tab/>
-      </w:r>
-      <w:r>
-        <w:rPr>
-          <w:noProof/>
-        </w:rPr>
         <w:drawing>
-          <wp:inline distT="0" distB="0" distL="0" distR="0" wp14:anchorId="46E5AEB5" wp14:editId="6AA14087">
-            <wp:extent cx="1842481" cy="1838866"/>
-            <wp:effectExtent l="0" t="0" r="5715" b="9525"/>
-            <wp:docPr id="4" name="Picture 4"/>
+          <wp:anchor distT="0" distB="0" distL="114300" distR="114300" simplePos="0" relativeHeight="251661312" behindDoc="0" locked="0" layoutInCell="1" allowOverlap="1" wp14:anchorId="540AEE80" wp14:editId="00F9F38F">
+            <wp:simplePos x="0" y="0"/>
+            <wp:positionH relativeFrom="column">
+              <wp:posOffset>4236720</wp:posOffset>
+            </wp:positionH>
+            <wp:positionV relativeFrom="paragraph">
+              <wp:posOffset>8255</wp:posOffset>
+            </wp:positionV>
+            <wp:extent cx="2125980" cy="2118360"/>
+            <wp:effectExtent l="0" t="0" r="7620" b="0"/>
+            <wp:wrapNone/>
+            <wp:docPr id="8" name="Picture 8"/>
             <wp:cNvGraphicFramePr>
               <a:graphicFrameLocks xmlns:a="http://schemas.openxmlformats.org/drawingml/2006/main" noChangeAspect="1"/>
             </wp:cNvGraphicFramePr>
@@ -999,7 +1246,7 @@
               <a:graphicData uri="http://schemas.openxmlformats.org/drawingml/2006/picture">
                 <pic:pic xmlns:pic="http://schemas.openxmlformats.org/drawingml/2006/picture">
                   <pic:nvPicPr>
-                    <pic:cNvPr id="0" name="Picture 3"/>
+                    <pic:cNvPr id="0" name="Picture 13"/>
                     <pic:cNvPicPr>
                       <a:picLocks noChangeAspect="1" noChangeArrowheads="1"/>
                     </pic:cNvPicPr>
@@ -1020,7 +1267,7 @@
                   <pic:spPr bwMode="auto">
                     <a:xfrm>
                       <a:off x="0" y="0"/>
-                      <a:ext cx="1970748" cy="1966882"/>
+                      <a:ext cx="2125980" cy="2118360"/>
                     </a:xfrm>
                     <a:prstGeom prst="rect">
                       <a:avLst/>
@@ -1033,25 +1280,103 @@
                 </pic:pic>
               </a:graphicData>
             </a:graphic>
-          </wp:inline>
+            <wp14:sizeRelH relativeFrom="page">
+              <wp14:pctWidth>0</wp14:pctWidth>
+            </wp14:sizeRelH>
+            <wp14:sizeRelV relativeFrom="page">
+              <wp14:pctHeight>0</wp14:pctHeight>
+            </wp14:sizeRelV>
+          </wp:anchor>
         </w:drawing>
       </w:r>
-      <w:bookmarkStart w:id="0" w:name="_GoBack"/>
-      <w:bookmarkEnd w:id="0"/>
-    </w:p>
-    <w:p>
-      <w:pPr>
-        <w:rPr>
-          <w:rFonts w:ascii="Roboto" w:hAnsi="Roboto" w:cs="Times New Roman"/>
-          <w:sz w:val="24"/>
-          <w:szCs w:val="24"/>
-        </w:rPr>
-      </w:pPr>
-      <w:r>
-        <w:rPr>
-          <w:rFonts w:ascii="Roboto" w:hAnsi="Roboto" w:cs="Times New Roman"/>
-          <w:sz w:val="24"/>
-          <w:szCs w:val="24"/>
+    </w:p>
+    <w:p>
+      <w:pPr>
+        <w:jc w:val="both"/>
+        <w:rPr>
+          <w:rFonts w:ascii="Roboto" w:hAnsi="Roboto" w:cs="Times New Roman"/>
+          <w:b/>
+          <w:bCs/>
+          <w:sz w:val="24"/>
+          <w:szCs w:val="24"/>
+        </w:rPr>
+      </w:pPr>
+    </w:p>
+    <w:p>
+      <w:pPr>
+        <w:rPr>
+          <w:rFonts w:ascii="Roboto" w:hAnsi="Roboto"/>
+          <w:b/>
+          <w:bCs/>
+          <w:sz w:val="24"/>
+        </w:rPr>
+      </w:pPr>
+    </w:p>
+    <w:p>
+      <w:pPr>
+        <w:rPr>
+          <w:rFonts w:ascii="Roboto" w:hAnsi="Roboto"/>
+          <w:b/>
+          <w:bCs/>
+          <w:sz w:val="24"/>
+        </w:rPr>
+      </w:pPr>
+    </w:p>
+    <w:p>
+      <w:pPr>
+        <w:rPr>
+          <w:rFonts w:ascii="Roboto" w:hAnsi="Roboto"/>
+          <w:b/>
+          <w:bCs/>
+          <w:sz w:val="24"/>
+        </w:rPr>
+      </w:pPr>
+    </w:p>
+    <w:p>
+      <w:pPr>
+        <w:rPr>
+          <w:rFonts w:ascii="Roboto" w:hAnsi="Roboto"/>
+          <w:b/>
+          <w:bCs/>
+          <w:sz w:val="24"/>
+        </w:rPr>
+      </w:pPr>
+    </w:p>
+    <w:p>
+      <w:pPr>
+        <w:rPr>
+          <w:rFonts w:ascii="Roboto" w:hAnsi="Roboto"/>
+          <w:b/>
+          <w:bCs/>
+          <w:sz w:val="24"/>
+        </w:rPr>
+      </w:pPr>
+    </w:p>
+    <w:p>
+      <w:pPr>
+        <w:rPr>
+          <w:rFonts w:ascii="Roboto" w:hAnsi="Roboto"/>
+          <w:b/>
+          <w:bCs/>
+          <w:sz w:val="24"/>
+        </w:rPr>
+      </w:pPr>
+    </w:p>
+    <w:p>
+      <w:pPr>
+        <w:rPr>
+          <w:rFonts w:ascii="Roboto" w:hAnsi="Roboto"/>
+          <w:b/>
+          <w:bCs/>
+          <w:sz w:val="24"/>
+        </w:rPr>
+      </w:pPr>
+      <w:r>
+        <w:rPr>
+          <w:rFonts w:ascii="Roboto" w:hAnsi="Roboto"/>
+          <w:b/>
+          <w:bCs/>
+          <w:sz w:val="24"/>
         </w:rPr>
         <w:t>Pattern Logic:</w:t>
       </w:r>
@@ -1060,6 +1385,620 @@
       <w:pPr>
         <w:jc w:val="both"/>
         <w:rPr>
+          <w:rFonts w:ascii="Roboto" w:hAnsi="Roboto"/>
+          <w:sz w:val="24"/>
+        </w:rPr>
+      </w:pPr>
+      <w:r>
+        <w:rPr>
+          <w:rFonts w:ascii="Roboto" w:hAnsi="Roboto"/>
+          <w:sz w:val="24"/>
+        </w:rPr>
+        <w:t>As we can see from the above representations that the input grid contains a random collection of colors. However, the grid contains certain number of rows (1</w:t>
+      </w:r>
+      <w:r>
+        <w:rPr>
+          <w:rFonts w:ascii="Roboto" w:hAnsi="Roboto"/>
+          <w:sz w:val="24"/>
+          <w:vertAlign w:val="superscript"/>
+        </w:rPr>
+        <w:t>st</w:t>
+      </w:r>
+      <w:r>
+        <w:rPr>
+          <w:rFonts w:ascii="Roboto" w:hAnsi="Roboto"/>
+          <w:sz w:val="24"/>
+        </w:rPr>
+        <w:t xml:space="preserve"> and 2</w:t>
+      </w:r>
+      <w:r>
+        <w:rPr>
+          <w:rFonts w:ascii="Roboto" w:hAnsi="Roboto"/>
+          <w:sz w:val="24"/>
+          <w:vertAlign w:val="superscript"/>
+        </w:rPr>
+        <w:t>nd</w:t>
+      </w:r>
+      <w:r>
+        <w:rPr>
+          <w:rFonts w:ascii="Roboto" w:hAnsi="Roboto"/>
+          <w:sz w:val="24"/>
+        </w:rPr>
+        <w:t xml:space="preserve"> in this case) which consist of the same color. For any grid having similar patterns the output produced is a grid where the rows having same colors are converted to grey while the remaining elements of the grid are converted to black.</w:t>
+      </w:r>
+    </w:p>
+    <w:p>
+      <w:pPr>
+        <w:rPr>
+          <w:rFonts w:ascii="Roboto" w:hAnsi="Roboto"/>
+          <w:b/>
+          <w:bCs/>
+          <w:sz w:val="24"/>
+        </w:rPr>
+      </w:pPr>
+      <w:r>
+        <w:rPr>
+          <w:rFonts w:ascii="Roboto" w:hAnsi="Roboto"/>
+          <w:b/>
+          <w:bCs/>
+          <w:sz w:val="24"/>
+        </w:rPr>
+        <w:t>Code Logic:</w:t>
+      </w:r>
+    </w:p>
+    <w:p>
+      <w:pPr>
+        <w:jc w:val="both"/>
+        <w:rPr>
+          <w:rFonts w:ascii="Roboto" w:hAnsi="Roboto"/>
+          <w:sz w:val="24"/>
+        </w:rPr>
+      </w:pPr>
+      <w:r>
+        <w:rPr>
+          <w:rFonts w:ascii="Roboto" w:hAnsi="Roboto"/>
+          <w:sz w:val="24"/>
+        </w:rPr>
+        <w:t xml:space="preserve">In the code for this task, the solve function </w:t>
+      </w:r>
+      <w:r>
+        <w:rPr>
+          <w:rFonts w:ascii="Roboto" w:hAnsi="Roboto"/>
+          <w:sz w:val="24"/>
+        </w:rPr>
+        <w:t>parses</w:t>
+      </w:r>
+      <w:r>
+        <w:rPr>
+          <w:rFonts w:ascii="Roboto" w:hAnsi="Roboto"/>
+          <w:sz w:val="24"/>
+        </w:rPr>
+        <w:t xml:space="preserve"> the json </w:t>
+      </w:r>
+      <w:r>
+        <w:rPr>
+          <w:rFonts w:ascii="Roboto" w:hAnsi="Roboto"/>
+          <w:sz w:val="24"/>
+        </w:rPr>
+        <w:t xml:space="preserve">file </w:t>
+      </w:r>
+      <w:r>
+        <w:rPr>
+          <w:rFonts w:ascii="Roboto" w:hAnsi="Roboto"/>
+          <w:sz w:val="24"/>
+        </w:rPr>
+        <w:t xml:space="preserve">and runs a for-loop on all the training and testing input grids. The for-loop will check if the elements of every row matches the first element of that row. This is done using </w:t>
+      </w:r>
+      <w:proofErr w:type="spellStart"/>
+      <w:r>
+        <w:rPr>
+          <w:rFonts w:ascii="Roboto" w:hAnsi="Roboto"/>
+          <w:sz w:val="24"/>
+        </w:rPr>
+        <w:t>boolean</w:t>
+      </w:r>
+      <w:proofErr w:type="spellEnd"/>
+      <w:r>
+        <w:rPr>
+          <w:rFonts w:ascii="Roboto" w:hAnsi="Roboto"/>
+          <w:sz w:val="24"/>
+        </w:rPr>
+        <w:t xml:space="preserve"> values (</w:t>
+      </w:r>
+      <w:r>
+        <w:rPr>
+          <w:rFonts w:ascii="Roboto" w:hAnsi="Roboto"/>
+          <w:b/>
+          <w:bCs/>
+          <w:sz w:val="24"/>
+        </w:rPr>
+        <w:t>check</w:t>
+      </w:r>
+      <w:r>
+        <w:rPr>
+          <w:rFonts w:ascii="Roboto" w:hAnsi="Roboto"/>
+          <w:sz w:val="24"/>
+        </w:rPr>
+        <w:t xml:space="preserve">). If all the values of the row are same then </w:t>
+      </w:r>
+      <w:r>
+        <w:rPr>
+          <w:rFonts w:ascii="Roboto" w:hAnsi="Roboto"/>
+          <w:b/>
+          <w:bCs/>
+          <w:sz w:val="24"/>
+        </w:rPr>
+        <w:t xml:space="preserve">check = True </w:t>
+      </w:r>
+      <w:r>
+        <w:rPr>
+          <w:rFonts w:ascii="Roboto" w:hAnsi="Roboto"/>
+          <w:sz w:val="24"/>
+        </w:rPr>
+        <w:t xml:space="preserve">and the elements of the row are colored grey, else the </w:t>
+      </w:r>
+      <w:r>
+        <w:rPr>
+          <w:rFonts w:ascii="Roboto" w:hAnsi="Roboto"/>
+          <w:b/>
+          <w:bCs/>
+          <w:sz w:val="24"/>
+        </w:rPr>
+        <w:t xml:space="preserve">check = False, </w:t>
+      </w:r>
+      <w:r>
+        <w:rPr>
+          <w:rFonts w:ascii="Roboto" w:hAnsi="Roboto"/>
+          <w:sz w:val="24"/>
+        </w:rPr>
+        <w:t xml:space="preserve">and the elements of the row are colored black. The function </w:t>
+      </w:r>
+      <w:proofErr w:type="gramStart"/>
+      <w:r>
+        <w:rPr>
+          <w:rFonts w:ascii="Roboto" w:hAnsi="Roboto"/>
+          <w:sz w:val="24"/>
+        </w:rPr>
+        <w:t>solve(</w:t>
+      </w:r>
+      <w:proofErr w:type="gramEnd"/>
+      <w:r>
+        <w:rPr>
+          <w:rFonts w:ascii="Roboto" w:hAnsi="Roboto"/>
+          <w:sz w:val="24"/>
+        </w:rPr>
+        <w:t>) produces the correct output for all the test and training cases.</w:t>
+      </w:r>
+    </w:p>
+    <w:p>
+      <w:pPr>
+        <w:rPr>
+          <w:rFonts w:ascii="Roboto" w:hAnsi="Roboto"/>
+          <w:sz w:val="24"/>
+        </w:rPr>
+      </w:pPr>
+    </w:p>
+    <w:p>
+      <w:pPr>
+        <w:rPr>
+          <w:rFonts w:ascii="Roboto" w:hAnsi="Roboto"/>
+          <w:sz w:val="24"/>
+        </w:rPr>
+      </w:pPr>
+    </w:p>
+    <w:p>
+      <w:pPr>
+        <w:rPr>
+          <w:rFonts w:ascii="Roboto" w:hAnsi="Roboto"/>
+          <w:sz w:val="24"/>
+        </w:rPr>
+      </w:pPr>
+    </w:p>
+    <w:p>
+      <w:pPr>
+        <w:rPr>
+          <w:rFonts w:ascii="Roboto" w:hAnsi="Roboto"/>
+          <w:sz w:val="24"/>
+        </w:rPr>
+      </w:pPr>
+      <w:r>
+        <w:rPr>
+          <w:rFonts w:ascii="Roboto" w:hAnsi="Roboto" w:cs="Times New Roman"/>
+          <w:sz w:val="24"/>
+          <w:szCs w:val="24"/>
+        </w:rPr>
+        <w:lastRenderedPageBreak/>
+        <w:t xml:space="preserve">Task </w:t>
+      </w:r>
+      <w:r>
+        <w:rPr>
+          <w:rFonts w:ascii="Roboto" w:hAnsi="Roboto" w:cs="Times New Roman"/>
+          <w:sz w:val="24"/>
+          <w:szCs w:val="24"/>
+        </w:rPr>
+        <w:t>3</w:t>
+      </w:r>
+      <w:r>
+        <w:rPr>
+          <w:rFonts w:ascii="Roboto" w:hAnsi="Roboto" w:cs="Times New Roman"/>
+          <w:sz w:val="24"/>
+          <w:szCs w:val="24"/>
+        </w:rPr>
+        <w:t xml:space="preserve">: </w:t>
+      </w:r>
+      <w:r>
+        <w:rPr>
+          <w:rFonts w:ascii="Roboto" w:hAnsi="Roboto"/>
+          <w:sz w:val="24"/>
+        </w:rPr>
+        <w:t>794b24be.json</w:t>
+      </w:r>
+    </w:p>
+    <w:p>
+      <w:pPr>
+        <w:rPr>
+          <w:rFonts w:ascii="Roboto" w:hAnsi="Roboto" w:cs="Times New Roman"/>
+          <w:b/>
+          <w:bCs/>
+          <w:sz w:val="24"/>
+          <w:szCs w:val="24"/>
+        </w:rPr>
+      </w:pPr>
+      <w:r>
+        <w:rPr>
+          <w:rFonts w:ascii="Roboto" w:hAnsi="Roboto" w:cs="Times New Roman"/>
+          <w:b/>
+          <w:bCs/>
+          <w:sz w:val="24"/>
+          <w:szCs w:val="24"/>
+        </w:rPr>
+        <w:t xml:space="preserve">Input: </w:t>
+      </w:r>
+      <w:r>
+        <w:rPr>
+          <w:rFonts w:ascii="Roboto" w:hAnsi="Roboto" w:cs="Times New Roman"/>
+          <w:b/>
+          <w:bCs/>
+          <w:sz w:val="24"/>
+          <w:szCs w:val="24"/>
+        </w:rPr>
+        <w:tab/>
+      </w:r>
+      <w:r>
+        <w:rPr>
+          <w:rFonts w:ascii="Roboto" w:hAnsi="Roboto" w:cs="Times New Roman"/>
+          <w:b/>
+          <w:bCs/>
+          <w:sz w:val="24"/>
+          <w:szCs w:val="24"/>
+        </w:rPr>
+        <w:tab/>
+      </w:r>
+      <w:r>
+        <w:rPr>
+          <w:rFonts w:ascii="Roboto" w:hAnsi="Roboto" w:cs="Times New Roman"/>
+          <w:b/>
+          <w:bCs/>
+          <w:sz w:val="24"/>
+          <w:szCs w:val="24"/>
+        </w:rPr>
+        <w:tab/>
+      </w:r>
+      <w:r>
+        <w:rPr>
+          <w:rFonts w:ascii="Roboto" w:hAnsi="Roboto" w:cs="Times New Roman"/>
+          <w:b/>
+          <w:bCs/>
+          <w:sz w:val="24"/>
+          <w:szCs w:val="24"/>
+        </w:rPr>
+        <w:tab/>
+      </w:r>
+      <w:r>
+        <w:rPr>
+          <w:rFonts w:ascii="Roboto" w:hAnsi="Roboto" w:cs="Times New Roman"/>
+          <w:b/>
+          <w:bCs/>
+          <w:sz w:val="24"/>
+          <w:szCs w:val="24"/>
+        </w:rPr>
+        <w:tab/>
+      </w:r>
+      <w:r>
+        <w:rPr>
+          <w:rFonts w:ascii="Roboto" w:hAnsi="Roboto" w:cs="Times New Roman"/>
+          <w:b/>
+          <w:bCs/>
+          <w:sz w:val="24"/>
+          <w:szCs w:val="24"/>
+        </w:rPr>
+        <w:tab/>
+      </w:r>
+      <w:r>
+        <w:rPr>
+          <w:rFonts w:ascii="Roboto" w:hAnsi="Roboto" w:cs="Times New Roman"/>
+          <w:b/>
+          <w:bCs/>
+          <w:sz w:val="24"/>
+          <w:szCs w:val="24"/>
+        </w:rPr>
+        <w:tab/>
+      </w:r>
+      <w:r>
+        <w:rPr>
+          <w:rFonts w:ascii="Roboto" w:hAnsi="Roboto" w:cs="Times New Roman"/>
+          <w:b/>
+          <w:bCs/>
+          <w:sz w:val="24"/>
+          <w:szCs w:val="24"/>
+        </w:rPr>
+        <w:tab/>
+      </w:r>
+      <w:r>
+        <w:rPr>
+          <w:rFonts w:ascii="Roboto" w:hAnsi="Roboto" w:cs="Times New Roman"/>
+          <w:b/>
+          <w:bCs/>
+          <w:sz w:val="24"/>
+          <w:szCs w:val="24"/>
+        </w:rPr>
+        <w:tab/>
+      </w:r>
+      <w:r>
+        <w:rPr>
+          <w:rFonts w:ascii="Roboto" w:hAnsi="Roboto" w:cs="Times New Roman"/>
+          <w:b/>
+          <w:bCs/>
+          <w:sz w:val="24"/>
+          <w:szCs w:val="24"/>
+        </w:rPr>
+        <w:t>Ou</w:t>
+      </w:r>
+      <w:r>
+        <w:rPr>
+          <w:rFonts w:ascii="Roboto" w:hAnsi="Roboto" w:cs="Times New Roman"/>
+          <w:b/>
+          <w:bCs/>
+          <w:sz w:val="24"/>
+          <w:szCs w:val="24"/>
+        </w:rPr>
+        <w:t>tput:</w:t>
+      </w:r>
+    </w:p>
+    <w:p>
+      <w:pPr>
+        <w:rPr>
+          <w:rFonts w:ascii="Roboto" w:hAnsi="Roboto" w:cs="Times New Roman"/>
+          <w:sz w:val="24"/>
+          <w:szCs w:val="24"/>
+        </w:rPr>
+      </w:pPr>
+      <w:r>
+        <w:rPr>
+          <w:noProof/>
+        </w:rPr>
+        <w:drawing>
+          <wp:anchor distT="0" distB="0" distL="114300" distR="114300" simplePos="0" relativeHeight="251663360" behindDoc="0" locked="0" layoutInCell="1" allowOverlap="1" wp14:anchorId="46E5AEB5" wp14:editId="3BC9334F">
+            <wp:simplePos x="0" y="0"/>
+            <wp:positionH relativeFrom="margin">
+              <wp:posOffset>4126230</wp:posOffset>
+            </wp:positionH>
+            <wp:positionV relativeFrom="paragraph">
+              <wp:posOffset>1270</wp:posOffset>
+            </wp:positionV>
+            <wp:extent cx="1842135" cy="1838325"/>
+            <wp:effectExtent l="0" t="0" r="5715" b="9525"/>
+            <wp:wrapNone/>
+            <wp:docPr id="4" name="Picture 4"/>
+            <wp:cNvGraphicFramePr>
+              <a:graphicFrameLocks xmlns:a="http://schemas.openxmlformats.org/drawingml/2006/main" noChangeAspect="1"/>
+            </wp:cNvGraphicFramePr>
+            <a:graphic xmlns:a="http://schemas.openxmlformats.org/drawingml/2006/main">
+              <a:graphicData uri="http://schemas.openxmlformats.org/drawingml/2006/picture">
+                <pic:pic xmlns:pic="http://schemas.openxmlformats.org/drawingml/2006/picture">
+                  <pic:nvPicPr>
+                    <pic:cNvPr id="0" name="Picture 3"/>
+                    <pic:cNvPicPr>
+                      <a:picLocks noChangeAspect="1" noChangeArrowheads="1"/>
+                    </pic:cNvPicPr>
+                  </pic:nvPicPr>
+                  <pic:blipFill>
+                    <a:blip r:embed="rId9">
+                      <a:extLst>
+                        <a:ext uri="{28A0092B-C50C-407E-A947-70E740481C1C}">
+                          <a14:useLocalDpi xmlns:a14="http://schemas.microsoft.com/office/drawing/2010/main" val="0"/>
+                        </a:ext>
+                      </a:extLst>
+                    </a:blip>
+                    <a:srcRect/>
+                    <a:stretch>
+                      <a:fillRect/>
+                    </a:stretch>
+                  </pic:blipFill>
+                  <pic:spPr bwMode="auto">
+                    <a:xfrm>
+                      <a:off x="0" y="0"/>
+                      <a:ext cx="1842135" cy="1838325"/>
+                    </a:xfrm>
+                    <a:prstGeom prst="rect">
+                      <a:avLst/>
+                    </a:prstGeom>
+                    <a:noFill/>
+                    <a:ln>
+                      <a:noFill/>
+                    </a:ln>
+                  </pic:spPr>
+                </pic:pic>
+              </a:graphicData>
+            </a:graphic>
+            <wp14:sizeRelH relativeFrom="page">
+              <wp14:pctWidth>0</wp14:pctWidth>
+            </wp14:sizeRelH>
+            <wp14:sizeRelV relativeFrom="page">
+              <wp14:pctHeight>0</wp14:pctHeight>
+            </wp14:sizeRelV>
+          </wp:anchor>
+        </w:drawing>
+      </w:r>
+      <w:r>
+        <w:rPr>
+          <w:noProof/>
+        </w:rPr>
+        <w:drawing>
+          <wp:anchor distT="0" distB="0" distL="114300" distR="114300" simplePos="0" relativeHeight="251662336" behindDoc="0" locked="0" layoutInCell="1" allowOverlap="1" wp14:anchorId="5B90B229" wp14:editId="050B3D07">
+            <wp:simplePos x="0" y="0"/>
+            <wp:positionH relativeFrom="margin">
+              <wp:align>left</wp:align>
+            </wp:positionH>
+            <wp:positionV relativeFrom="paragraph">
+              <wp:posOffset>3810</wp:posOffset>
+            </wp:positionV>
+            <wp:extent cx="1924050" cy="1884045"/>
+            <wp:effectExtent l="0" t="0" r="0" b="1905"/>
+            <wp:wrapNone/>
+            <wp:docPr id="3" name="Picture 3"/>
+            <wp:cNvGraphicFramePr>
+              <a:graphicFrameLocks xmlns:a="http://schemas.openxmlformats.org/drawingml/2006/main" noChangeAspect="1"/>
+            </wp:cNvGraphicFramePr>
+            <a:graphic xmlns:a="http://schemas.openxmlformats.org/drawingml/2006/main">
+              <a:graphicData uri="http://schemas.openxmlformats.org/drawingml/2006/picture">
+                <pic:pic xmlns:pic="http://schemas.openxmlformats.org/drawingml/2006/picture">
+                  <pic:nvPicPr>
+                    <pic:cNvPr id="0" name="Picture 1"/>
+                    <pic:cNvPicPr>
+                      <a:picLocks noChangeAspect="1" noChangeArrowheads="1"/>
+                    </pic:cNvPicPr>
+                  </pic:nvPicPr>
+                  <pic:blipFill>
+                    <a:blip r:embed="rId10">
+                      <a:extLst>
+                        <a:ext uri="{28A0092B-C50C-407E-A947-70E740481C1C}">
+                          <a14:useLocalDpi xmlns:a14="http://schemas.microsoft.com/office/drawing/2010/main" val="0"/>
+                        </a:ext>
+                      </a:extLst>
+                    </a:blip>
+                    <a:srcRect/>
+                    <a:stretch>
+                      <a:fillRect/>
+                    </a:stretch>
+                  </pic:blipFill>
+                  <pic:spPr bwMode="auto">
+                    <a:xfrm>
+                      <a:off x="0" y="0"/>
+                      <a:ext cx="1924050" cy="1884045"/>
+                    </a:xfrm>
+                    <a:prstGeom prst="rect">
+                      <a:avLst/>
+                    </a:prstGeom>
+                    <a:noFill/>
+                    <a:ln>
+                      <a:noFill/>
+                    </a:ln>
+                  </pic:spPr>
+                </pic:pic>
+              </a:graphicData>
+            </a:graphic>
+            <wp14:sizeRelH relativeFrom="page">
+              <wp14:pctWidth>0</wp14:pctWidth>
+            </wp14:sizeRelH>
+            <wp14:sizeRelV relativeFrom="page">
+              <wp14:pctHeight>0</wp14:pctHeight>
+            </wp14:sizeRelV>
+          </wp:anchor>
+        </w:drawing>
+      </w:r>
+      <w:r>
+        <w:rPr>
+          <w:noProof/>
+        </w:rPr>
+        <w:tab/>
+      </w:r>
+      <w:r>
+        <w:rPr>
+          <w:noProof/>
+        </w:rPr>
+        <w:tab/>
+      </w:r>
+    </w:p>
+    <w:p>
+      <w:pPr>
+        <w:rPr>
+          <w:rFonts w:ascii="Roboto" w:hAnsi="Roboto" w:cs="Times New Roman"/>
+          <w:sz w:val="24"/>
+          <w:szCs w:val="24"/>
+        </w:rPr>
+      </w:pPr>
+    </w:p>
+    <w:p>
+      <w:pPr>
+        <w:rPr>
+          <w:rFonts w:ascii="Roboto" w:hAnsi="Roboto" w:cs="Times New Roman"/>
+          <w:sz w:val="24"/>
+          <w:szCs w:val="24"/>
+        </w:rPr>
+      </w:pPr>
+    </w:p>
+    <w:p>
+      <w:pPr>
+        <w:rPr>
+          <w:rFonts w:ascii="Roboto" w:hAnsi="Roboto" w:cs="Times New Roman"/>
+          <w:sz w:val="24"/>
+          <w:szCs w:val="24"/>
+        </w:rPr>
+      </w:pPr>
+    </w:p>
+    <w:p>
+      <w:pPr>
+        <w:rPr>
+          <w:rFonts w:ascii="Roboto" w:hAnsi="Roboto" w:cs="Times New Roman"/>
+          <w:sz w:val="24"/>
+          <w:szCs w:val="24"/>
+        </w:rPr>
+      </w:pPr>
+    </w:p>
+    <w:p>
+      <w:pPr>
+        <w:rPr>
+          <w:rFonts w:ascii="Roboto" w:hAnsi="Roboto" w:cs="Times New Roman"/>
+          <w:sz w:val="24"/>
+          <w:szCs w:val="24"/>
+        </w:rPr>
+      </w:pPr>
+    </w:p>
+    <w:p>
+      <w:pPr>
+        <w:rPr>
+          <w:rFonts w:ascii="Roboto" w:hAnsi="Roboto" w:cs="Times New Roman"/>
+          <w:sz w:val="24"/>
+          <w:szCs w:val="24"/>
+        </w:rPr>
+      </w:pPr>
+    </w:p>
+    <w:p>
+      <w:pPr>
+        <w:rPr>
+          <w:rFonts w:ascii="Roboto" w:hAnsi="Roboto" w:cs="Times New Roman"/>
+          <w:b/>
+          <w:bCs/>
+          <w:sz w:val="24"/>
+          <w:szCs w:val="24"/>
+        </w:rPr>
+      </w:pPr>
+      <w:r>
+        <w:rPr>
+          <w:rFonts w:ascii="Roboto" w:hAnsi="Roboto" w:cs="Times New Roman"/>
+          <w:b/>
+          <w:bCs/>
+          <w:sz w:val="24"/>
+          <w:szCs w:val="24"/>
+        </w:rPr>
+        <w:t>Pattern Logic:</w:t>
+      </w:r>
+    </w:p>
+    <w:p>
+      <w:pPr>
+        <w:jc w:val="both"/>
+        <w:rPr>
           <w:rFonts w:ascii="Roboto" w:hAnsi="Roboto" w:cs="Times New Roman"/>
           <w:sz w:val="24"/>
           <w:szCs w:val="24"/>
@@ -1095,7 +2034,87 @@
           <w:sz w:val="24"/>
           <w:szCs w:val="24"/>
         </w:rPr>
-        <w:t>e can observe that, the input consists of n number of scattered blue(8) colored elements in a grid. The output grid produces red(2) colored elements in a sequence</w:t>
+        <w:t xml:space="preserve">e can observe that, the input </w:t>
+      </w:r>
+      <w:r>
+        <w:rPr>
+          <w:rFonts w:ascii="Roboto" w:hAnsi="Roboto" w:cs="Times New Roman"/>
+          <w:sz w:val="24"/>
+          <w:szCs w:val="24"/>
+        </w:rPr>
+        <w:t xml:space="preserve">grid </w:t>
+      </w:r>
+      <w:r>
+        <w:rPr>
+          <w:rFonts w:ascii="Roboto" w:hAnsi="Roboto" w:cs="Times New Roman"/>
+          <w:sz w:val="24"/>
+          <w:szCs w:val="24"/>
+        </w:rPr>
+        <w:t xml:space="preserve">consists of </w:t>
+      </w:r>
+      <w:r>
+        <w:rPr>
+          <w:rFonts w:ascii="Roboto" w:hAnsi="Roboto" w:cs="Times New Roman"/>
+          <w:sz w:val="24"/>
+          <w:szCs w:val="24"/>
+        </w:rPr>
+        <w:t>‘</w:t>
+      </w:r>
+      <w:r>
+        <w:rPr>
+          <w:rFonts w:ascii="Roboto" w:hAnsi="Roboto" w:cs="Times New Roman"/>
+          <w:sz w:val="24"/>
+          <w:szCs w:val="24"/>
+        </w:rPr>
+        <w:t>n</w:t>
+      </w:r>
+      <w:r>
+        <w:rPr>
+          <w:rFonts w:ascii="Roboto" w:hAnsi="Roboto" w:cs="Times New Roman"/>
+          <w:sz w:val="24"/>
+          <w:szCs w:val="24"/>
+        </w:rPr>
+        <w:t>’</w:t>
+      </w:r>
+      <w:r>
+        <w:rPr>
+          <w:rFonts w:ascii="Roboto" w:hAnsi="Roboto" w:cs="Times New Roman"/>
+          <w:sz w:val="24"/>
+          <w:szCs w:val="24"/>
+        </w:rPr>
+        <w:t xml:space="preserve"> number of scattered blue</w:t>
+      </w:r>
+      <w:r>
+        <w:rPr>
+          <w:rFonts w:ascii="Roboto" w:hAnsi="Roboto" w:cs="Times New Roman"/>
+          <w:sz w:val="24"/>
+          <w:szCs w:val="24"/>
+        </w:rPr>
+        <w:t xml:space="preserve"> </w:t>
+      </w:r>
+      <w:r>
+        <w:rPr>
+          <w:rFonts w:ascii="Roboto" w:hAnsi="Roboto" w:cs="Times New Roman"/>
+          <w:sz w:val="24"/>
+          <w:szCs w:val="24"/>
+        </w:rPr>
+        <w:t>(8) colored elements in a grid. The output grid produces red</w:t>
+      </w:r>
+      <w:r>
+        <w:rPr>
+          <w:rFonts w:ascii="Roboto" w:hAnsi="Roboto" w:cs="Times New Roman"/>
+          <w:sz w:val="24"/>
+          <w:szCs w:val="24"/>
+        </w:rPr>
+        <w:t xml:space="preserve"> </w:t>
+      </w:r>
+      <w:r>
+        <w:rPr>
+          <w:rFonts w:ascii="Roboto" w:hAnsi="Roboto" w:cs="Times New Roman"/>
+          <w:sz w:val="24"/>
+          <w:szCs w:val="24"/>
+        </w:rPr>
+        <w:t>(2) colored elements in a sequence</w:t>
       </w:r>
       <w:r>
         <w:rPr>
@@ -1127,7 +2146,23 @@
           <w:sz w:val="24"/>
           <w:szCs w:val="24"/>
         </w:rPr>
-        <w:t xml:space="preserve"> = 3, then output will be within </w:t>
+        <w:t xml:space="preserve"> = 3, then output </w:t>
+      </w:r>
+      <w:r>
+        <w:rPr>
+          <w:rFonts w:ascii="Roboto" w:hAnsi="Roboto" w:cs="Times New Roman"/>
+          <w:sz w:val="24"/>
+          <w:szCs w:val="24"/>
+        </w:rPr>
+        <w:t xml:space="preserve">elements </w:t>
+      </w:r>
+      <w:r>
+        <w:rPr>
+          <w:rFonts w:ascii="Roboto" w:hAnsi="Roboto" w:cs="Times New Roman"/>
+          <w:sz w:val="24"/>
+          <w:szCs w:val="24"/>
+        </w:rPr>
+        <w:t xml:space="preserve">will be within </w:t>
       </w:r>
       <w:r>
         <w:rPr>
@@ -1184,19 +2219,166 @@
         <w:jc w:val="both"/>
         <w:rPr>
           <w:rFonts w:ascii="Roboto" w:hAnsi="Roboto" w:cs="Times New Roman"/>
-          <w:sz w:val="24"/>
-          <w:szCs w:val="24"/>
-        </w:rPr>
-      </w:pPr>
+          <w:b/>
+          <w:bCs/>
+          <w:sz w:val="24"/>
+          <w:szCs w:val="24"/>
+        </w:rPr>
+      </w:pPr>
+      <w:r>
+        <w:rPr>
+          <w:rFonts w:ascii="Roboto" w:hAnsi="Roboto" w:cs="Times New Roman"/>
+          <w:b/>
+          <w:bCs/>
+          <w:sz w:val="24"/>
+          <w:szCs w:val="24"/>
+        </w:rPr>
+        <w:t xml:space="preserve">Code Logic: </w:t>
+      </w:r>
     </w:p>
     <w:p>
       <w:pPr>
         <w:jc w:val="both"/>
         <w:rPr>
-          <w:rFonts w:ascii="Roboto" w:hAnsi="Roboto"/>
-          <w:sz w:val="24"/>
-        </w:rPr>
-      </w:pPr>
+          <w:rFonts w:ascii="Roboto" w:hAnsi="Roboto" w:cs="Times New Roman"/>
+          <w:sz w:val="24"/>
+          <w:szCs w:val="24"/>
+        </w:rPr>
+      </w:pPr>
+      <w:r>
+        <w:rPr>
+          <w:rFonts w:ascii="Roboto" w:hAnsi="Roboto" w:cs="Times New Roman"/>
+          <w:sz w:val="24"/>
+          <w:szCs w:val="24"/>
+        </w:rPr>
+        <w:t xml:space="preserve">The solve function </w:t>
+      </w:r>
+      <w:r>
+        <w:rPr>
+          <w:rFonts w:ascii="Roboto" w:hAnsi="Roboto" w:cs="Times New Roman"/>
+          <w:sz w:val="24"/>
+          <w:szCs w:val="24"/>
+        </w:rPr>
+        <w:t xml:space="preserve">parses </w:t>
+      </w:r>
+      <w:r>
+        <w:rPr>
+          <w:rFonts w:ascii="Roboto" w:hAnsi="Roboto" w:cs="Times New Roman"/>
+          <w:sz w:val="24"/>
+          <w:szCs w:val="24"/>
+        </w:rPr>
+        <w:t xml:space="preserve">the json </w:t>
+      </w:r>
+      <w:r>
+        <w:rPr>
+          <w:rFonts w:ascii="Roboto" w:hAnsi="Roboto" w:cs="Times New Roman"/>
+          <w:sz w:val="24"/>
+          <w:szCs w:val="24"/>
+        </w:rPr>
+        <w:t xml:space="preserve">file </w:t>
+      </w:r>
+      <w:r>
+        <w:rPr>
+          <w:rFonts w:ascii="Roboto" w:hAnsi="Roboto" w:cs="Times New Roman"/>
+          <w:sz w:val="24"/>
+          <w:szCs w:val="24"/>
+        </w:rPr>
+        <w:t>and runs a for-loop on all the training and testing inputs</w:t>
+      </w:r>
+      <w:r>
+        <w:rPr>
+          <w:rFonts w:ascii="Roboto" w:hAnsi="Roboto" w:cs="Times New Roman"/>
+          <w:sz w:val="24"/>
+          <w:szCs w:val="24"/>
+        </w:rPr>
+        <w:t>.</w:t>
+      </w:r>
+      <w:r>
+        <w:rPr>
+          <w:rFonts w:ascii="Roboto" w:hAnsi="Roboto" w:cs="Times New Roman"/>
+          <w:sz w:val="24"/>
+          <w:szCs w:val="24"/>
+        </w:rPr>
+        <w:t xml:space="preserve"> We are storing the total number of blue elements </w:t>
+      </w:r>
+      <w:r>
+        <w:rPr>
+          <w:rFonts w:ascii="Roboto" w:hAnsi="Roboto" w:cs="Times New Roman"/>
+          <w:sz w:val="24"/>
+          <w:szCs w:val="24"/>
+        </w:rPr>
+        <w:t>of</w:t>
+      </w:r>
+      <w:r>
+        <w:rPr>
+          <w:rFonts w:ascii="Roboto" w:hAnsi="Roboto" w:cs="Times New Roman"/>
+          <w:sz w:val="24"/>
+          <w:szCs w:val="24"/>
+        </w:rPr>
+        <w:t xml:space="preserve"> the grid in </w:t>
+      </w:r>
+      <w:r>
+        <w:rPr>
+          <w:rFonts w:ascii="Roboto" w:hAnsi="Roboto" w:cs="Times New Roman"/>
+          <w:b/>
+          <w:bCs/>
+          <w:sz w:val="24"/>
+          <w:szCs w:val="24"/>
+        </w:rPr>
+        <w:t>count.</w:t>
+      </w:r>
+      <w:r>
+        <w:rPr>
+          <w:rFonts w:ascii="Roboto" w:hAnsi="Roboto" w:cs="Times New Roman"/>
+          <w:sz w:val="24"/>
+          <w:szCs w:val="24"/>
+        </w:rPr>
+        <w:t xml:space="preserve"> We are then using an </w:t>
+      </w:r>
+      <w:r>
+        <w:rPr>
+          <w:rFonts w:ascii="Roboto" w:hAnsi="Roboto" w:cs="Times New Roman"/>
+          <w:b/>
+          <w:bCs/>
+          <w:sz w:val="24"/>
+          <w:szCs w:val="24"/>
+        </w:rPr>
+        <w:t>if</w:t>
+      </w:r>
+      <w:r>
+        <w:rPr>
+          <w:rFonts w:ascii="Roboto" w:hAnsi="Roboto" w:cs="Times New Roman"/>
+          <w:sz w:val="24"/>
+          <w:szCs w:val="24"/>
+        </w:rPr>
+        <w:t xml:space="preserve"> condition to color the </w:t>
+      </w:r>
+      <w:r>
+        <w:rPr>
+          <w:rFonts w:ascii="Roboto" w:hAnsi="Roboto" w:cs="Times New Roman"/>
+          <w:sz w:val="24"/>
+          <w:szCs w:val="24"/>
+        </w:rPr>
+        <w:t xml:space="preserve">elements of the </w:t>
+      </w:r>
+      <w:r>
+        <w:rPr>
+          <w:rFonts w:ascii="Roboto" w:hAnsi="Roboto" w:cs="Times New Roman"/>
+          <w:sz w:val="24"/>
+          <w:szCs w:val="24"/>
+        </w:rPr>
+        <w:t>first row of the output grid red (2</w:t>
+      </w:r>
+      <w:r>
+        <w:rPr>
+          <w:rFonts w:ascii="Roboto" w:hAnsi="Roboto" w:cs="Times New Roman"/>
+          <w:sz w:val="24"/>
+          <w:szCs w:val="24"/>
+        </w:rPr>
+        <w:t>) for the count value.</w:t>
+      </w:r>
+      <w:bookmarkStart w:id="1" w:name="_GoBack"/>
+      <w:bookmarkEnd w:id="1"/>
     </w:p>
     <w:sectPr>
       <w:pgSz w:w="12240" w:h="15840"/>
@@ -1822,7 +3004,6 @@
   <w:style w:type="character" w:default="1" w:styleId="DefaultParagraphFont">
     <w:name w:val="Default Paragraph Font"/>
     <w:uiPriority w:val="1"/>
-    <w:semiHidden/>
     <w:unhideWhenUsed/>
   </w:style>
   <w:style w:type="table" w:default="1" w:styleId="TableNormal">

</xml_diff>

<commit_message>
Updated Report and solution_6f8cd79b.py
Wrote Summary and Updated solution file
</commit_message>
<xml_diff>
--- a/Assignment 3_Report.docx
+++ b/Assignment 3_Report.docx
@@ -188,16 +188,28 @@
     </w:p>
     <w:p>
       <w:pPr>
-        <w:pStyle w:val="ListParagraph"/>
-        <w:numPr>
-          <w:ilvl w:val="0"/>
-          <w:numId w:val="2"/>
-        </w:numPr>
-        <w:rPr>
-          <w:rFonts w:ascii="Roboto" w:hAnsi="Roboto"/>
-          <w:sz w:val="24"/>
-        </w:rPr>
-      </w:pPr>
+        <w:ind w:left="360"/>
+        <w:rPr>
+          <w:rFonts w:ascii="Roboto" w:hAnsi="Roboto"/>
+          <w:sz w:val="24"/>
+        </w:rPr>
+      </w:pPr>
+      <w:r>
+        <w:rPr>
+          <w:rFonts w:ascii="Roboto" w:hAnsi="Roboto"/>
+          <w:b/>
+          <w:bCs/>
+          <w:sz w:val="24"/>
+        </w:rPr>
+        <w:t>Task 1</w:t>
+      </w:r>
+      <w:r>
+        <w:rPr>
+          <w:rFonts w:ascii="Roboto" w:hAnsi="Roboto"/>
+          <w:sz w:val="24"/>
+        </w:rPr>
+        <w:t xml:space="preserve">: </w:t>
+      </w:r>
       <w:r>
         <w:rPr>
           <w:rFonts w:ascii="Roboto" w:hAnsi="Roboto"/>
@@ -208,16 +220,28 @@
     </w:p>
     <w:p>
       <w:pPr>
-        <w:pStyle w:val="ListParagraph"/>
-        <w:numPr>
-          <w:ilvl w:val="0"/>
-          <w:numId w:val="2"/>
-        </w:numPr>
-        <w:rPr>
-          <w:rFonts w:ascii="Roboto" w:hAnsi="Roboto"/>
-          <w:sz w:val="24"/>
-        </w:rPr>
-      </w:pPr>
+        <w:ind w:firstLine="360"/>
+        <w:rPr>
+          <w:rFonts w:ascii="Roboto" w:hAnsi="Roboto"/>
+          <w:sz w:val="24"/>
+        </w:rPr>
+      </w:pPr>
+      <w:r>
+        <w:rPr>
+          <w:rFonts w:ascii="Roboto" w:hAnsi="Roboto"/>
+          <w:b/>
+          <w:bCs/>
+          <w:sz w:val="24"/>
+        </w:rPr>
+        <w:t>Task 2</w:t>
+      </w:r>
+      <w:r>
+        <w:rPr>
+          <w:rFonts w:ascii="Roboto" w:hAnsi="Roboto"/>
+          <w:sz w:val="24"/>
+        </w:rPr>
+        <w:t xml:space="preserve">: </w:t>
+      </w:r>
       <w:r>
         <w:rPr>
           <w:rFonts w:ascii="Roboto" w:hAnsi="Roboto"/>
@@ -228,16 +252,28 @@
     </w:p>
     <w:p>
       <w:pPr>
-        <w:pStyle w:val="ListParagraph"/>
-        <w:numPr>
-          <w:ilvl w:val="0"/>
-          <w:numId w:val="2"/>
-        </w:numPr>
-        <w:rPr>
-          <w:rFonts w:ascii="Roboto" w:hAnsi="Roboto"/>
-          <w:sz w:val="24"/>
-        </w:rPr>
-      </w:pPr>
+        <w:ind w:firstLine="360"/>
+        <w:rPr>
+          <w:rFonts w:ascii="Roboto" w:hAnsi="Roboto"/>
+          <w:sz w:val="24"/>
+        </w:rPr>
+      </w:pPr>
+      <w:r>
+        <w:rPr>
+          <w:rFonts w:ascii="Roboto" w:hAnsi="Roboto"/>
+          <w:b/>
+          <w:bCs/>
+          <w:sz w:val="24"/>
+        </w:rPr>
+        <w:t>Task 3</w:t>
+      </w:r>
+      <w:r>
+        <w:rPr>
+          <w:rFonts w:ascii="Roboto" w:hAnsi="Roboto"/>
+          <w:sz w:val="24"/>
+        </w:rPr>
+        <w:t xml:space="preserve">: </w:t>
+      </w:r>
       <w:r>
         <w:rPr>
           <w:rFonts w:ascii="Roboto" w:hAnsi="Roboto"/>
@@ -270,6 +306,17 @@
         </w:rPr>
         <w:t xml:space="preserve">: </w:t>
       </w:r>
+      <w:hyperlink r:id="rId7" w:history="1">
+        <w:r>
+          <w:rPr>
+            <w:rStyle w:val="Hyperlink"/>
+            <w:rFonts w:ascii="Roboto" w:hAnsi="Roboto"/>
+            <w:sz w:val="24"/>
+            <w:szCs w:val="24"/>
+          </w:rPr>
+          <w:t>https://github.com/MoizSM/ARC</w:t>
+        </w:r>
+      </w:hyperlink>
     </w:p>
     <w:p>
       <w:pPr>
@@ -279,38 +326,58 @@
           <w:szCs w:val="28"/>
         </w:rPr>
       </w:pPr>
-    </w:p>
-    <w:p>
-      <w:pPr>
-        <w:rPr>
-          <w:rFonts w:ascii="Roboto" w:hAnsi="Roboto" w:cs="Times New Roman"/>
-          <w:sz w:val="24"/>
-          <w:szCs w:val="24"/>
-        </w:rPr>
-      </w:pPr>
-      <w:r>
-        <w:rPr>
-          <w:rFonts w:ascii="Roboto" w:hAnsi="Roboto" w:cs="Times New Roman"/>
-          <w:sz w:val="24"/>
-          <w:szCs w:val="24"/>
-        </w:rPr>
-        <w:t>Task 1: solution_6f8cd79b.json</w:t>
-      </w:r>
-    </w:p>
-    <w:p>
-      <w:pPr>
-        <w:rPr>
-          <w:rFonts w:ascii="Roboto" w:hAnsi="Roboto" w:cs="Times New Roman"/>
-          <w:sz w:val="24"/>
-          <w:szCs w:val="24"/>
-        </w:rPr>
-      </w:pPr>
-      <w:r>
-        <w:rPr>
-          <w:rFonts w:ascii="Roboto" w:hAnsi="Roboto" w:cs="Times New Roman"/>
-          <w:b/>
-          <w:bCs/>
-          <w:sz w:val="24"/>
+      <w:r>
+        <w:rPr>
+          <w:rFonts w:ascii="Roboto" w:hAnsi="Roboto" w:cs="Times New Roman"/>
+          <w:sz w:val="24"/>
+          <w:szCs w:val="28"/>
+        </w:rPr>
+        <w:t>--------------------------------------------------------------------------------------</w:t>
+      </w:r>
+    </w:p>
+    <w:p>
+      <w:pPr>
+        <w:rPr>
+          <w:rFonts w:ascii="Roboto" w:hAnsi="Roboto" w:cs="Times New Roman"/>
+          <w:b/>
+          <w:bCs/>
+          <w:sz w:val="24"/>
+          <w:szCs w:val="24"/>
+        </w:rPr>
+      </w:pPr>
+      <w:r>
+        <w:rPr>
+          <w:rFonts w:ascii="Roboto" w:hAnsi="Roboto" w:cs="Times New Roman"/>
+          <w:b/>
+          <w:bCs/>
+          <w:sz w:val="24"/>
+          <w:szCs w:val="24"/>
+        </w:rPr>
+        <w:t>Task 1: 6f8cd79b.</w:t>
+      </w:r>
+      <w:r>
+        <w:rPr>
+          <w:rFonts w:ascii="Roboto" w:hAnsi="Roboto" w:cs="Times New Roman"/>
+          <w:b/>
+          <w:bCs/>
+          <w:sz w:val="24"/>
+          <w:szCs w:val="24"/>
+        </w:rPr>
+        <w:t>json</w:t>
+      </w:r>
+    </w:p>
+    <w:p>
+      <w:pPr>
+        <w:rPr>
+          <w:rFonts w:ascii="Roboto" w:hAnsi="Roboto" w:cs="Times New Roman"/>
+          <w:szCs w:val="24"/>
+        </w:rPr>
+      </w:pPr>
+      <w:r>
+        <w:rPr>
+          <w:rFonts w:ascii="Roboto" w:hAnsi="Roboto" w:cs="Times New Roman"/>
+          <w:b/>
+          <w:bCs/>
           <w:szCs w:val="24"/>
         </w:rPr>
         <w:t>Input</w:t>
@@ -318,7 +385,6 @@
       <w:r>
         <w:rPr>
           <w:rFonts w:ascii="Roboto" w:hAnsi="Roboto" w:cs="Times New Roman"/>
-          <w:sz w:val="24"/>
           <w:szCs w:val="24"/>
         </w:rPr>
         <w:t xml:space="preserve">: </w:t>
@@ -326,7 +392,6 @@
       <w:r>
         <w:rPr>
           <w:rFonts w:ascii="Roboto" w:hAnsi="Roboto" w:cs="Times New Roman"/>
-          <w:sz w:val="24"/>
           <w:szCs w:val="24"/>
         </w:rPr>
         <w:tab/>
@@ -334,7 +399,6 @@
       <w:r>
         <w:rPr>
           <w:rFonts w:ascii="Roboto" w:hAnsi="Roboto" w:cs="Times New Roman"/>
-          <w:sz w:val="24"/>
           <w:szCs w:val="24"/>
         </w:rPr>
         <w:tab/>
@@ -342,7 +406,6 @@
       <w:r>
         <w:rPr>
           <w:rFonts w:ascii="Roboto" w:hAnsi="Roboto" w:cs="Times New Roman"/>
-          <w:sz w:val="24"/>
           <w:szCs w:val="24"/>
         </w:rPr>
         <w:tab/>
@@ -350,7 +413,6 @@
       <w:r>
         <w:rPr>
           <w:rFonts w:ascii="Roboto" w:hAnsi="Roboto" w:cs="Times New Roman"/>
-          <w:sz w:val="24"/>
           <w:szCs w:val="24"/>
         </w:rPr>
         <w:tab/>
@@ -358,7 +420,6 @@
       <w:r>
         <w:rPr>
           <w:rFonts w:ascii="Roboto" w:hAnsi="Roboto" w:cs="Times New Roman"/>
-          <w:sz w:val="24"/>
           <w:szCs w:val="24"/>
         </w:rPr>
         <w:tab/>
@@ -366,7 +427,6 @@
       <w:r>
         <w:rPr>
           <w:rFonts w:ascii="Roboto" w:hAnsi="Roboto" w:cs="Times New Roman"/>
-          <w:sz w:val="24"/>
           <w:szCs w:val="24"/>
         </w:rPr>
         <w:tab/>
@@ -374,16 +434,13 @@
       <w:r>
         <w:rPr>
           <w:rFonts w:ascii="Roboto" w:hAnsi="Roboto" w:cs="Times New Roman"/>
-          <w:sz w:val="24"/>
           <w:szCs w:val="24"/>
         </w:rPr>
         <w:tab/>
       </w:r>
-      <w:proofErr w:type="gramStart"/>
-      <w:r>
-        <w:rPr>
-          <w:rFonts w:ascii="Roboto" w:hAnsi="Roboto" w:cs="Times New Roman"/>
-          <w:sz w:val="24"/>
+      <w:r>
+        <w:rPr>
+          <w:rFonts w:ascii="Roboto" w:hAnsi="Roboto" w:cs="Times New Roman"/>
           <w:szCs w:val="24"/>
         </w:rPr>
         <w:tab/>
@@ -391,7 +448,6 @@
       <w:r>
         <w:rPr>
           <w:rFonts w:ascii="Roboto" w:hAnsi="Roboto" w:cs="Times New Roman"/>
-          <w:sz w:val="24"/>
           <w:szCs w:val="24"/>
         </w:rPr>
         <w:t xml:space="preserve">  </w:t>
@@ -399,24 +455,14 @@
       <w:r>
         <w:rPr>
           <w:rFonts w:ascii="Roboto" w:hAnsi="Roboto" w:cs="Times New Roman"/>
-          <w:sz w:val="24"/>
           <w:szCs w:val="24"/>
         </w:rPr>
         <w:tab/>
-      </w:r>
-      <w:proofErr w:type="gramEnd"/>
-      <w:r>
-        <w:rPr>
-          <w:rFonts w:ascii="Roboto" w:hAnsi="Roboto" w:cs="Times New Roman"/>
-          <w:sz w:val="24"/>
-          <w:szCs w:val="24"/>
-        </w:rPr>
         <w:t xml:space="preserve"> </w:t>
       </w:r>
       <w:r>
         <w:rPr>
           <w:rFonts w:ascii="Roboto" w:hAnsi="Roboto" w:cs="Times New Roman"/>
-          <w:sz w:val="24"/>
           <w:szCs w:val="24"/>
         </w:rPr>
         <w:t xml:space="preserve">  </w:t>
@@ -424,7 +470,6 @@
       <w:r>
         <w:rPr>
           <w:rFonts w:ascii="Roboto" w:hAnsi="Roboto" w:cs="Times New Roman"/>
-          <w:sz w:val="24"/>
           <w:szCs w:val="24"/>
         </w:rPr>
         <w:t xml:space="preserve">  </w:t>
@@ -434,7 +479,6 @@
           <w:rFonts w:ascii="Roboto" w:hAnsi="Roboto" w:cs="Times New Roman"/>
           <w:b/>
           <w:bCs/>
-          <w:sz w:val="24"/>
           <w:szCs w:val="24"/>
         </w:rPr>
         <w:t>O</w:t>
@@ -444,7 +488,6 @@
           <w:rFonts w:ascii="Roboto" w:hAnsi="Roboto" w:cs="Times New Roman"/>
           <w:b/>
           <w:bCs/>
-          <w:sz w:val="24"/>
           <w:szCs w:val="24"/>
         </w:rPr>
         <w:t>utput:</w:t>
@@ -490,7 +533,7 @@
                     </pic:cNvPicPr>
                   </pic:nvPicPr>
                   <pic:blipFill>
-                    <a:blip r:embed="rId5" cstate="print">
+                    <a:blip r:embed="rId8" cstate="print">
                       <a:extLst>
                         <a:ext uri="{28A0092B-C50C-407E-A947-70E740481C1C}">
                           <a14:useLocalDpi xmlns:a14="http://schemas.microsoft.com/office/drawing/2010/main" val="0"/>
@@ -558,7 +601,7 @@
                     </pic:cNvPicPr>
                   </pic:nvPicPr>
                   <pic:blipFill>
-                    <a:blip r:embed="rId6" cstate="print">
+                    <a:blip r:embed="rId9" cstate="print">
                       <a:extLst>
                         <a:ext uri="{28A0092B-C50C-407E-A947-70E740481C1C}">
                           <a14:useLocalDpi xmlns:a14="http://schemas.microsoft.com/office/drawing/2010/main" val="0"/>
@@ -722,16 +765,14 @@
           <w:rFonts w:ascii="Roboto" w:hAnsi="Roboto" w:cs="Times New Roman"/>
           <w:b/>
           <w:bCs/>
-          <w:sz w:val="24"/>
-          <w:szCs w:val="24"/>
-        </w:rPr>
-      </w:pPr>
-      <w:r>
-        <w:rPr>
-          <w:rFonts w:ascii="Roboto" w:hAnsi="Roboto" w:cs="Times New Roman"/>
-          <w:b/>
-          <w:bCs/>
-          <w:sz w:val="24"/>
+          <w:szCs w:val="24"/>
+        </w:rPr>
+      </w:pPr>
+      <w:r>
+        <w:rPr>
+          <w:rFonts w:ascii="Roboto" w:hAnsi="Roboto" w:cs="Times New Roman"/>
+          <w:b/>
+          <w:bCs/>
           <w:szCs w:val="24"/>
         </w:rPr>
         <w:t>Pattern Logic:</w:t>
@@ -742,14 +783,14 @@
         <w:jc w:val="both"/>
         <w:rPr>
           <w:rFonts w:ascii="Roboto" w:hAnsi="Roboto" w:cs="Times New Roman"/>
-          <w:sz w:val="24"/>
-          <w:szCs w:val="24"/>
-        </w:rPr>
-      </w:pPr>
-      <w:r>
-        <w:rPr>
-          <w:rFonts w:ascii="Roboto" w:hAnsi="Roboto" w:cs="Times New Roman"/>
-          <w:sz w:val="24"/>
+          <w:sz w:val="20"/>
+          <w:szCs w:val="24"/>
+        </w:rPr>
+      </w:pPr>
+      <w:r>
+        <w:rPr>
+          <w:rFonts w:ascii="Roboto" w:hAnsi="Roboto" w:cs="Times New Roman"/>
+          <w:sz w:val="20"/>
           <w:szCs w:val="24"/>
         </w:rPr>
         <w:t xml:space="preserve">From the above </w:t>
@@ -757,7 +798,7 @@
       <w:r>
         <w:rPr>
           <w:rFonts w:ascii="Roboto" w:hAnsi="Roboto" w:cs="Times New Roman"/>
-          <w:sz w:val="24"/>
+          <w:sz w:val="20"/>
           <w:szCs w:val="24"/>
         </w:rPr>
         <w:t xml:space="preserve">representation of the </w:t>
@@ -765,36 +806,10 @@
       <w:r>
         <w:rPr>
           <w:rFonts w:ascii="Roboto" w:hAnsi="Roboto" w:cs="Times New Roman"/>
-          <w:sz w:val="24"/>
-          <w:szCs w:val="24"/>
-        </w:rPr>
-        <w:t>images w</w:t>
-      </w:r>
-      <w:r>
-        <w:rPr>
-          <w:rFonts w:ascii="Roboto" w:hAnsi="Roboto" w:cs="Times New Roman"/>
-          <w:sz w:val="24"/>
-          <w:szCs w:val="24"/>
-        </w:rPr>
-        <w:t xml:space="preserve">e can observe that, the input image is a blank grid and the expected output is the grid with blue color at its first and last row and column. We </w:t>
-      </w:r>
-      <w:proofErr w:type="gramStart"/>
-      <w:r>
-        <w:rPr>
-          <w:rFonts w:ascii="Roboto" w:hAnsi="Roboto" w:cs="Times New Roman"/>
-          <w:sz w:val="24"/>
-          <w:szCs w:val="24"/>
-        </w:rPr>
-        <w:t>have to</w:t>
-      </w:r>
-      <w:proofErr w:type="gramEnd"/>
-      <w:r>
-        <w:rPr>
-          <w:rFonts w:ascii="Roboto" w:hAnsi="Roboto" w:cs="Times New Roman"/>
-          <w:sz w:val="24"/>
-          <w:szCs w:val="24"/>
-        </w:rPr>
-        <w:t xml:space="preserve"> find a logic such that, any given input with blank grid, outputs a grid with a color at its boundaries. </w:t>
+          <w:sz w:val="20"/>
+          <w:szCs w:val="24"/>
+        </w:rPr>
+        <w:t xml:space="preserve">images we can observe that, the input image is a blank grid and the expected output is the grid with blue color at its first and last row and column. We have to find a logic such that, any given input with blank grid, outputs a grid with a color at its boundaries. </w:t>
       </w:r>
     </w:p>
     <w:p>
@@ -804,16 +819,14 @@
           <w:rFonts w:ascii="Roboto" w:hAnsi="Roboto" w:cs="Times New Roman"/>
           <w:b/>
           <w:bCs/>
-          <w:sz w:val="24"/>
-          <w:szCs w:val="24"/>
-        </w:rPr>
-      </w:pPr>
-      <w:r>
-        <w:rPr>
-          <w:rFonts w:ascii="Roboto" w:hAnsi="Roboto" w:cs="Times New Roman"/>
-          <w:b/>
-          <w:bCs/>
-          <w:sz w:val="24"/>
+          <w:szCs w:val="24"/>
+        </w:rPr>
+      </w:pPr>
+      <w:r>
+        <w:rPr>
+          <w:rFonts w:ascii="Roboto" w:hAnsi="Roboto" w:cs="Times New Roman"/>
+          <w:b/>
+          <w:bCs/>
           <w:szCs w:val="24"/>
         </w:rPr>
         <w:t>Code Logic:</w:t>
@@ -824,14 +837,16 @@
         <w:jc w:val="both"/>
         <w:rPr>
           <w:rFonts w:ascii="Roboto" w:hAnsi="Roboto" w:cs="Times New Roman"/>
-          <w:sz w:val="24"/>
-          <w:szCs w:val="24"/>
-        </w:rPr>
-      </w:pPr>
-      <w:r>
-        <w:rPr>
-          <w:rFonts w:ascii="Roboto" w:hAnsi="Roboto" w:cs="Times New Roman"/>
-          <w:sz w:val="24"/>
+          <w:b/>
+          <w:bCs/>
+          <w:sz w:val="20"/>
+          <w:szCs w:val="24"/>
+        </w:rPr>
+      </w:pPr>
+      <w:r>
+        <w:rPr>
+          <w:rFonts w:ascii="Roboto" w:hAnsi="Roboto" w:cs="Times New Roman"/>
+          <w:sz w:val="20"/>
           <w:szCs w:val="24"/>
         </w:rPr>
         <w:t xml:space="preserve">We have defined a function </w:t>
@@ -841,42 +856,32 @@
           <w:rFonts w:ascii="Roboto" w:hAnsi="Roboto" w:cs="Times New Roman"/>
           <w:b/>
           <w:bCs/>
-          <w:sz w:val="24"/>
-          <w:szCs w:val="24"/>
-        </w:rPr>
-        <w:t>solve</w:t>
-      </w:r>
-      <w:r>
-        <w:rPr>
-          <w:rFonts w:ascii="Roboto" w:hAnsi="Roboto" w:cs="Times New Roman"/>
-          <w:b/>
-          <w:bCs/>
-          <w:sz w:val="24"/>
-          <w:szCs w:val="24"/>
-        </w:rPr>
-        <w:t xml:space="preserve">, </w:t>
-      </w:r>
-      <w:r>
-        <w:rPr>
-          <w:rFonts w:ascii="Roboto" w:hAnsi="Roboto" w:cs="Times New Roman"/>
-          <w:sz w:val="24"/>
-          <w:szCs w:val="24"/>
-        </w:rPr>
-        <w:t xml:space="preserve">which consists of the logic of this problem. In the solve function we first take the input of all the training cases and all the test cases. We </w:t>
-      </w:r>
-      <w:r>
-        <w:rPr>
-          <w:rFonts w:ascii="Roboto" w:hAnsi="Roboto" w:cs="Times New Roman"/>
-          <w:sz w:val="24"/>
+          <w:sz w:val="20"/>
+          <w:szCs w:val="24"/>
+        </w:rPr>
+        <w:t xml:space="preserve">solve, </w:t>
+      </w:r>
+      <w:r>
+        <w:rPr>
+          <w:rFonts w:ascii="Roboto" w:hAnsi="Roboto" w:cs="Times New Roman"/>
+          <w:sz w:val="20"/>
+          <w:szCs w:val="24"/>
+        </w:rPr>
+        <w:t xml:space="preserve">which consists of the logic of this problem. In the solve function we first take the input of all the training cases and all the test cases. We then solve each case by displaying their specific outputs. Using for loop we first took the rows of the grid, then we colored the first and last row of </w:t>
+      </w:r>
+      <w:r>
+        <w:rPr>
+          <w:rFonts w:ascii="Roboto" w:hAnsi="Roboto" w:cs="Times New Roman"/>
+          <w:sz w:val="20"/>
           <w:szCs w:val="24"/>
         </w:rPr>
         <w:lastRenderedPageBreak/>
-        <w:t xml:space="preserve">then solve each case by displaying their specific outputs. Using for loop we first took the rows of the grid, then we colored the first and last row of the grid. </w:t>
-      </w:r>
-      <w:r>
-        <w:rPr>
-          <w:rFonts w:ascii="Roboto" w:hAnsi="Roboto" w:cs="Times New Roman"/>
-          <w:sz w:val="24"/>
+        <w:t xml:space="preserve">the grid. </w:t>
+      </w:r>
+      <w:r>
+        <w:rPr>
+          <w:rFonts w:ascii="Roboto" w:hAnsi="Roboto" w:cs="Times New Roman"/>
+          <w:sz w:val="20"/>
           <w:szCs w:val="24"/>
         </w:rPr>
         <w:t>Now for the first and last column of the grid, we</w:t>
@@ -884,7 +889,7 @@
       <w:r>
         <w:rPr>
           <w:rFonts w:ascii="Roboto" w:hAnsi="Roboto" w:cs="Times New Roman"/>
-          <w:sz w:val="24"/>
+          <w:sz w:val="20"/>
           <w:szCs w:val="24"/>
         </w:rPr>
         <w:t xml:space="preserve"> us</w:t>
@@ -892,7 +897,7 @@
       <w:r>
         <w:rPr>
           <w:rFonts w:ascii="Roboto" w:hAnsi="Roboto" w:cs="Times New Roman"/>
-          <w:sz w:val="24"/>
+          <w:sz w:val="20"/>
           <w:szCs w:val="24"/>
         </w:rPr>
         <w:t>e</w:t>
@@ -900,7 +905,7 @@
       <w:r>
         <w:rPr>
           <w:rFonts w:ascii="Roboto" w:hAnsi="Roboto" w:cs="Times New Roman"/>
-          <w:sz w:val="24"/>
+          <w:sz w:val="20"/>
           <w:szCs w:val="24"/>
         </w:rPr>
         <w:t xml:space="preserve"> nested for loop, w</w:t>
@@ -908,7 +913,7 @@
       <w:r>
         <w:rPr>
           <w:rFonts w:ascii="Roboto" w:hAnsi="Roboto" w:cs="Times New Roman"/>
-          <w:sz w:val="24"/>
+          <w:sz w:val="20"/>
           <w:szCs w:val="24"/>
         </w:rPr>
         <w:t>here we</w:t>
@@ -916,7 +921,7 @@
       <w:r>
         <w:rPr>
           <w:rFonts w:ascii="Roboto" w:hAnsi="Roboto" w:cs="Times New Roman"/>
-          <w:sz w:val="24"/>
+          <w:sz w:val="20"/>
           <w:szCs w:val="24"/>
         </w:rPr>
         <w:t xml:space="preserve"> get the elements of each row separately. Then we assign the color</w:t>
@@ -924,7 +929,7 @@
       <w:r>
         <w:rPr>
           <w:rFonts w:ascii="Roboto" w:hAnsi="Roboto" w:cs="Times New Roman"/>
-          <w:sz w:val="24"/>
+          <w:sz w:val="20"/>
           <w:szCs w:val="24"/>
         </w:rPr>
         <w:t>s</w:t>
@@ -932,7 +937,7 @@
       <w:r>
         <w:rPr>
           <w:rFonts w:ascii="Roboto" w:hAnsi="Roboto" w:cs="Times New Roman"/>
-          <w:sz w:val="24"/>
+          <w:sz w:val="20"/>
           <w:szCs w:val="24"/>
         </w:rPr>
         <w:t xml:space="preserve"> to the first and last element of </w:t>
@@ -940,7 +945,7 @@
       <w:r>
         <w:rPr>
           <w:rFonts w:ascii="Roboto" w:hAnsi="Roboto" w:cs="Times New Roman"/>
-          <w:sz w:val="24"/>
+          <w:sz w:val="20"/>
           <w:szCs w:val="24"/>
         </w:rPr>
         <w:t>each</w:t>
@@ -948,7 +953,7 @@
       <w:r>
         <w:rPr>
           <w:rFonts w:ascii="Roboto" w:hAnsi="Roboto" w:cs="Times New Roman"/>
-          <w:sz w:val="24"/>
+          <w:sz w:val="20"/>
           <w:szCs w:val="24"/>
         </w:rPr>
         <w:t xml:space="preserve"> row. </w:t>
@@ -956,63 +961,46 @@
       <w:r>
         <w:rPr>
           <w:rFonts w:ascii="Roboto" w:hAnsi="Roboto"/>
-          <w:sz w:val="24"/>
-        </w:rPr>
-        <w:t xml:space="preserve">The function </w:t>
-      </w:r>
-      <w:proofErr w:type="gramStart"/>
-      <w:r>
-        <w:rPr>
-          <w:rFonts w:ascii="Roboto" w:hAnsi="Roboto"/>
-          <w:sz w:val="24"/>
-        </w:rPr>
-        <w:t>solve(</w:t>
-      </w:r>
-      <w:proofErr w:type="gramEnd"/>
-      <w:r>
-        <w:rPr>
-          <w:rFonts w:ascii="Roboto" w:hAnsi="Roboto"/>
-          <w:sz w:val="24"/>
-        </w:rPr>
-        <w:t>) produces the correct output for all the test and training cases</w:t>
-      </w:r>
-    </w:p>
-    <w:p>
-      <w:pPr>
-        <w:rPr>
-          <w:rFonts w:ascii="Roboto" w:hAnsi="Roboto" w:cs="Times New Roman"/>
-          <w:sz w:val="24"/>
-          <w:szCs w:val="24"/>
-        </w:rPr>
-      </w:pPr>
-    </w:p>
-    <w:p>
-      <w:pPr>
-        <w:rPr>
-          <w:rFonts w:ascii="Roboto" w:hAnsi="Roboto"/>
-          <w:sz w:val="24"/>
-        </w:rPr>
-      </w:pPr>
-      <w:r>
-        <w:rPr>
-          <w:rFonts w:ascii="Roboto" w:hAnsi="Roboto"/>
-          <w:sz w:val="24"/>
-        </w:rPr>
-        <w:t>Task 2: solution</w:t>
-      </w:r>
-      <w:r>
-        <w:rPr>
-          <w:rFonts w:ascii="Roboto" w:hAnsi="Roboto"/>
-          <w:sz w:val="24"/>
-        </w:rPr>
-        <w:t>_25d8a9c8</w:t>
-      </w:r>
-      <w:r>
-        <w:rPr>
-          <w:rFonts w:ascii="Roboto" w:hAnsi="Roboto"/>
-          <w:sz w:val="24"/>
-        </w:rPr>
-        <w:t xml:space="preserve">.py </w:t>
+          <w:sz w:val="20"/>
+        </w:rPr>
+        <w:t>The function solve() produces the correct output for all the test and training cases</w:t>
+      </w:r>
+    </w:p>
+    <w:p>
+      <w:pPr>
+        <w:rPr>
+          <w:rFonts w:ascii="Roboto" w:hAnsi="Roboto" w:cs="Times New Roman"/>
+          <w:sz w:val="24"/>
+          <w:szCs w:val="24"/>
+        </w:rPr>
+      </w:pPr>
+    </w:p>
+    <w:p>
+      <w:pPr>
+        <w:rPr>
+          <w:rFonts w:ascii="Roboto" w:hAnsi="Roboto"/>
+          <w:b/>
+          <w:bCs/>
+          <w:sz w:val="24"/>
+        </w:rPr>
+      </w:pPr>
+      <w:r>
+        <w:rPr>
+          <w:rFonts w:ascii="Roboto" w:hAnsi="Roboto"/>
+          <w:b/>
+          <w:bCs/>
+          <w:sz w:val="24"/>
+        </w:rPr>
+        <w:t>Task 2: 25d8a9c8.</w:t>
+      </w:r>
+      <w:r>
+        <w:rPr>
+          <w:rFonts w:ascii="Roboto" w:hAnsi="Roboto"/>
+          <w:b/>
+          <w:bCs/>
+          <w:sz w:val="24"/>
+        </w:rPr>
+        <w:t>json</w:t>
       </w:r>
     </w:p>
     <w:p>
@@ -1022,16 +1010,14 @@
           <w:rFonts w:ascii="Roboto" w:hAnsi="Roboto" w:cs="Times New Roman"/>
           <w:b/>
           <w:bCs/>
-          <w:sz w:val="24"/>
-          <w:szCs w:val="24"/>
-        </w:rPr>
-      </w:pPr>
-      <w:r>
-        <w:rPr>
-          <w:rFonts w:ascii="Roboto" w:hAnsi="Roboto" w:cs="Times New Roman"/>
-          <w:b/>
-          <w:bCs/>
-          <w:sz w:val="24"/>
+          <w:szCs w:val="24"/>
+        </w:rPr>
+      </w:pPr>
+      <w:r>
+        <w:rPr>
+          <w:rFonts w:ascii="Roboto" w:hAnsi="Roboto" w:cs="Times New Roman"/>
+          <w:b/>
+          <w:bCs/>
           <w:szCs w:val="24"/>
         </w:rPr>
         <w:t xml:space="preserve">Input: </w:t>
@@ -1041,7 +1027,6 @@
           <w:rFonts w:ascii="Roboto" w:hAnsi="Roboto" w:cs="Times New Roman"/>
           <w:b/>
           <w:bCs/>
-          <w:sz w:val="24"/>
           <w:szCs w:val="24"/>
         </w:rPr>
         <w:tab/>
@@ -1051,7 +1036,6 @@
           <w:rFonts w:ascii="Roboto" w:hAnsi="Roboto" w:cs="Times New Roman"/>
           <w:b/>
           <w:bCs/>
-          <w:sz w:val="24"/>
           <w:szCs w:val="24"/>
         </w:rPr>
         <w:tab/>
@@ -1061,7 +1045,6 @@
           <w:rFonts w:ascii="Roboto" w:hAnsi="Roboto" w:cs="Times New Roman"/>
           <w:b/>
           <w:bCs/>
-          <w:sz w:val="24"/>
           <w:szCs w:val="24"/>
         </w:rPr>
         <w:tab/>
@@ -1071,7 +1054,6 @@
           <w:rFonts w:ascii="Roboto" w:hAnsi="Roboto" w:cs="Times New Roman"/>
           <w:b/>
           <w:bCs/>
-          <w:sz w:val="24"/>
           <w:szCs w:val="24"/>
         </w:rPr>
         <w:tab/>
@@ -1081,7 +1063,6 @@
           <w:rFonts w:ascii="Roboto" w:hAnsi="Roboto" w:cs="Times New Roman"/>
           <w:b/>
           <w:bCs/>
-          <w:sz w:val="24"/>
           <w:szCs w:val="24"/>
         </w:rPr>
         <w:tab/>
@@ -1091,7 +1072,6 @@
           <w:rFonts w:ascii="Roboto" w:hAnsi="Roboto" w:cs="Times New Roman"/>
           <w:b/>
           <w:bCs/>
-          <w:sz w:val="24"/>
           <w:szCs w:val="24"/>
         </w:rPr>
         <w:tab/>
@@ -1101,7 +1081,6 @@
           <w:rFonts w:ascii="Roboto" w:hAnsi="Roboto" w:cs="Times New Roman"/>
           <w:b/>
           <w:bCs/>
-          <w:sz w:val="24"/>
           <w:szCs w:val="24"/>
         </w:rPr>
         <w:tab/>
@@ -1111,7 +1090,6 @@
           <w:rFonts w:ascii="Roboto" w:hAnsi="Roboto" w:cs="Times New Roman"/>
           <w:b/>
           <w:bCs/>
-          <w:sz w:val="24"/>
           <w:szCs w:val="24"/>
         </w:rPr>
         <w:tab/>
@@ -1121,7 +1099,6 @@
           <w:rFonts w:ascii="Roboto" w:hAnsi="Roboto" w:cs="Times New Roman"/>
           <w:b/>
           <w:bCs/>
-          <w:sz w:val="24"/>
           <w:szCs w:val="24"/>
         </w:rPr>
         <w:tab/>
@@ -1131,7 +1108,6 @@
           <w:rFonts w:ascii="Roboto" w:hAnsi="Roboto" w:cs="Times New Roman"/>
           <w:b/>
           <w:bCs/>
-          <w:sz w:val="24"/>
           <w:szCs w:val="24"/>
         </w:rPr>
         <w:t xml:space="preserve">    </w:t>
@@ -1141,7 +1117,6 @@
           <w:rFonts w:ascii="Roboto" w:hAnsi="Roboto" w:cs="Times New Roman"/>
           <w:b/>
           <w:bCs/>
-          <w:sz w:val="24"/>
           <w:szCs w:val="24"/>
         </w:rPr>
         <w:t>Output:</w:t>
@@ -1185,7 +1160,7 @@
                     </pic:cNvPicPr>
                   </pic:nvPicPr>
                   <pic:blipFill>
-                    <a:blip r:embed="rId7">
+                    <a:blip r:embed="rId10">
                       <a:extLst>
                         <a:ext uri="{28A0092B-C50C-407E-A947-70E740481C1C}">
                           <a14:useLocalDpi xmlns:a14="http://schemas.microsoft.com/office/drawing/2010/main" val="0"/>
@@ -1252,7 +1227,7 @@
                     </pic:cNvPicPr>
                   </pic:nvPicPr>
                   <pic:blipFill>
-                    <a:blip r:embed="rId8">
+                    <a:blip r:embed="rId11">
                       <a:extLst>
                         <a:ext uri="{28A0092B-C50C-407E-A947-70E740481C1C}">
                           <a14:useLocalDpi xmlns:a14="http://schemas.microsoft.com/office/drawing/2010/main" val="0"/>
@@ -1368,15 +1343,13 @@
           <w:rFonts w:ascii="Roboto" w:hAnsi="Roboto"/>
           <w:b/>
           <w:bCs/>
-          <w:sz w:val="24"/>
-        </w:rPr>
-      </w:pPr>
-      <w:r>
-        <w:rPr>
-          <w:rFonts w:ascii="Roboto" w:hAnsi="Roboto"/>
-          <w:b/>
-          <w:bCs/>
-          <w:sz w:val="24"/>
+        </w:rPr>
+      </w:pPr>
+      <w:r>
+        <w:rPr>
+          <w:rFonts w:ascii="Roboto" w:hAnsi="Roboto"/>
+          <w:b/>
+          <w:bCs/>
         </w:rPr>
         <w:t>Pattern Logic:</w:t>
       </w:r>
@@ -1386,20 +1359,20 @@
         <w:jc w:val="both"/>
         <w:rPr>
           <w:rFonts w:ascii="Roboto" w:hAnsi="Roboto"/>
-          <w:sz w:val="24"/>
-        </w:rPr>
-      </w:pPr>
-      <w:r>
-        <w:rPr>
-          <w:rFonts w:ascii="Roboto" w:hAnsi="Roboto"/>
-          <w:sz w:val="24"/>
+          <w:sz w:val="20"/>
+        </w:rPr>
+      </w:pPr>
+      <w:r>
+        <w:rPr>
+          <w:rFonts w:ascii="Roboto" w:hAnsi="Roboto"/>
+          <w:sz w:val="20"/>
         </w:rPr>
         <w:t>As we can see from the above representations that the input grid contains a random collection of colors. However, the grid contains certain number of rows (1</w:t>
       </w:r>
       <w:r>
         <w:rPr>
           <w:rFonts w:ascii="Roboto" w:hAnsi="Roboto"/>
-          <w:sz w:val="24"/>
+          <w:sz w:val="20"/>
           <w:vertAlign w:val="superscript"/>
         </w:rPr>
         <w:t>st</w:t>
@@ -1407,14 +1380,14 @@
       <w:r>
         <w:rPr>
           <w:rFonts w:ascii="Roboto" w:hAnsi="Roboto"/>
-          <w:sz w:val="24"/>
+          <w:sz w:val="20"/>
         </w:rPr>
         <w:t xml:space="preserve"> and 2</w:t>
       </w:r>
       <w:r>
         <w:rPr>
           <w:rFonts w:ascii="Roboto" w:hAnsi="Roboto"/>
-          <w:sz w:val="24"/>
+          <w:sz w:val="20"/>
           <w:vertAlign w:val="superscript"/>
         </w:rPr>
         <w:t>nd</w:t>
@@ -1422,7 +1395,7 @@
       <w:r>
         <w:rPr>
           <w:rFonts w:ascii="Roboto" w:hAnsi="Roboto"/>
-          <w:sz w:val="24"/>
+          <w:sz w:val="20"/>
         </w:rPr>
         <w:t xml:space="preserve"> in this case) which consist of the same color. For any grid having similar patterns the output produced is a grid where the rows having same colors are converted to grey while the remaining elements of the grid are converted to black.</w:t>
       </w:r>
@@ -1433,15 +1406,13 @@
           <w:rFonts w:ascii="Roboto" w:hAnsi="Roboto"/>
           <w:b/>
           <w:bCs/>
-          <w:sz w:val="24"/>
-        </w:rPr>
-      </w:pPr>
-      <w:r>
-        <w:rPr>
-          <w:rFonts w:ascii="Roboto" w:hAnsi="Roboto"/>
-          <w:b/>
-          <w:bCs/>
-          <w:sz w:val="24"/>
+        </w:rPr>
+      </w:pPr>
+      <w:r>
+        <w:rPr>
+          <w:rFonts w:ascii="Roboto" w:hAnsi="Roboto"/>
+          <w:b/>
+          <w:bCs/>
         </w:rPr>
         <w:t>Code Logic:</w:t>
       </w:r>
@@ -1451,41 +1422,41 @@
         <w:jc w:val="both"/>
         <w:rPr>
           <w:rFonts w:ascii="Roboto" w:hAnsi="Roboto"/>
-          <w:sz w:val="24"/>
-        </w:rPr>
-      </w:pPr>
-      <w:r>
-        <w:rPr>
-          <w:rFonts w:ascii="Roboto" w:hAnsi="Roboto"/>
-          <w:sz w:val="24"/>
+          <w:sz w:val="20"/>
+        </w:rPr>
+      </w:pPr>
+      <w:r>
+        <w:rPr>
+          <w:rFonts w:ascii="Roboto" w:hAnsi="Roboto"/>
+          <w:sz w:val="20"/>
         </w:rPr>
         <w:t xml:space="preserve">In the code for this task, the solve function </w:t>
       </w:r>
       <w:r>
         <w:rPr>
           <w:rFonts w:ascii="Roboto" w:hAnsi="Roboto"/>
-          <w:sz w:val="24"/>
+          <w:sz w:val="20"/>
         </w:rPr>
         <w:t>parses</w:t>
       </w:r>
       <w:r>
         <w:rPr>
           <w:rFonts w:ascii="Roboto" w:hAnsi="Roboto"/>
-          <w:sz w:val="24"/>
+          <w:sz w:val="20"/>
         </w:rPr>
         <w:t xml:space="preserve"> the json </w:t>
       </w:r>
       <w:r>
         <w:rPr>
           <w:rFonts w:ascii="Roboto" w:hAnsi="Roboto"/>
-          <w:sz w:val="24"/>
+          <w:sz w:val="20"/>
         </w:rPr>
         <w:t xml:space="preserve">file </w:t>
       </w:r>
       <w:r>
         <w:rPr>
           <w:rFonts w:ascii="Roboto" w:hAnsi="Roboto"/>
-          <w:sz w:val="24"/>
+          <w:sz w:val="20"/>
         </w:rPr>
         <w:t xml:space="preserve">and runs a for-loop on all the training and testing input grids. The for-loop will check if the elements of every row matches the first element of that row. This is done using </w:t>
       </w:r>
@@ -1493,7 +1464,7 @@
       <w:r>
         <w:rPr>
           <w:rFonts w:ascii="Roboto" w:hAnsi="Roboto"/>
-          <w:sz w:val="24"/>
+          <w:sz w:val="20"/>
         </w:rPr>
         <w:t>boolean</w:t>
       </w:r>
@@ -1501,7 +1472,7 @@
       <w:r>
         <w:rPr>
           <w:rFonts w:ascii="Roboto" w:hAnsi="Roboto"/>
-          <w:sz w:val="24"/>
+          <w:sz w:val="20"/>
         </w:rPr>
         <w:t xml:space="preserve"> values (</w:t>
       </w:r>
@@ -1510,14 +1481,14 @@
           <w:rFonts w:ascii="Roboto" w:hAnsi="Roboto"/>
           <w:b/>
           <w:bCs/>
-          <w:sz w:val="24"/>
+          <w:sz w:val="20"/>
         </w:rPr>
         <w:t>check</w:t>
       </w:r>
       <w:r>
         <w:rPr>
           <w:rFonts w:ascii="Roboto" w:hAnsi="Roboto"/>
-          <w:sz w:val="24"/>
+          <w:sz w:val="20"/>
         </w:rPr>
         <w:t xml:space="preserve">). If all the values of the row are same then </w:t>
       </w:r>
@@ -1526,14 +1497,14 @@
           <w:rFonts w:ascii="Roboto" w:hAnsi="Roboto"/>
           <w:b/>
           <w:bCs/>
-          <w:sz w:val="24"/>
+          <w:sz w:val="20"/>
         </w:rPr>
         <w:t xml:space="preserve">check = True </w:t>
       </w:r>
       <w:r>
         <w:rPr>
           <w:rFonts w:ascii="Roboto" w:hAnsi="Roboto"/>
-          <w:sz w:val="24"/>
+          <w:sz w:val="20"/>
         </w:rPr>
         <w:t xml:space="preserve">and the elements of the row are colored grey, else the </w:t>
       </w:r>
@@ -1542,115 +1513,77 @@
           <w:rFonts w:ascii="Roboto" w:hAnsi="Roboto"/>
           <w:b/>
           <w:bCs/>
-          <w:sz w:val="24"/>
+          <w:sz w:val="20"/>
         </w:rPr>
         <w:t xml:space="preserve">check = False, </w:t>
       </w:r>
       <w:r>
         <w:rPr>
           <w:rFonts w:ascii="Roboto" w:hAnsi="Roboto"/>
-          <w:sz w:val="24"/>
-        </w:rPr>
-        <w:t xml:space="preserve">and the elements of the row are colored black. The function </w:t>
-      </w:r>
-      <w:proofErr w:type="gramStart"/>
-      <w:r>
-        <w:rPr>
-          <w:rFonts w:ascii="Roboto" w:hAnsi="Roboto"/>
-          <w:sz w:val="24"/>
-        </w:rPr>
-        <w:t>solve(</w:t>
-      </w:r>
-      <w:proofErr w:type="gramEnd"/>
-      <w:r>
-        <w:rPr>
-          <w:rFonts w:ascii="Roboto" w:hAnsi="Roboto"/>
-          <w:sz w:val="24"/>
-        </w:rPr>
-        <w:t>) produces the correct output for all the test and training cases.</w:t>
-      </w:r>
-    </w:p>
-    <w:p>
-      <w:pPr>
-        <w:rPr>
-          <w:rFonts w:ascii="Roboto" w:hAnsi="Roboto"/>
-          <w:sz w:val="24"/>
-        </w:rPr>
-      </w:pPr>
-    </w:p>
-    <w:p>
-      <w:pPr>
-        <w:rPr>
-          <w:rFonts w:ascii="Roboto" w:hAnsi="Roboto"/>
-          <w:sz w:val="24"/>
-        </w:rPr>
-      </w:pPr>
-    </w:p>
-    <w:p>
-      <w:pPr>
-        <w:rPr>
-          <w:rFonts w:ascii="Roboto" w:hAnsi="Roboto"/>
-          <w:sz w:val="24"/>
-        </w:rPr>
-      </w:pPr>
-    </w:p>
-    <w:p>
-      <w:pPr>
-        <w:rPr>
-          <w:rFonts w:ascii="Roboto" w:hAnsi="Roboto"/>
-          <w:sz w:val="24"/>
-        </w:rPr>
-      </w:pPr>
-      <w:r>
-        <w:rPr>
-          <w:rFonts w:ascii="Roboto" w:hAnsi="Roboto" w:cs="Times New Roman"/>
-          <w:sz w:val="24"/>
-          <w:szCs w:val="24"/>
-        </w:rPr>
-        <w:lastRenderedPageBreak/>
-        <w:t xml:space="preserve">Task </w:t>
-      </w:r>
-      <w:r>
-        <w:rPr>
-          <w:rFonts w:ascii="Roboto" w:hAnsi="Roboto" w:cs="Times New Roman"/>
-          <w:sz w:val="24"/>
-          <w:szCs w:val="24"/>
-        </w:rPr>
-        <w:t>3</w:t>
-      </w:r>
-      <w:r>
-        <w:rPr>
-          <w:rFonts w:ascii="Roboto" w:hAnsi="Roboto" w:cs="Times New Roman"/>
-          <w:sz w:val="24"/>
-          <w:szCs w:val="24"/>
-        </w:rPr>
-        <w:t xml:space="preserve">: </w:t>
-      </w:r>
-      <w:r>
-        <w:rPr>
-          <w:rFonts w:ascii="Roboto" w:hAnsi="Roboto"/>
-          <w:sz w:val="24"/>
-        </w:rPr>
-        <w:t>794b24be.json</w:t>
-      </w:r>
-    </w:p>
-    <w:p>
-      <w:pPr>
-        <w:rPr>
-          <w:rFonts w:ascii="Roboto" w:hAnsi="Roboto" w:cs="Times New Roman"/>
-          <w:b/>
-          <w:bCs/>
-          <w:sz w:val="24"/>
-          <w:szCs w:val="24"/>
-        </w:rPr>
-      </w:pPr>
-      <w:r>
-        <w:rPr>
-          <w:rFonts w:ascii="Roboto" w:hAnsi="Roboto" w:cs="Times New Roman"/>
-          <w:b/>
-          <w:bCs/>
-          <w:sz w:val="24"/>
-          <w:szCs w:val="24"/>
+          <w:sz w:val="20"/>
+        </w:rPr>
+        <w:t>and the elements of the row are colored black. The function solve() produces the correct output for all the test and training cases.</w:t>
+      </w:r>
+    </w:p>
+    <w:p>
+      <w:pPr>
+        <w:rPr>
+          <w:rFonts w:ascii="Roboto" w:hAnsi="Roboto"/>
+          <w:sz w:val="24"/>
+        </w:rPr>
+      </w:pPr>
+    </w:p>
+    <w:p>
+      <w:pPr>
+        <w:rPr>
+          <w:rFonts w:ascii="Roboto" w:hAnsi="Roboto"/>
+          <w:b/>
+          <w:bCs/>
+          <w:sz w:val="24"/>
+        </w:rPr>
+      </w:pPr>
+      <w:r>
+        <w:rPr>
+          <w:rFonts w:ascii="Roboto" w:hAnsi="Roboto" w:cs="Times New Roman"/>
+          <w:b/>
+          <w:bCs/>
+          <w:sz w:val="24"/>
+          <w:szCs w:val="24"/>
+        </w:rPr>
+        <w:t xml:space="preserve">Task 3: </w:t>
+      </w:r>
+      <w:r>
+        <w:rPr>
+          <w:rFonts w:ascii="Roboto" w:hAnsi="Roboto"/>
+          <w:b/>
+          <w:bCs/>
+          <w:sz w:val="24"/>
+        </w:rPr>
+        <w:t>794b24be.</w:t>
+      </w:r>
+      <w:r>
+        <w:rPr>
+          <w:rFonts w:ascii="Roboto" w:hAnsi="Roboto"/>
+          <w:b/>
+          <w:bCs/>
+          <w:sz w:val="24"/>
+        </w:rPr>
+        <w:t>json</w:t>
+      </w:r>
+    </w:p>
+    <w:p>
+      <w:pPr>
+        <w:rPr>
+          <w:rFonts w:ascii="Roboto" w:hAnsi="Roboto" w:cs="Times New Roman"/>
+          <w:b/>
+          <w:bCs/>
+        </w:rPr>
+      </w:pPr>
+      <w:r>
+        <w:rPr>
+          <w:rFonts w:ascii="Roboto" w:hAnsi="Roboto" w:cs="Times New Roman"/>
+          <w:b/>
+          <w:bCs/>
         </w:rPr>
         <w:t xml:space="preserve">Input: </w:t>
       </w:r>
@@ -1659,8 +1592,6 @@
           <w:rFonts w:ascii="Roboto" w:hAnsi="Roboto" w:cs="Times New Roman"/>
           <w:b/>
           <w:bCs/>
-          <w:sz w:val="24"/>
-          <w:szCs w:val="24"/>
         </w:rPr>
         <w:tab/>
       </w:r>
@@ -1669,8 +1600,6 @@
           <w:rFonts w:ascii="Roboto" w:hAnsi="Roboto" w:cs="Times New Roman"/>
           <w:b/>
           <w:bCs/>
-          <w:sz w:val="24"/>
-          <w:szCs w:val="24"/>
         </w:rPr>
         <w:tab/>
       </w:r>
@@ -1679,8 +1608,6 @@
           <w:rFonts w:ascii="Roboto" w:hAnsi="Roboto" w:cs="Times New Roman"/>
           <w:b/>
           <w:bCs/>
-          <w:sz w:val="24"/>
-          <w:szCs w:val="24"/>
         </w:rPr>
         <w:tab/>
       </w:r>
@@ -1689,8 +1616,6 @@
           <w:rFonts w:ascii="Roboto" w:hAnsi="Roboto" w:cs="Times New Roman"/>
           <w:b/>
           <w:bCs/>
-          <w:sz w:val="24"/>
-          <w:szCs w:val="24"/>
         </w:rPr>
         <w:tab/>
       </w:r>
@@ -1699,8 +1624,6 @@
           <w:rFonts w:ascii="Roboto" w:hAnsi="Roboto" w:cs="Times New Roman"/>
           <w:b/>
           <w:bCs/>
-          <w:sz w:val="24"/>
-          <w:szCs w:val="24"/>
         </w:rPr>
         <w:tab/>
       </w:r>
@@ -1709,8 +1632,6 @@
           <w:rFonts w:ascii="Roboto" w:hAnsi="Roboto" w:cs="Times New Roman"/>
           <w:b/>
           <w:bCs/>
-          <w:sz w:val="24"/>
-          <w:szCs w:val="24"/>
         </w:rPr>
         <w:tab/>
       </w:r>
@@ -1719,8 +1640,6 @@
           <w:rFonts w:ascii="Roboto" w:hAnsi="Roboto" w:cs="Times New Roman"/>
           <w:b/>
           <w:bCs/>
-          <w:sz w:val="24"/>
-          <w:szCs w:val="24"/>
         </w:rPr>
         <w:tab/>
       </w:r>
@@ -1729,8 +1648,6 @@
           <w:rFonts w:ascii="Roboto" w:hAnsi="Roboto" w:cs="Times New Roman"/>
           <w:b/>
           <w:bCs/>
-          <w:sz w:val="24"/>
-          <w:szCs w:val="24"/>
         </w:rPr>
         <w:tab/>
       </w:r>
@@ -1739,8 +1656,6 @@
           <w:rFonts w:ascii="Roboto" w:hAnsi="Roboto" w:cs="Times New Roman"/>
           <w:b/>
           <w:bCs/>
-          <w:sz w:val="24"/>
-          <w:szCs w:val="24"/>
         </w:rPr>
         <w:tab/>
       </w:r>
@@ -1749,8 +1664,6 @@
           <w:rFonts w:ascii="Roboto" w:hAnsi="Roboto" w:cs="Times New Roman"/>
           <w:b/>
           <w:bCs/>
-          <w:sz w:val="24"/>
-          <w:szCs w:val="24"/>
         </w:rPr>
         <w:t>Ou</w:t>
       </w:r>
@@ -1759,8 +1672,6 @@
           <w:rFonts w:ascii="Roboto" w:hAnsi="Roboto" w:cs="Times New Roman"/>
           <w:b/>
           <w:bCs/>
-          <w:sz w:val="24"/>
-          <w:szCs w:val="24"/>
         </w:rPr>
         <w:t>tput:</w:t>
       </w:r>
@@ -1803,7 +1714,7 @@
                     </pic:cNvPicPr>
                   </pic:nvPicPr>
                   <pic:blipFill>
-                    <a:blip r:embed="rId9">
+                    <a:blip r:embed="rId12">
                       <a:extLst>
                         <a:ext uri="{28A0092B-C50C-407E-A947-70E740481C1C}">
                           <a14:useLocalDpi xmlns:a14="http://schemas.microsoft.com/office/drawing/2010/main" val="0"/>
@@ -1870,7 +1781,7 @@
                     </pic:cNvPicPr>
                   </pic:nvPicPr>
                   <pic:blipFill>
-                    <a:blip r:embed="rId10">
+                    <a:blip r:embed="rId13">
                       <a:extLst>
                         <a:ext uri="{28A0092B-C50C-407E-A947-70E740481C1C}">
                           <a14:useLocalDpi xmlns:a14="http://schemas.microsoft.com/office/drawing/2010/main" val="0"/>
@@ -1951,47 +1862,19 @@
       <w:pPr>
         <w:rPr>
           <w:rFonts w:ascii="Roboto" w:hAnsi="Roboto" w:cs="Times New Roman"/>
-          <w:sz w:val="24"/>
-          <w:szCs w:val="24"/>
-        </w:rPr>
-      </w:pPr>
-    </w:p>
-    <w:p>
-      <w:pPr>
-        <w:rPr>
-          <w:rFonts w:ascii="Roboto" w:hAnsi="Roboto" w:cs="Times New Roman"/>
-          <w:sz w:val="24"/>
-          <w:szCs w:val="24"/>
-        </w:rPr>
-      </w:pPr>
-    </w:p>
-    <w:p>
-      <w:pPr>
-        <w:rPr>
-          <w:rFonts w:ascii="Roboto" w:hAnsi="Roboto" w:cs="Times New Roman"/>
-          <w:sz w:val="24"/>
-          <w:szCs w:val="24"/>
-        </w:rPr>
-      </w:pPr>
-    </w:p>
-    <w:p>
-      <w:pPr>
-        <w:rPr>
-          <w:rFonts w:ascii="Roboto" w:hAnsi="Roboto" w:cs="Times New Roman"/>
-          <w:b/>
-          <w:bCs/>
-          <w:sz w:val="24"/>
-          <w:szCs w:val="24"/>
-        </w:rPr>
-      </w:pPr>
-      <w:r>
-        <w:rPr>
-          <w:rFonts w:ascii="Roboto" w:hAnsi="Roboto" w:cs="Times New Roman"/>
-          <w:b/>
-          <w:bCs/>
-          <w:sz w:val="24"/>
-          <w:szCs w:val="24"/>
-        </w:rPr>
+          <w:b/>
+          <w:bCs/>
+          <w:szCs w:val="24"/>
+        </w:rPr>
+      </w:pPr>
+      <w:r>
+        <w:rPr>
+          <w:rFonts w:ascii="Roboto" w:hAnsi="Roboto" w:cs="Times New Roman"/>
+          <w:b/>
+          <w:bCs/>
+          <w:szCs w:val="24"/>
+        </w:rPr>
+        <w:lastRenderedPageBreak/>
         <w:t>Pattern Logic:</w:t>
       </w:r>
     </w:p>
@@ -2000,46 +1883,22 @@
         <w:jc w:val="both"/>
         <w:rPr>
           <w:rFonts w:ascii="Roboto" w:hAnsi="Roboto" w:cs="Times New Roman"/>
-          <w:sz w:val="24"/>
-          <w:szCs w:val="24"/>
-        </w:rPr>
-      </w:pPr>
-      <w:r>
-        <w:rPr>
-          <w:rFonts w:ascii="Roboto" w:hAnsi="Roboto" w:cs="Times New Roman"/>
-          <w:sz w:val="24"/>
-          <w:szCs w:val="24"/>
-        </w:rPr>
-        <w:t xml:space="preserve">From the above </w:t>
-      </w:r>
-      <w:r>
-        <w:rPr>
-          <w:rFonts w:ascii="Roboto" w:hAnsi="Roboto" w:cs="Times New Roman"/>
-          <w:sz w:val="24"/>
-          <w:szCs w:val="24"/>
-        </w:rPr>
-        <w:t xml:space="preserve">representation of the </w:t>
-      </w:r>
-      <w:r>
-        <w:rPr>
-          <w:rFonts w:ascii="Roboto" w:hAnsi="Roboto" w:cs="Times New Roman"/>
-          <w:sz w:val="24"/>
-          <w:szCs w:val="24"/>
-        </w:rPr>
-        <w:t>images w</w:t>
-      </w:r>
-      <w:r>
-        <w:rPr>
-          <w:rFonts w:ascii="Roboto" w:hAnsi="Roboto" w:cs="Times New Roman"/>
-          <w:sz w:val="24"/>
-          <w:szCs w:val="24"/>
-        </w:rPr>
-        <w:t xml:space="preserve">e can observe that, the input </w:t>
-      </w:r>
-      <w:r>
-        <w:rPr>
-          <w:rFonts w:ascii="Roboto" w:hAnsi="Roboto" w:cs="Times New Roman"/>
-          <w:sz w:val="24"/>
+          <w:sz w:val="20"/>
+          <w:szCs w:val="24"/>
+        </w:rPr>
+      </w:pPr>
+      <w:r>
+        <w:rPr>
+          <w:rFonts w:ascii="Roboto" w:hAnsi="Roboto" w:cs="Times New Roman"/>
+          <w:sz w:val="20"/>
+          <w:szCs w:val="24"/>
+        </w:rPr>
+        <w:t xml:space="preserve">From the above representation of the images we can observe that, the input </w:t>
+      </w:r>
+      <w:r>
+        <w:rPr>
+          <w:rFonts w:ascii="Roboto" w:hAnsi="Roboto" w:cs="Times New Roman"/>
+          <w:sz w:val="20"/>
           <w:szCs w:val="24"/>
         </w:rPr>
         <w:t xml:space="preserve">grid </w:t>
@@ -2047,7 +1906,7 @@
       <w:r>
         <w:rPr>
           <w:rFonts w:ascii="Roboto" w:hAnsi="Roboto" w:cs="Times New Roman"/>
-          <w:sz w:val="24"/>
+          <w:sz w:val="20"/>
           <w:szCs w:val="24"/>
         </w:rPr>
         <w:t xml:space="preserve">consists of </w:t>
@@ -2055,7 +1914,7 @@
       <w:r>
         <w:rPr>
           <w:rFonts w:ascii="Roboto" w:hAnsi="Roboto" w:cs="Times New Roman"/>
-          <w:sz w:val="24"/>
+          <w:sz w:val="20"/>
           <w:szCs w:val="24"/>
         </w:rPr>
         <w:t>‘</w:t>
@@ -2063,7 +1922,7 @@
       <w:r>
         <w:rPr>
           <w:rFonts w:ascii="Roboto" w:hAnsi="Roboto" w:cs="Times New Roman"/>
-          <w:sz w:val="24"/>
+          <w:sz w:val="20"/>
           <w:szCs w:val="24"/>
         </w:rPr>
         <w:t>n</w:t>
@@ -2071,7 +1930,7 @@
       <w:r>
         <w:rPr>
           <w:rFonts w:ascii="Roboto" w:hAnsi="Roboto" w:cs="Times New Roman"/>
-          <w:sz w:val="24"/>
+          <w:sz w:val="20"/>
           <w:szCs w:val="24"/>
         </w:rPr>
         <w:t>’</w:t>
@@ -2079,7 +1938,7 @@
       <w:r>
         <w:rPr>
           <w:rFonts w:ascii="Roboto" w:hAnsi="Roboto" w:cs="Times New Roman"/>
-          <w:sz w:val="24"/>
+          <w:sz w:val="20"/>
           <w:szCs w:val="24"/>
         </w:rPr>
         <w:t xml:space="preserve"> number of scattered blue</w:t>
@@ -2087,7 +1946,7 @@
       <w:r>
         <w:rPr>
           <w:rFonts w:ascii="Roboto" w:hAnsi="Roboto" w:cs="Times New Roman"/>
-          <w:sz w:val="24"/>
+          <w:sz w:val="20"/>
           <w:szCs w:val="24"/>
         </w:rPr>
         <w:t xml:space="preserve"> </w:t>
@@ -2095,7 +1954,7 @@
       <w:r>
         <w:rPr>
           <w:rFonts w:ascii="Roboto" w:hAnsi="Roboto" w:cs="Times New Roman"/>
-          <w:sz w:val="24"/>
+          <w:sz w:val="20"/>
           <w:szCs w:val="24"/>
         </w:rPr>
         <w:t>(8) colored elements in a grid. The output grid produces red</w:t>
@@ -2103,7 +1962,7 @@
       <w:r>
         <w:rPr>
           <w:rFonts w:ascii="Roboto" w:hAnsi="Roboto" w:cs="Times New Roman"/>
-          <w:sz w:val="24"/>
+          <w:sz w:val="20"/>
           <w:szCs w:val="24"/>
         </w:rPr>
         <w:t xml:space="preserve"> </w:t>
@@ -2111,7 +1970,7 @@
       <w:r>
         <w:rPr>
           <w:rFonts w:ascii="Roboto" w:hAnsi="Roboto" w:cs="Times New Roman"/>
-          <w:sz w:val="24"/>
+          <w:sz w:val="20"/>
           <w:szCs w:val="24"/>
         </w:rPr>
         <w:t>(2) colored elements in a sequence</w:t>
@@ -2119,7 +1978,7 @@
       <w:r>
         <w:rPr>
           <w:rFonts w:ascii="Roboto" w:hAnsi="Roboto" w:cs="Times New Roman"/>
-          <w:sz w:val="24"/>
+          <w:sz w:val="20"/>
           <w:szCs w:val="24"/>
         </w:rPr>
         <w:t xml:space="preserve"> of line</w:t>
@@ -2127,7 +1986,7 @@
       <w:r>
         <w:rPr>
           <w:rFonts w:ascii="Roboto" w:hAnsi="Roboto" w:cs="Times New Roman"/>
-          <w:sz w:val="24"/>
+          <w:sz w:val="20"/>
           <w:szCs w:val="24"/>
         </w:rPr>
         <w:t xml:space="preserve">. However, the if n </w:t>
@@ -2135,7 +1994,7 @@
       <w:r>
         <w:rPr>
           <w:rFonts w:ascii="Roboto" w:hAnsi="Roboto" w:cs="Times New Roman"/>
-          <w:sz w:val="24"/>
+          <w:sz w:val="20"/>
           <w:szCs w:val="24"/>
         </w:rPr>
         <w:t>&lt;</w:t>
@@ -2143,7 +2002,7 @@
       <w:r>
         <w:rPr>
           <w:rFonts w:ascii="Roboto" w:hAnsi="Roboto" w:cs="Times New Roman"/>
-          <w:sz w:val="24"/>
+          <w:sz w:val="20"/>
           <w:szCs w:val="24"/>
         </w:rPr>
         <w:t xml:space="preserve"> = 3, then output </w:t>
@@ -2151,7 +2010,7 @@
       <w:r>
         <w:rPr>
           <w:rFonts w:ascii="Roboto" w:hAnsi="Roboto" w:cs="Times New Roman"/>
-          <w:sz w:val="24"/>
+          <w:sz w:val="20"/>
           <w:szCs w:val="24"/>
         </w:rPr>
         <w:t xml:space="preserve">elements </w:t>
@@ -2159,7 +2018,7 @@
       <w:r>
         <w:rPr>
           <w:rFonts w:ascii="Roboto" w:hAnsi="Roboto" w:cs="Times New Roman"/>
-          <w:sz w:val="24"/>
+          <w:sz w:val="20"/>
           <w:szCs w:val="24"/>
         </w:rPr>
         <w:t xml:space="preserve">will be within </w:t>
@@ -2167,7 +2026,7 @@
       <w:r>
         <w:rPr>
           <w:rFonts w:ascii="Roboto" w:hAnsi="Roboto" w:cs="Times New Roman"/>
-          <w:sz w:val="24"/>
+          <w:sz w:val="20"/>
           <w:szCs w:val="24"/>
         </w:rPr>
         <w:t>the</w:t>
@@ -2175,7 +2034,7 @@
       <w:r>
         <w:rPr>
           <w:rFonts w:ascii="Roboto" w:hAnsi="Roboto" w:cs="Times New Roman"/>
-          <w:sz w:val="24"/>
+          <w:sz w:val="20"/>
           <w:szCs w:val="24"/>
         </w:rPr>
         <w:t xml:space="preserve"> first row</w:t>
@@ -2183,7 +2042,7 @@
       <w:r>
         <w:rPr>
           <w:rFonts w:ascii="Roboto" w:hAnsi="Roboto" w:cs="Times New Roman"/>
-          <w:sz w:val="24"/>
+          <w:sz w:val="20"/>
           <w:szCs w:val="24"/>
         </w:rPr>
         <w:t>, else if n &gt;3, then the 4</w:t>
@@ -2191,7 +2050,7 @@
       <w:r>
         <w:rPr>
           <w:rFonts w:ascii="Roboto" w:hAnsi="Roboto" w:cs="Times New Roman"/>
-          <w:sz w:val="24"/>
+          <w:sz w:val="20"/>
           <w:szCs w:val="24"/>
           <w:vertAlign w:val="superscript"/>
         </w:rPr>
@@ -2200,7 +2059,7 @@
       <w:r>
         <w:rPr>
           <w:rFonts w:ascii="Roboto" w:hAnsi="Roboto" w:cs="Times New Roman"/>
-          <w:sz w:val="24"/>
+          <w:sz w:val="20"/>
           <w:szCs w:val="24"/>
         </w:rPr>
         <w:t xml:space="preserve"> element will be in the second row and second column. </w:t>
@@ -2208,7 +2067,7 @@
       <w:r>
         <w:rPr>
           <w:rFonts w:ascii="Roboto" w:hAnsi="Roboto" w:cs="Times New Roman"/>
-          <w:sz w:val="24"/>
+          <w:sz w:val="20"/>
           <w:szCs w:val="24"/>
         </w:rPr>
         <w:t xml:space="preserve"> </w:t>
@@ -2221,16 +2080,14 @@
           <w:rFonts w:ascii="Roboto" w:hAnsi="Roboto" w:cs="Times New Roman"/>
           <w:b/>
           <w:bCs/>
-          <w:sz w:val="24"/>
-          <w:szCs w:val="24"/>
-        </w:rPr>
-      </w:pPr>
-      <w:r>
-        <w:rPr>
-          <w:rFonts w:ascii="Roboto" w:hAnsi="Roboto" w:cs="Times New Roman"/>
-          <w:b/>
-          <w:bCs/>
-          <w:sz w:val="24"/>
+          <w:szCs w:val="24"/>
+        </w:rPr>
+      </w:pPr>
+      <w:r>
+        <w:rPr>
+          <w:rFonts w:ascii="Roboto" w:hAnsi="Roboto" w:cs="Times New Roman"/>
+          <w:b/>
+          <w:bCs/>
           <w:szCs w:val="24"/>
         </w:rPr>
         <w:t xml:space="preserve">Code Logic: </w:t>
@@ -2241,14 +2098,14 @@
         <w:jc w:val="both"/>
         <w:rPr>
           <w:rFonts w:ascii="Roboto" w:hAnsi="Roboto" w:cs="Times New Roman"/>
-          <w:sz w:val="24"/>
-          <w:szCs w:val="24"/>
-        </w:rPr>
-      </w:pPr>
-      <w:r>
-        <w:rPr>
-          <w:rFonts w:ascii="Roboto" w:hAnsi="Roboto" w:cs="Times New Roman"/>
-          <w:sz w:val="24"/>
+          <w:sz w:val="20"/>
+          <w:szCs w:val="24"/>
+        </w:rPr>
+      </w:pPr>
+      <w:r>
+        <w:rPr>
+          <w:rFonts w:ascii="Roboto" w:hAnsi="Roboto" w:cs="Times New Roman"/>
+          <w:sz w:val="20"/>
           <w:szCs w:val="24"/>
         </w:rPr>
         <w:t xml:space="preserve">The solve function </w:t>
@@ -2256,7 +2113,7 @@
       <w:r>
         <w:rPr>
           <w:rFonts w:ascii="Roboto" w:hAnsi="Roboto" w:cs="Times New Roman"/>
-          <w:sz w:val="24"/>
+          <w:sz w:val="20"/>
           <w:szCs w:val="24"/>
         </w:rPr>
         <w:t xml:space="preserve">parses </w:t>
@@ -2264,7 +2121,7 @@
       <w:r>
         <w:rPr>
           <w:rFonts w:ascii="Roboto" w:hAnsi="Roboto" w:cs="Times New Roman"/>
-          <w:sz w:val="24"/>
+          <w:sz w:val="20"/>
           <w:szCs w:val="24"/>
         </w:rPr>
         <w:t xml:space="preserve">the json </w:t>
@@ -2272,7 +2129,7 @@
       <w:r>
         <w:rPr>
           <w:rFonts w:ascii="Roboto" w:hAnsi="Roboto" w:cs="Times New Roman"/>
-          <w:sz w:val="24"/>
+          <w:sz w:val="20"/>
           <w:szCs w:val="24"/>
         </w:rPr>
         <w:t xml:space="preserve">file </w:t>
@@ -2280,7 +2137,7 @@
       <w:r>
         <w:rPr>
           <w:rFonts w:ascii="Roboto" w:hAnsi="Roboto" w:cs="Times New Roman"/>
-          <w:sz w:val="24"/>
+          <w:sz w:val="20"/>
           <w:szCs w:val="24"/>
         </w:rPr>
         <w:t>and runs a for-loop on all the training and testing inputs</w:t>
@@ -2288,7 +2145,7 @@
       <w:r>
         <w:rPr>
           <w:rFonts w:ascii="Roboto" w:hAnsi="Roboto" w:cs="Times New Roman"/>
-          <w:sz w:val="24"/>
+          <w:sz w:val="20"/>
           <w:szCs w:val="24"/>
         </w:rPr>
         <w:t>.</w:t>
@@ -2296,7 +2153,7 @@
       <w:r>
         <w:rPr>
           <w:rFonts w:ascii="Roboto" w:hAnsi="Roboto" w:cs="Times New Roman"/>
-          <w:sz w:val="24"/>
+          <w:sz w:val="20"/>
           <w:szCs w:val="24"/>
         </w:rPr>
         <w:t xml:space="preserve"> We are storing the total number of blue elements </w:t>
@@ -2304,7 +2161,7 @@
       <w:r>
         <w:rPr>
           <w:rFonts w:ascii="Roboto" w:hAnsi="Roboto" w:cs="Times New Roman"/>
-          <w:sz w:val="24"/>
+          <w:sz w:val="20"/>
           <w:szCs w:val="24"/>
         </w:rPr>
         <w:t>of</w:t>
@@ -2312,7 +2169,7 @@
       <w:r>
         <w:rPr>
           <w:rFonts w:ascii="Roboto" w:hAnsi="Roboto" w:cs="Times New Roman"/>
-          <w:sz w:val="24"/>
+          <w:sz w:val="20"/>
           <w:szCs w:val="24"/>
         </w:rPr>
         <w:t xml:space="preserve"> the grid in </w:t>
@@ -2322,7 +2179,7 @@
           <w:rFonts w:ascii="Roboto" w:hAnsi="Roboto" w:cs="Times New Roman"/>
           <w:b/>
           <w:bCs/>
-          <w:sz w:val="24"/>
+          <w:sz w:val="20"/>
           <w:szCs w:val="24"/>
         </w:rPr>
         <w:t>count.</w:t>
@@ -2330,7 +2187,7 @@
       <w:r>
         <w:rPr>
           <w:rFonts w:ascii="Roboto" w:hAnsi="Roboto" w:cs="Times New Roman"/>
-          <w:sz w:val="24"/>
+          <w:sz w:val="20"/>
           <w:szCs w:val="24"/>
         </w:rPr>
         <w:t xml:space="preserve"> We are then using an </w:t>
@@ -2340,7 +2197,7 @@
           <w:rFonts w:ascii="Roboto" w:hAnsi="Roboto" w:cs="Times New Roman"/>
           <w:b/>
           <w:bCs/>
-          <w:sz w:val="24"/>
+          <w:sz w:val="20"/>
           <w:szCs w:val="24"/>
         </w:rPr>
         <w:t>if</w:t>
@@ -2348,7 +2205,7 @@
       <w:r>
         <w:rPr>
           <w:rFonts w:ascii="Roboto" w:hAnsi="Roboto" w:cs="Times New Roman"/>
-          <w:sz w:val="24"/>
+          <w:sz w:val="20"/>
           <w:szCs w:val="24"/>
         </w:rPr>
         <w:t xml:space="preserve"> condition to color the </w:t>
@@ -2356,7 +2213,7 @@
       <w:r>
         <w:rPr>
           <w:rFonts w:ascii="Roboto" w:hAnsi="Roboto" w:cs="Times New Roman"/>
-          <w:sz w:val="24"/>
+          <w:sz w:val="20"/>
           <w:szCs w:val="24"/>
         </w:rPr>
         <w:t xml:space="preserve">elements of the </w:t>
@@ -2364,7 +2221,7 @@
       <w:r>
         <w:rPr>
           <w:rFonts w:ascii="Roboto" w:hAnsi="Roboto" w:cs="Times New Roman"/>
-          <w:sz w:val="24"/>
+          <w:sz w:val="20"/>
           <w:szCs w:val="24"/>
         </w:rPr>
         <w:t>first row of the output grid red (2</w:t>
@@ -2372,13 +2229,659 @@
       <w:r>
         <w:rPr>
           <w:rFonts w:ascii="Roboto" w:hAnsi="Roboto" w:cs="Times New Roman"/>
-          <w:sz w:val="24"/>
+          <w:sz w:val="20"/>
           <w:szCs w:val="24"/>
         </w:rPr>
         <w:t>) for the count value.</w:t>
+      </w:r>
+    </w:p>
+    <w:p>
+      <w:pPr>
+        <w:jc w:val="both"/>
+        <w:rPr>
+          <w:rFonts w:ascii="Roboto" w:hAnsi="Roboto" w:cs="Times New Roman"/>
+          <w:b/>
+          <w:bCs/>
+          <w:sz w:val="24"/>
+          <w:szCs w:val="24"/>
+          <w:u w:val="single"/>
+        </w:rPr>
+      </w:pPr>
+      <w:r>
+        <w:rPr>
+          <w:rFonts w:ascii="Roboto" w:hAnsi="Roboto" w:cs="Times New Roman"/>
+          <w:b/>
+          <w:bCs/>
+          <w:sz w:val="24"/>
+          <w:szCs w:val="24"/>
+          <w:u w:val="single"/>
+        </w:rPr>
+        <w:t>Summary</w:t>
+      </w:r>
+    </w:p>
+    <w:p>
+      <w:pPr>
+        <w:jc w:val="both"/>
+        <w:rPr>
+          <w:rFonts w:ascii="Roboto" w:hAnsi="Roboto" w:cs="Times New Roman"/>
+          <w:sz w:val="20"/>
+          <w:szCs w:val="24"/>
+        </w:rPr>
+      </w:pPr>
+      <w:r>
+        <w:rPr>
+          <w:rFonts w:ascii="Roboto" w:hAnsi="Roboto" w:cs="Times New Roman"/>
+          <w:sz w:val="20"/>
+          <w:szCs w:val="24"/>
+        </w:rPr>
+        <w:t xml:space="preserve">The tasks given in the ARC Corpus by </w:t>
+      </w:r>
+      <w:proofErr w:type="spellStart"/>
+      <w:r>
+        <w:rPr>
+          <w:rFonts w:ascii="Roboto" w:hAnsi="Roboto" w:cs="Times New Roman"/>
+          <w:sz w:val="20"/>
+          <w:szCs w:val="24"/>
+        </w:rPr>
+        <w:t>Chollet</w:t>
+      </w:r>
+      <w:proofErr w:type="spellEnd"/>
+      <w:r>
+        <w:rPr>
+          <w:rFonts w:ascii="Roboto" w:hAnsi="Roboto" w:cs="Times New Roman"/>
+          <w:sz w:val="20"/>
+          <w:szCs w:val="24"/>
+        </w:rPr>
+        <w:t xml:space="preserve"> have provided us with the opportunity to implement crit</w:t>
+      </w:r>
+      <w:r>
+        <w:rPr>
+          <w:rFonts w:ascii="Roboto" w:hAnsi="Roboto" w:cs="Times New Roman"/>
+          <w:sz w:val="20"/>
+          <w:szCs w:val="24"/>
+        </w:rPr>
+        <w:t>ical thinking and logical reasoning skills.</w:t>
+      </w:r>
+      <w:r>
+        <w:rPr>
+          <w:rFonts w:ascii="Roboto" w:hAnsi="Roboto" w:cs="Times New Roman"/>
+          <w:sz w:val="20"/>
+          <w:szCs w:val="24"/>
+        </w:rPr>
+        <w:t xml:space="preserve"> It was ecstatic to create our own algorithms to solve different tasks from the corpus.</w:t>
+      </w:r>
+    </w:p>
+    <w:p>
+      <w:pPr>
+        <w:jc w:val="both"/>
+        <w:rPr>
+          <w:rFonts w:ascii="Roboto" w:hAnsi="Roboto" w:cs="Times New Roman"/>
+          <w:sz w:val="20"/>
+          <w:szCs w:val="24"/>
+        </w:rPr>
+      </w:pPr>
+      <w:r>
+        <w:rPr>
+          <w:rFonts w:ascii="Roboto" w:hAnsi="Roboto" w:cs="Times New Roman"/>
+          <w:sz w:val="20"/>
+          <w:szCs w:val="24"/>
+        </w:rPr>
+        <w:t>The libraries we used for our solutions were:</w:t>
+      </w:r>
+    </w:p>
+    <w:p>
+      <w:pPr>
+        <w:pStyle w:val="ListParagraph"/>
+        <w:numPr>
+          <w:ilvl w:val="0"/>
+          <w:numId w:val="3"/>
+        </w:numPr>
+        <w:jc w:val="both"/>
+        <w:rPr>
+          <w:rFonts w:ascii="Roboto" w:hAnsi="Roboto" w:cs="Times New Roman"/>
+          <w:sz w:val="20"/>
+          <w:szCs w:val="24"/>
+        </w:rPr>
+      </w:pPr>
+      <w:r>
+        <w:rPr>
+          <w:rFonts w:ascii="Roboto" w:hAnsi="Roboto" w:cs="Times New Roman"/>
+          <w:b/>
+          <w:bCs/>
+          <w:sz w:val="20"/>
+          <w:szCs w:val="24"/>
+        </w:rPr>
+        <w:t xml:space="preserve">sys: </w:t>
+      </w:r>
+      <w:r>
+        <w:rPr>
+          <w:rFonts w:ascii="Roboto" w:hAnsi="Roboto" w:cs="Times New Roman"/>
+          <w:sz w:val="20"/>
+          <w:szCs w:val="24"/>
+        </w:rPr>
+        <w:t xml:space="preserve">It’s a module in the standard library that we imported to </w:t>
+      </w:r>
+      <w:r>
+        <w:rPr>
+          <w:rFonts w:ascii="Roboto" w:hAnsi="Roboto" w:cs="Times New Roman"/>
+          <w:sz w:val="20"/>
+          <w:szCs w:val="24"/>
+        </w:rPr>
+        <w:t>utilize</w:t>
+      </w:r>
+      <w:r>
+        <w:rPr>
+          <w:rFonts w:ascii="Roboto" w:hAnsi="Roboto" w:cs="Times New Roman"/>
+          <w:sz w:val="20"/>
+          <w:szCs w:val="24"/>
+        </w:rPr>
+        <w:t xml:space="preserve"> the json file that is passed as a parameter in the command line while executing the python program.</w:t>
+      </w:r>
+    </w:p>
+    <w:p>
+      <w:pPr>
+        <w:pStyle w:val="ListParagraph"/>
+        <w:numPr>
+          <w:ilvl w:val="0"/>
+          <w:numId w:val="3"/>
+        </w:numPr>
+        <w:jc w:val="both"/>
+        <w:rPr>
+          <w:rFonts w:ascii="Roboto" w:hAnsi="Roboto" w:cs="Times New Roman"/>
+          <w:sz w:val="20"/>
+          <w:szCs w:val="24"/>
+        </w:rPr>
+      </w:pPr>
+      <w:r>
+        <w:rPr>
+          <w:rFonts w:ascii="Roboto" w:hAnsi="Roboto" w:cs="Times New Roman"/>
+          <w:b/>
+          <w:bCs/>
+          <w:sz w:val="20"/>
+          <w:szCs w:val="24"/>
+        </w:rPr>
+        <w:t xml:space="preserve">json: </w:t>
+      </w:r>
+      <w:r>
+        <w:rPr>
+          <w:rFonts w:ascii="Roboto" w:hAnsi="Roboto" w:cs="Times New Roman"/>
+          <w:sz w:val="20"/>
+          <w:szCs w:val="24"/>
+        </w:rPr>
+        <w:t>We imported the json module to parse the json file that is read by the python program</w:t>
+      </w:r>
+    </w:p>
+    <w:p>
+      <w:pPr>
+        <w:pStyle w:val="ListParagraph"/>
+        <w:numPr>
+          <w:ilvl w:val="0"/>
+          <w:numId w:val="3"/>
+        </w:numPr>
+        <w:jc w:val="both"/>
+        <w:rPr>
+          <w:rFonts w:ascii="Roboto" w:hAnsi="Roboto" w:cs="Times New Roman"/>
+          <w:sz w:val="20"/>
+          <w:szCs w:val="24"/>
+        </w:rPr>
+      </w:pPr>
+      <w:r>
+        <w:rPr>
+          <w:rFonts w:ascii="Roboto" w:hAnsi="Roboto" w:cs="Times New Roman"/>
+          <w:b/>
+          <w:bCs/>
+          <w:sz w:val="20"/>
+          <w:szCs w:val="24"/>
+        </w:rPr>
+        <w:t xml:space="preserve">NumPy: </w:t>
+      </w:r>
+      <w:r>
+        <w:rPr>
+          <w:rFonts w:ascii="Roboto" w:hAnsi="Roboto" w:cs="Times New Roman"/>
+          <w:sz w:val="20"/>
+          <w:szCs w:val="24"/>
+        </w:rPr>
+        <w:t>We imported the NumPy library to convert the json grids into a NumPy array. This helped us utilize the NumPy features to work with he grids to solve the task.</w:t>
+      </w:r>
+    </w:p>
+    <w:p>
+      <w:pPr>
+        <w:jc w:val="both"/>
+        <w:rPr>
+          <w:rFonts w:ascii="Roboto" w:hAnsi="Roboto" w:cs="Times New Roman"/>
+          <w:sz w:val="20"/>
+          <w:szCs w:val="24"/>
+        </w:rPr>
+      </w:pPr>
+      <w:r>
+        <w:rPr>
+          <w:rFonts w:ascii="Roboto" w:hAnsi="Roboto" w:cs="Times New Roman"/>
+          <w:sz w:val="20"/>
+          <w:szCs w:val="24"/>
+        </w:rPr>
+        <w:t>Python helps to implement easily readable code and supports</w:t>
+      </w:r>
+      <w:r>
+        <w:rPr>
+          <w:rFonts w:ascii="Roboto" w:hAnsi="Roboto" w:cs="Times New Roman"/>
+          <w:sz w:val="20"/>
+          <w:szCs w:val="24"/>
+        </w:rPr>
+        <w:t xml:space="preserve"> large number of</w:t>
+      </w:r>
+      <w:r>
+        <w:rPr>
+          <w:rFonts w:ascii="Roboto" w:hAnsi="Roboto" w:cs="Times New Roman"/>
+          <w:sz w:val="20"/>
+          <w:szCs w:val="24"/>
+        </w:rPr>
+        <w:t xml:space="preserve"> libraries. </w:t>
+      </w:r>
+      <w:r>
+        <w:rPr>
+          <w:rFonts w:ascii="Roboto" w:hAnsi="Roboto" w:cs="Times New Roman"/>
+          <w:sz w:val="20"/>
+          <w:szCs w:val="24"/>
+        </w:rPr>
+        <w:t>All</w:t>
+      </w:r>
+      <w:r>
+        <w:rPr>
+          <w:rFonts w:ascii="Roboto" w:hAnsi="Roboto" w:cs="Times New Roman"/>
+          <w:sz w:val="20"/>
+          <w:szCs w:val="24"/>
+        </w:rPr>
+        <w:t xml:space="preserve"> our solutions were implemented using the libraries mentioned above.</w:t>
+      </w:r>
+      <w:r>
+        <w:rPr>
+          <w:rFonts w:ascii="Roboto" w:hAnsi="Roboto" w:cs="Times New Roman"/>
+          <w:sz w:val="20"/>
+          <w:szCs w:val="24"/>
+        </w:rPr>
+        <w:t xml:space="preserve"> The tasks above provided </w:t>
+      </w:r>
+      <w:r>
+        <w:rPr>
+          <w:rFonts w:ascii="Roboto" w:hAnsi="Roboto" w:cs="Times New Roman"/>
+          <w:sz w:val="20"/>
+          <w:szCs w:val="24"/>
+        </w:rPr>
+        <w:t xml:space="preserve">different </w:t>
+      </w:r>
+      <w:r>
+        <w:rPr>
+          <w:rFonts w:ascii="Roboto" w:hAnsi="Roboto" w:cs="Times New Roman"/>
+          <w:sz w:val="20"/>
+          <w:szCs w:val="24"/>
+        </w:rPr>
+        <w:t>challenges that were based on patterns of colors in a grid.</w:t>
+      </w:r>
+      <w:r>
+        <w:rPr>
+          <w:rFonts w:ascii="Roboto" w:hAnsi="Roboto" w:cs="Times New Roman"/>
+          <w:sz w:val="20"/>
+          <w:szCs w:val="24"/>
+        </w:rPr>
+        <w:t xml:space="preserve">  Each task had different outputs based on the challenge. Our algorithms for every task mainly consisted of </w:t>
+      </w:r>
+      <w:r>
+        <w:rPr>
+          <w:rFonts w:ascii="Roboto" w:hAnsi="Roboto" w:cs="Times New Roman"/>
+          <w:b/>
+          <w:bCs/>
+          <w:sz w:val="20"/>
+          <w:szCs w:val="24"/>
+        </w:rPr>
+        <w:t>for-loops</w:t>
+      </w:r>
+      <w:r>
+        <w:rPr>
+          <w:rFonts w:ascii="Roboto" w:hAnsi="Roboto" w:cs="Times New Roman"/>
+          <w:sz w:val="20"/>
+          <w:szCs w:val="24"/>
+        </w:rPr>
+        <w:t xml:space="preserve"> to create solutions for the challenge.</w:t>
+      </w:r>
+    </w:p>
+    <w:p>
+      <w:pPr>
+        <w:jc w:val="both"/>
+        <w:rPr>
+          <w:rFonts w:ascii="Roboto" w:hAnsi="Roboto" w:cs="Times New Roman"/>
+          <w:b/>
+          <w:bCs/>
+          <w:sz w:val="24"/>
+          <w:szCs w:val="24"/>
+          <w:u w:val="single"/>
+        </w:rPr>
+      </w:pPr>
+      <w:r>
+        <w:rPr>
+          <w:rFonts w:ascii="Roboto" w:hAnsi="Roboto" w:cs="Times New Roman"/>
+          <w:b/>
+          <w:bCs/>
+          <w:sz w:val="24"/>
+          <w:szCs w:val="24"/>
+          <w:u w:val="single"/>
+        </w:rPr>
+        <w:t>Contributions</w:t>
+      </w:r>
+    </w:p>
+    <w:p>
+      <w:pPr>
+        <w:pStyle w:val="ListParagraph"/>
+        <w:numPr>
+          <w:ilvl w:val="0"/>
+          <w:numId w:val="4"/>
+        </w:numPr>
+        <w:jc w:val="both"/>
+        <w:rPr>
+          <w:rFonts w:ascii="Roboto" w:hAnsi="Roboto" w:cs="Times New Roman"/>
+          <w:b/>
+          <w:bCs/>
+          <w:sz w:val="20"/>
+          <w:szCs w:val="24"/>
+        </w:rPr>
+      </w:pPr>
+      <w:r>
+        <w:rPr>
+          <w:rFonts w:ascii="Roboto" w:hAnsi="Roboto" w:cs="Times New Roman"/>
+          <w:b/>
+          <w:bCs/>
+          <w:sz w:val="20"/>
+          <w:szCs w:val="24"/>
+        </w:rPr>
+        <w:t xml:space="preserve">Moiz Meyaji </w:t>
+      </w:r>
+      <w:r>
+        <w:rPr>
+          <w:rFonts w:ascii="Roboto" w:hAnsi="Roboto" w:cs="Times New Roman"/>
+          <w:b/>
+          <w:bCs/>
+          <w:sz w:val="20"/>
+          <w:szCs w:val="24"/>
+        </w:rPr>
+        <w:t xml:space="preserve">– </w:t>
+      </w:r>
+      <w:r>
+        <w:rPr>
+          <w:rFonts w:ascii="Roboto" w:hAnsi="Roboto" w:cs="Times New Roman"/>
+          <w:sz w:val="20"/>
+          <w:szCs w:val="24"/>
+        </w:rPr>
+        <w:t>I worked on creating the solution for task 2 (</w:t>
+      </w:r>
+      <w:r>
+        <w:rPr>
+          <w:rFonts w:ascii="Roboto" w:hAnsi="Roboto" w:cs="Times New Roman"/>
+          <w:sz w:val="20"/>
+          <w:szCs w:val="24"/>
+        </w:rPr>
+        <w:t>25d8a9c8</w:t>
+      </w:r>
+      <w:r>
+        <w:rPr>
+          <w:rFonts w:ascii="Roboto" w:hAnsi="Roboto" w:cs="Times New Roman"/>
+          <w:sz w:val="20"/>
+          <w:szCs w:val="24"/>
+        </w:rPr>
+        <w:t>.json). I also collaborated to solve task 3 (</w:t>
+      </w:r>
+      <w:r>
+        <w:rPr>
+          <w:rFonts w:ascii="Roboto" w:hAnsi="Roboto" w:cs="Times New Roman"/>
+          <w:sz w:val="20"/>
+          <w:szCs w:val="24"/>
+        </w:rPr>
+        <w:t>794b24be</w:t>
+      </w:r>
+      <w:r>
+        <w:rPr>
+          <w:rFonts w:ascii="Roboto" w:hAnsi="Roboto" w:cs="Times New Roman"/>
+          <w:sz w:val="20"/>
+          <w:szCs w:val="24"/>
+        </w:rPr>
+        <w:t>.json)</w:t>
+      </w:r>
+      <w:r>
+        <w:rPr>
+          <w:rFonts w:ascii="Roboto" w:hAnsi="Roboto" w:cs="Times New Roman"/>
+          <w:b/>
+          <w:bCs/>
+          <w:sz w:val="20"/>
+          <w:szCs w:val="24"/>
+        </w:rPr>
+        <w:t xml:space="preserve"> </w:t>
+      </w:r>
+      <w:r>
+        <w:rPr>
+          <w:rFonts w:ascii="Roboto" w:hAnsi="Roboto" w:cs="Times New Roman"/>
+          <w:sz w:val="20"/>
+          <w:szCs w:val="24"/>
+        </w:rPr>
+        <w:t>with Waseem</w:t>
+      </w:r>
+      <w:r>
+        <w:rPr>
+          <w:rFonts w:ascii="Roboto" w:hAnsi="Roboto" w:cs="Times New Roman"/>
+          <w:sz w:val="20"/>
+          <w:szCs w:val="24"/>
+        </w:rPr>
+        <w:t>.</w:t>
+      </w:r>
+      <w:r>
+        <w:rPr>
+          <w:rFonts w:ascii="Roboto" w:hAnsi="Roboto" w:cs="Times New Roman"/>
+          <w:sz w:val="20"/>
+          <w:szCs w:val="24"/>
+        </w:rPr>
+        <w:t xml:space="preserve"> </w:t>
+      </w:r>
+      <w:r>
+        <w:rPr>
+          <w:rFonts w:ascii="Roboto" w:hAnsi="Roboto" w:cs="Times New Roman"/>
+          <w:sz w:val="20"/>
+          <w:szCs w:val="24"/>
+        </w:rPr>
+        <w:t>W</w:t>
+      </w:r>
+      <w:r>
+        <w:rPr>
+          <w:rFonts w:ascii="Roboto" w:hAnsi="Roboto" w:cs="Times New Roman"/>
+          <w:sz w:val="20"/>
+          <w:szCs w:val="24"/>
+        </w:rPr>
+        <w:t>e created and implemented the logic of the solution.</w:t>
+      </w:r>
+      <w:r>
+        <w:rPr>
+          <w:rFonts w:ascii="Roboto" w:hAnsi="Roboto" w:cs="Times New Roman"/>
+          <w:sz w:val="20"/>
+          <w:szCs w:val="24"/>
+        </w:rPr>
+        <w:t xml:space="preserve"> I </w:t>
+      </w:r>
+      <w:r>
+        <w:rPr>
+          <w:rFonts w:ascii="Roboto" w:hAnsi="Roboto" w:cs="Times New Roman"/>
+          <w:sz w:val="20"/>
+          <w:szCs w:val="24"/>
+        </w:rPr>
+        <w:t xml:space="preserve">wrote </w:t>
+      </w:r>
+      <w:r>
+        <w:rPr>
+          <w:rFonts w:ascii="Roboto" w:hAnsi="Roboto" w:cs="Times New Roman"/>
+          <w:sz w:val="20"/>
+          <w:szCs w:val="24"/>
+        </w:rPr>
+        <w:t xml:space="preserve">the </w:t>
+      </w:r>
+      <w:r>
+        <w:rPr>
+          <w:rFonts w:ascii="Roboto" w:hAnsi="Roboto" w:cs="Times New Roman"/>
+          <w:sz w:val="20"/>
+          <w:szCs w:val="24"/>
+        </w:rPr>
+        <w:t>requirements</w:t>
+      </w:r>
+      <w:r>
+        <w:rPr>
+          <w:rFonts w:ascii="Roboto" w:hAnsi="Roboto" w:cs="Times New Roman"/>
+          <w:sz w:val="20"/>
+          <w:szCs w:val="24"/>
+        </w:rPr>
+        <w:t xml:space="preserve"> of my tasks and </w:t>
+      </w:r>
+      <w:r>
+        <w:rPr>
+          <w:rFonts w:ascii="Roboto" w:hAnsi="Roboto" w:cs="Times New Roman"/>
+          <w:sz w:val="20"/>
+          <w:szCs w:val="24"/>
+        </w:rPr>
+        <w:t xml:space="preserve">the code logic of </w:t>
+      </w:r>
+      <w:r>
+        <w:rPr>
+          <w:rFonts w:ascii="Roboto" w:hAnsi="Roboto" w:cs="Times New Roman"/>
+          <w:sz w:val="20"/>
+          <w:szCs w:val="24"/>
+        </w:rPr>
+        <w:t xml:space="preserve">task </w:t>
+      </w:r>
+      <w:r>
+        <w:rPr>
+          <w:rFonts w:ascii="Roboto" w:hAnsi="Roboto" w:cs="Times New Roman"/>
+          <w:sz w:val="20"/>
+          <w:szCs w:val="24"/>
+        </w:rPr>
+        <w:t xml:space="preserve">3 </w:t>
+      </w:r>
+      <w:r>
+        <w:rPr>
+          <w:rFonts w:ascii="Roboto" w:hAnsi="Roboto" w:cs="Times New Roman"/>
+          <w:sz w:val="20"/>
+          <w:szCs w:val="24"/>
+        </w:rPr>
+        <w:t>along with the summary.</w:t>
+      </w:r>
+    </w:p>
+    <w:p>
+      <w:pPr>
+        <w:pStyle w:val="ListParagraph"/>
+        <w:numPr>
+          <w:ilvl w:val="0"/>
+          <w:numId w:val="4"/>
+        </w:numPr>
+        <w:jc w:val="both"/>
+        <w:rPr>
+          <w:rFonts w:ascii="Roboto" w:hAnsi="Roboto" w:cs="Times New Roman"/>
+          <w:b/>
+          <w:bCs/>
+          <w:sz w:val="20"/>
+          <w:szCs w:val="24"/>
+        </w:rPr>
+      </w:pPr>
+      <w:r>
+        <w:rPr>
+          <w:rFonts w:ascii="Roboto" w:hAnsi="Roboto" w:cs="Times New Roman"/>
+          <w:b/>
+          <w:bCs/>
+          <w:sz w:val="20"/>
+          <w:szCs w:val="24"/>
+        </w:rPr>
+        <w:t>Waseem Shareef</w:t>
+      </w:r>
+      <w:r>
+        <w:rPr>
+          <w:rFonts w:ascii="Roboto" w:hAnsi="Roboto" w:cs="Times New Roman"/>
+          <w:b/>
+          <w:bCs/>
+          <w:sz w:val="20"/>
+          <w:szCs w:val="24"/>
+        </w:rPr>
+        <w:t xml:space="preserve">- </w:t>
+      </w:r>
+      <w:r>
+        <w:rPr>
+          <w:rFonts w:ascii="Roboto" w:hAnsi="Roboto" w:cs="Times New Roman"/>
+          <w:sz w:val="20"/>
+          <w:szCs w:val="24"/>
+        </w:rPr>
+        <w:t>I worked on creating the solution for task 1 (</w:t>
+      </w:r>
+      <w:r>
+        <w:rPr>
+          <w:rFonts w:ascii="Roboto" w:hAnsi="Roboto" w:cs="Times New Roman"/>
+          <w:sz w:val="20"/>
+          <w:szCs w:val="24"/>
+        </w:rPr>
+        <w:t>6f8cd79b</w:t>
+      </w:r>
+      <w:r>
+        <w:rPr>
+          <w:rFonts w:ascii="Roboto" w:hAnsi="Roboto" w:cs="Times New Roman"/>
+          <w:sz w:val="20"/>
+          <w:szCs w:val="24"/>
+        </w:rPr>
+        <w:t>.json). I also collaborated to solve task 3 (</w:t>
+      </w:r>
+      <w:r>
+        <w:rPr>
+          <w:rFonts w:ascii="Roboto" w:hAnsi="Roboto" w:cs="Times New Roman"/>
+          <w:sz w:val="20"/>
+          <w:szCs w:val="24"/>
+        </w:rPr>
+        <w:t>794b24be</w:t>
+      </w:r>
+      <w:r>
+        <w:rPr>
+          <w:rFonts w:ascii="Roboto" w:hAnsi="Roboto" w:cs="Times New Roman"/>
+          <w:sz w:val="20"/>
+          <w:szCs w:val="24"/>
+        </w:rPr>
+        <w:t xml:space="preserve">.json) with Moiz. We created and implemented the logic for the solution. I wrote the </w:t>
+      </w:r>
+      <w:r>
+        <w:rPr>
+          <w:rFonts w:ascii="Roboto" w:hAnsi="Roboto" w:cs="Times New Roman"/>
+          <w:sz w:val="20"/>
+          <w:szCs w:val="24"/>
+        </w:rPr>
+        <w:t xml:space="preserve">requirements </w:t>
       </w:r>
       <w:bookmarkStart w:id="1" w:name="_GoBack"/>
       <w:bookmarkEnd w:id="1"/>
+      <w:r>
+        <w:rPr>
+          <w:rFonts w:ascii="Roboto" w:hAnsi="Roboto" w:cs="Times New Roman"/>
+          <w:sz w:val="20"/>
+          <w:szCs w:val="24"/>
+        </w:rPr>
+        <w:t xml:space="preserve">for my task and the pattern logic for task 3 in the report. </w:t>
+      </w:r>
+      <w:r>
+        <w:rPr>
+          <w:rFonts w:ascii="Roboto" w:hAnsi="Roboto" w:cs="Times New Roman"/>
+          <w:b/>
+          <w:bCs/>
+          <w:sz w:val="20"/>
+          <w:szCs w:val="24"/>
+        </w:rPr>
+        <w:t xml:space="preserve"> </w:t>
+      </w:r>
+    </w:p>
+    <w:p>
+      <w:pPr>
+        <w:jc w:val="both"/>
+        <w:rPr>
+          <w:rFonts w:ascii="Roboto" w:hAnsi="Roboto" w:cs="Times New Roman"/>
+          <w:sz w:val="20"/>
+          <w:szCs w:val="24"/>
+          <w:u w:val="single"/>
+        </w:rPr>
+      </w:pPr>
     </w:p>
     <w:sectPr>
       <w:pgSz w:w="12240" w:h="15840"/>
@@ -2388,6 +2891,56 @@
     </w:sectPr>
   </w:body>
 </w:document>
+</file>
+
+<file path=word/endnotes.xml><?xml version="1.0" encoding="utf-8"?>
+<w:endnotes xmlns:wpc="http://schemas.microsoft.com/office/word/2010/wordprocessingCanvas" xmlns:cx="http://schemas.microsoft.com/office/drawing/2014/chartex" xmlns:cx1="http://schemas.microsoft.com/office/drawing/2015/9/8/chartex" xmlns:cx2="http://schemas.microsoft.com/office/drawing/2015/10/21/chartex" xmlns:cx3="http://schemas.microsoft.com/office/drawing/2016/5/9/chartex" xmlns:cx4="http://schemas.microsoft.com/office/drawing/2016/5/10/chartex" xmlns:cx5="http://schemas.microsoft.com/office/drawing/2016/5/11/chartex" xmlns:cx6="http://schemas.microsoft.com/office/drawing/2016/5/12/chartex" xmlns:cx7="http://schemas.microsoft.com/office/drawing/2016/5/13/chartex" xmlns:cx8="http://schemas.microsoft.com/office/drawing/2016/5/14/chartex" xmlns:mc="http://schemas.openxmlformats.org/markup-compatibility/2006" xmlns:aink="http://schemas.microsoft.com/office/drawing/2016/ink" xmlns:am3d="http://schemas.microsoft.com/office/drawing/2017/model3d" xmlns:o="urn:schemas-microsoft-com:office:office" xmlns:r="http://schemas.openxmlformats.org/officeDocument/2006/relationships" xmlns:m="http://schemas.openxmlformats.org/officeDocument/2006/math" xmlns:v="urn:schemas-microsoft-com:vml" xmlns:wp14="http://schemas.microsoft.com/office/word/2010/wordprocessingDrawing" xmlns:wp="http://schemas.openxmlformats.org/drawingml/2006/wordprocessingDrawing" xmlns:w10="urn:schemas-microsoft-com:office:word" xmlns:w="http://schemas.openxmlformats.org/wordprocessingml/2006/main" xmlns:w14="http://schemas.microsoft.com/office/word/2010/wordml" xmlns:w15="http://schemas.microsoft.com/office/word/2012/wordml" xmlns:w16cid="http://schemas.microsoft.com/office/word/2016/wordml/cid" xmlns:w16se="http://schemas.microsoft.com/office/word/2015/wordml/symex" xmlns:wpg="http://schemas.microsoft.com/office/word/2010/wordprocessingGroup" xmlns:wpi="http://schemas.microsoft.com/office/word/2010/wordprocessingInk" xmlns:wne="http://schemas.microsoft.com/office/word/2006/wordml" xmlns:wps="http://schemas.microsoft.com/office/word/2010/wordprocessingShape" mc:Ignorable="w14 w15 w16se w16cid wp14">
+  <w:endnote w:type="separator" w:id="-1">
+    <w:p>
+      <w:pPr>
+        <w:spacing w:after="0" w:line="240" w:lineRule="auto"/>
+      </w:pPr>
+      <w:r>
+        <w:separator/>
+      </w:r>
+    </w:p>
+  </w:endnote>
+  <w:endnote w:type="continuationSeparator" w:id="0">
+    <w:p>
+      <w:pPr>
+        <w:spacing w:after="0" w:line="240" w:lineRule="auto"/>
+      </w:pPr>
+      <w:r>
+        <w:continuationSeparator/>
+      </w:r>
+    </w:p>
+  </w:endnote>
+</w:endnotes>
+</file>
+
+<file path=word/footnotes.xml><?xml version="1.0" encoding="utf-8"?>
+<w:footnotes xmlns:wpc="http://schemas.microsoft.com/office/word/2010/wordprocessingCanvas" xmlns:cx="http://schemas.microsoft.com/office/drawing/2014/chartex" xmlns:cx1="http://schemas.microsoft.com/office/drawing/2015/9/8/chartex" xmlns:cx2="http://schemas.microsoft.com/office/drawing/2015/10/21/chartex" xmlns:cx3="http://schemas.microsoft.com/office/drawing/2016/5/9/chartex" xmlns:cx4="http://schemas.microsoft.com/office/drawing/2016/5/10/chartex" xmlns:cx5="http://schemas.microsoft.com/office/drawing/2016/5/11/chartex" xmlns:cx6="http://schemas.microsoft.com/office/drawing/2016/5/12/chartex" xmlns:cx7="http://schemas.microsoft.com/office/drawing/2016/5/13/chartex" xmlns:cx8="http://schemas.microsoft.com/office/drawing/2016/5/14/chartex" xmlns:mc="http://schemas.openxmlformats.org/markup-compatibility/2006" xmlns:aink="http://schemas.microsoft.com/office/drawing/2016/ink" xmlns:am3d="http://schemas.microsoft.com/office/drawing/2017/model3d" xmlns:o="urn:schemas-microsoft-com:office:office" xmlns:r="http://schemas.openxmlformats.org/officeDocument/2006/relationships" xmlns:m="http://schemas.openxmlformats.org/officeDocument/2006/math" xmlns:v="urn:schemas-microsoft-com:vml" xmlns:wp14="http://schemas.microsoft.com/office/word/2010/wordprocessingDrawing" xmlns:wp="http://schemas.openxmlformats.org/drawingml/2006/wordprocessingDrawing" xmlns:w10="urn:schemas-microsoft-com:office:word" xmlns:w="http://schemas.openxmlformats.org/wordprocessingml/2006/main" xmlns:w14="http://schemas.microsoft.com/office/word/2010/wordml" xmlns:w15="http://schemas.microsoft.com/office/word/2012/wordml" xmlns:w16cid="http://schemas.microsoft.com/office/word/2016/wordml/cid" xmlns:w16se="http://schemas.microsoft.com/office/word/2015/wordml/symex" xmlns:wpg="http://schemas.microsoft.com/office/word/2010/wordprocessingGroup" xmlns:wpi="http://schemas.microsoft.com/office/word/2010/wordprocessingInk" xmlns:wne="http://schemas.microsoft.com/office/word/2006/wordml" xmlns:wps="http://schemas.microsoft.com/office/word/2010/wordprocessingShape" mc:Ignorable="w14 w15 w16se w16cid wp14">
+  <w:footnote w:type="separator" w:id="-1">
+    <w:p>
+      <w:pPr>
+        <w:spacing w:after="0" w:line="240" w:lineRule="auto"/>
+      </w:pPr>
+      <w:r>
+        <w:separator/>
+      </w:r>
+    </w:p>
+  </w:footnote>
+  <w:footnote w:type="continuationSeparator" w:id="0">
+    <w:p>
+      <w:pPr>
+        <w:spacing w:after="0" w:line="240" w:lineRule="auto"/>
+      </w:pPr>
+      <w:r>
+        <w:continuationSeparator/>
+      </w:r>
+    </w:p>
+  </w:footnote>
+</w:footnotes>
 </file>
 
 <file path=word/numbering.xml><?xml version="1.0" encoding="utf-8"?>
@@ -2505,9 +3058,9 @@
     </w:lvl>
   </w:abstractNum>
   <w:abstractNum w:abstractNumId="1" w15:restartNumberingAfterBreak="0">
-    <w:nsid w:val="4982501B"/>
+    <w:nsid w:val="47F0124D"/>
     <w:multiLevelType w:val="hybridMultilevel"/>
-    <w:tmpl w:val="87F2D9C0"/>
+    <w:tmpl w:val="93743A58"/>
     <w:lvl w:ilvl="0" w:tplc="04090011">
       <w:start w:val="1"/>
       <w:numFmt w:val="decimal"/>
@@ -2593,11 +3146,218 @@
       </w:pPr>
     </w:lvl>
   </w:abstractNum>
+  <w:abstractNum w:abstractNumId="2" w15:restartNumberingAfterBreak="0">
+    <w:nsid w:val="4982501B"/>
+    <w:multiLevelType w:val="hybridMultilevel"/>
+    <w:tmpl w:val="87F2D9C0"/>
+    <w:lvl w:ilvl="0" w:tplc="04090011">
+      <w:start w:val="1"/>
+      <w:numFmt w:val="decimal"/>
+      <w:lvlText w:val="%1)"/>
+      <w:lvlJc w:val="left"/>
+      <w:pPr>
+        <w:ind w:left="720" w:hanging="360"/>
+      </w:pPr>
+      <w:rPr>
+        <w:rFonts w:hint="default"/>
+      </w:rPr>
+    </w:lvl>
+    <w:lvl w:ilvl="1" w:tplc="04090019" w:tentative="1">
+      <w:start w:val="1"/>
+      <w:numFmt w:val="lowerLetter"/>
+      <w:lvlText w:val="%2."/>
+      <w:lvlJc w:val="left"/>
+      <w:pPr>
+        <w:ind w:left="1440" w:hanging="360"/>
+      </w:pPr>
+    </w:lvl>
+    <w:lvl w:ilvl="2" w:tplc="0409001B" w:tentative="1">
+      <w:start w:val="1"/>
+      <w:numFmt w:val="lowerRoman"/>
+      <w:lvlText w:val="%3."/>
+      <w:lvlJc w:val="right"/>
+      <w:pPr>
+        <w:ind w:left="2160" w:hanging="180"/>
+      </w:pPr>
+    </w:lvl>
+    <w:lvl w:ilvl="3" w:tplc="0409000F" w:tentative="1">
+      <w:start w:val="1"/>
+      <w:numFmt w:val="decimal"/>
+      <w:lvlText w:val="%4."/>
+      <w:lvlJc w:val="left"/>
+      <w:pPr>
+        <w:ind w:left="2880" w:hanging="360"/>
+      </w:pPr>
+    </w:lvl>
+    <w:lvl w:ilvl="4" w:tplc="04090019" w:tentative="1">
+      <w:start w:val="1"/>
+      <w:numFmt w:val="lowerLetter"/>
+      <w:lvlText w:val="%5."/>
+      <w:lvlJc w:val="left"/>
+      <w:pPr>
+        <w:ind w:left="3600" w:hanging="360"/>
+      </w:pPr>
+    </w:lvl>
+    <w:lvl w:ilvl="5" w:tplc="0409001B" w:tentative="1">
+      <w:start w:val="1"/>
+      <w:numFmt w:val="lowerRoman"/>
+      <w:lvlText w:val="%6."/>
+      <w:lvlJc w:val="right"/>
+      <w:pPr>
+        <w:ind w:left="4320" w:hanging="180"/>
+      </w:pPr>
+    </w:lvl>
+    <w:lvl w:ilvl="6" w:tplc="0409000F" w:tentative="1">
+      <w:start w:val="1"/>
+      <w:numFmt w:val="decimal"/>
+      <w:lvlText w:val="%7."/>
+      <w:lvlJc w:val="left"/>
+      <w:pPr>
+        <w:ind w:left="5040" w:hanging="360"/>
+      </w:pPr>
+    </w:lvl>
+    <w:lvl w:ilvl="7" w:tplc="04090019" w:tentative="1">
+      <w:start w:val="1"/>
+      <w:numFmt w:val="lowerLetter"/>
+      <w:lvlText w:val="%8."/>
+      <w:lvlJc w:val="left"/>
+      <w:pPr>
+        <w:ind w:left="5760" w:hanging="360"/>
+      </w:pPr>
+    </w:lvl>
+    <w:lvl w:ilvl="8" w:tplc="0409001B" w:tentative="1">
+      <w:start w:val="1"/>
+      <w:numFmt w:val="lowerRoman"/>
+      <w:lvlText w:val="%9."/>
+      <w:lvlJc w:val="right"/>
+      <w:pPr>
+        <w:ind w:left="6480" w:hanging="180"/>
+      </w:pPr>
+    </w:lvl>
+  </w:abstractNum>
+  <w:abstractNum w:abstractNumId="3" w15:restartNumberingAfterBreak="0">
+    <w:nsid w:val="65913A9B"/>
+    <w:multiLevelType w:val="hybridMultilevel"/>
+    <w:tmpl w:val="ECCAA344"/>
+    <w:lvl w:ilvl="0" w:tplc="08D2C2A0">
+      <w:numFmt w:val="bullet"/>
+      <w:lvlText w:val="-"/>
+      <w:lvlJc w:val="left"/>
+      <w:pPr>
+        <w:ind w:left="720" w:hanging="360"/>
+      </w:pPr>
+      <w:rPr>
+        <w:rFonts w:ascii="Roboto" w:eastAsiaTheme="minorHAnsi" w:hAnsi="Roboto" w:cs="Times New Roman" w:hint="default"/>
+      </w:rPr>
+    </w:lvl>
+    <w:lvl w:ilvl="1" w:tplc="04090003" w:tentative="1">
+      <w:start w:val="1"/>
+      <w:numFmt w:val="bullet"/>
+      <w:lvlText w:val="o"/>
+      <w:lvlJc w:val="left"/>
+      <w:pPr>
+        <w:ind w:left="1440" w:hanging="360"/>
+      </w:pPr>
+      <w:rPr>
+        <w:rFonts w:ascii="Courier New" w:hAnsi="Courier New" w:cs="Courier New" w:hint="default"/>
+      </w:rPr>
+    </w:lvl>
+    <w:lvl w:ilvl="2" w:tplc="04090005" w:tentative="1">
+      <w:start w:val="1"/>
+      <w:numFmt w:val="bullet"/>
+      <w:lvlText w:val=""/>
+      <w:lvlJc w:val="left"/>
+      <w:pPr>
+        <w:ind w:left="2160" w:hanging="360"/>
+      </w:pPr>
+      <w:rPr>
+        <w:rFonts w:ascii="Wingdings" w:hAnsi="Wingdings" w:hint="default"/>
+      </w:rPr>
+    </w:lvl>
+    <w:lvl w:ilvl="3" w:tplc="04090001" w:tentative="1">
+      <w:start w:val="1"/>
+      <w:numFmt w:val="bullet"/>
+      <w:lvlText w:val=""/>
+      <w:lvlJc w:val="left"/>
+      <w:pPr>
+        <w:ind w:left="2880" w:hanging="360"/>
+      </w:pPr>
+      <w:rPr>
+        <w:rFonts w:ascii="Symbol" w:hAnsi="Symbol" w:hint="default"/>
+      </w:rPr>
+    </w:lvl>
+    <w:lvl w:ilvl="4" w:tplc="04090003" w:tentative="1">
+      <w:start w:val="1"/>
+      <w:numFmt w:val="bullet"/>
+      <w:lvlText w:val="o"/>
+      <w:lvlJc w:val="left"/>
+      <w:pPr>
+        <w:ind w:left="3600" w:hanging="360"/>
+      </w:pPr>
+      <w:rPr>
+        <w:rFonts w:ascii="Courier New" w:hAnsi="Courier New" w:cs="Courier New" w:hint="default"/>
+      </w:rPr>
+    </w:lvl>
+    <w:lvl w:ilvl="5" w:tplc="04090005" w:tentative="1">
+      <w:start w:val="1"/>
+      <w:numFmt w:val="bullet"/>
+      <w:lvlText w:val=""/>
+      <w:lvlJc w:val="left"/>
+      <w:pPr>
+        <w:ind w:left="4320" w:hanging="360"/>
+      </w:pPr>
+      <w:rPr>
+        <w:rFonts w:ascii="Wingdings" w:hAnsi="Wingdings" w:hint="default"/>
+      </w:rPr>
+    </w:lvl>
+    <w:lvl w:ilvl="6" w:tplc="04090001" w:tentative="1">
+      <w:start w:val="1"/>
+      <w:numFmt w:val="bullet"/>
+      <w:lvlText w:val=""/>
+      <w:lvlJc w:val="left"/>
+      <w:pPr>
+        <w:ind w:left="5040" w:hanging="360"/>
+      </w:pPr>
+      <w:rPr>
+        <w:rFonts w:ascii="Symbol" w:hAnsi="Symbol" w:hint="default"/>
+      </w:rPr>
+    </w:lvl>
+    <w:lvl w:ilvl="7" w:tplc="04090003" w:tentative="1">
+      <w:start w:val="1"/>
+      <w:numFmt w:val="bullet"/>
+      <w:lvlText w:val="o"/>
+      <w:lvlJc w:val="left"/>
+      <w:pPr>
+        <w:ind w:left="5760" w:hanging="360"/>
+      </w:pPr>
+      <w:rPr>
+        <w:rFonts w:ascii="Courier New" w:hAnsi="Courier New" w:cs="Courier New" w:hint="default"/>
+      </w:rPr>
+    </w:lvl>
+    <w:lvl w:ilvl="8" w:tplc="04090005" w:tentative="1">
+      <w:start w:val="1"/>
+      <w:numFmt w:val="bullet"/>
+      <w:lvlText w:val=""/>
+      <w:lvlJc w:val="left"/>
+      <w:pPr>
+        <w:ind w:left="6480" w:hanging="360"/>
+      </w:pPr>
+      <w:rPr>
+        <w:rFonts w:ascii="Wingdings" w:hAnsi="Wingdings" w:hint="default"/>
+      </w:rPr>
+    </w:lvl>
+  </w:abstractNum>
   <w:num w:numId="1">
-    <w:abstractNumId w:val="1"/>
+    <w:abstractNumId w:val="2"/>
   </w:num>
   <w:num w:numId="2">
     <w:abstractNumId w:val="0"/>
+  </w:num>
+  <w:num w:numId="3">
+    <w:abstractNumId w:val="3"/>
+  </w:num>
+  <w:num w:numId="4">
+    <w:abstractNumId w:val="1"/>
   </w:num>
 </w:numbering>
 </file>
@@ -3047,6 +3807,62 @@
       <w:spacing w:after="0" w:line="240" w:lineRule="auto"/>
     </w:pPr>
   </w:style>
+  <w:style w:type="character" w:styleId="Hyperlink">
+    <w:name w:val="Hyperlink"/>
+    <w:basedOn w:val="DefaultParagraphFont"/>
+    <w:uiPriority w:val="99"/>
+    <w:semiHidden/>
+    <w:unhideWhenUsed/>
+    <w:rsid w:val="007B49FB"/>
+    <w:rPr>
+      <w:color w:val="0000FF"/>
+      <w:u w:val="single"/>
+    </w:rPr>
+  </w:style>
+  <w:style w:type="paragraph" w:styleId="Header">
+    <w:name w:val="header"/>
+    <w:basedOn w:val="Normal"/>
+    <w:link w:val="HeaderChar"/>
+    <w:uiPriority w:val="99"/>
+    <w:unhideWhenUsed/>
+    <w:rsid w:val="009D1638"/>
+    <w:pPr>
+      <w:tabs>
+        <w:tab w:val="center" w:pos="4680"/>
+        <w:tab w:val="right" w:pos="9360"/>
+      </w:tabs>
+      <w:spacing w:after="0" w:line="240" w:lineRule="auto"/>
+    </w:pPr>
+  </w:style>
+  <w:style w:type="character" w:customStyle="1" w:styleId="HeaderChar">
+    <w:name w:val="Header Char"/>
+    <w:basedOn w:val="DefaultParagraphFont"/>
+    <w:link w:val="Header"/>
+    <w:uiPriority w:val="99"/>
+    <w:rsid w:val="009D1638"/>
+  </w:style>
+  <w:style w:type="paragraph" w:styleId="Footer">
+    <w:name w:val="footer"/>
+    <w:basedOn w:val="Normal"/>
+    <w:link w:val="FooterChar"/>
+    <w:uiPriority w:val="99"/>
+    <w:unhideWhenUsed/>
+    <w:rsid w:val="009D1638"/>
+    <w:pPr>
+      <w:tabs>
+        <w:tab w:val="center" w:pos="4680"/>
+        <w:tab w:val="right" w:pos="9360"/>
+      </w:tabs>
+      <w:spacing w:after="0" w:line="240" w:lineRule="auto"/>
+    </w:pPr>
+  </w:style>
+  <w:style w:type="character" w:customStyle="1" w:styleId="FooterChar">
+    <w:name w:val="Footer Char"/>
+    <w:basedOn w:val="DefaultParagraphFont"/>
+    <w:link w:val="Footer"/>
+    <w:uiPriority w:val="99"/>
+    <w:rsid w:val="009D1638"/>
+  </w:style>
 </w:styles>
 </file>
 

</xml_diff>

<commit_message>
Updated and Completed Report
</commit_message>
<xml_diff>
--- a/Assignment 3_Report.docx
+++ b/Assignment 3_Report.docx
@@ -247,7 +247,14 @@
           <w:rFonts w:ascii="Roboto" w:hAnsi="Roboto"/>
           <w:sz w:val="24"/>
         </w:rPr>
-        <w:t>25d8a9c8.json</w:t>
+        <w:t>ba26e723</w:t>
+      </w:r>
+      <w:r>
+        <w:rPr>
+          <w:rFonts w:ascii="Roboto" w:hAnsi="Roboto"/>
+          <w:sz w:val="24"/>
+        </w:rPr>
+        <w:t>.json</w:t>
       </w:r>
     </w:p>
     <w:p>
@@ -265,7 +272,48 @@
           <w:bCs/>
           <w:sz w:val="24"/>
         </w:rPr>
-        <w:t>Task 3</w:t>
+        <w:t xml:space="preserve">Task 3: </w:t>
+      </w:r>
+      <w:r>
+        <w:rPr>
+          <w:rFonts w:ascii="Roboto" w:hAnsi="Roboto"/>
+          <w:sz w:val="24"/>
+        </w:rPr>
+        <w:t>9dfd6313</w:t>
+      </w:r>
+      <w:r>
+        <w:rPr>
+          <w:rFonts w:ascii="Roboto" w:hAnsi="Roboto"/>
+          <w:sz w:val="24"/>
+        </w:rPr>
+        <w:t>.json</w:t>
+      </w:r>
+    </w:p>
+    <w:p>
+      <w:pPr>
+        <w:ind w:firstLine="360"/>
+        <w:rPr>
+          <w:rFonts w:ascii="Roboto" w:hAnsi="Roboto"/>
+          <w:sz w:val="24"/>
+        </w:rPr>
+      </w:pPr>
+      <w:r>
+        <w:rPr>
+          <w:rFonts w:ascii="Roboto" w:hAnsi="Roboto"/>
+          <w:b/>
+          <w:bCs/>
+          <w:sz w:val="24"/>
+        </w:rPr>
+        <w:t xml:space="preserve">Task </w:t>
+      </w:r>
+      <w:r>
+        <w:rPr>
+          <w:rFonts w:ascii="Roboto" w:hAnsi="Roboto"/>
+          <w:b/>
+          <w:bCs/>
+          <w:sz w:val="24"/>
+        </w:rPr>
+        <w:t>4</w:t>
       </w:r>
       <w:r>
         <w:rPr>
@@ -280,6 +328,47 @@
           <w:sz w:val="24"/>
         </w:rPr>
         <w:t>794b24be.json</w:t>
+      </w:r>
+    </w:p>
+    <w:p>
+      <w:pPr>
+        <w:ind w:firstLine="360"/>
+        <w:rPr>
+          <w:rFonts w:ascii="Roboto" w:hAnsi="Roboto"/>
+          <w:sz w:val="24"/>
+        </w:rPr>
+      </w:pPr>
+      <w:r>
+        <w:rPr>
+          <w:rFonts w:ascii="Roboto" w:hAnsi="Roboto"/>
+          <w:b/>
+          <w:bCs/>
+          <w:sz w:val="24"/>
+        </w:rPr>
+        <w:t xml:space="preserve">Task 5: </w:t>
+      </w:r>
+      <w:r>
+        <w:rPr>
+          <w:rFonts w:ascii="Roboto" w:hAnsi="Roboto"/>
+          <w:sz w:val="24"/>
+        </w:rPr>
+        <w:t>6cdd2623</w:t>
+      </w:r>
+      <w:r>
+        <w:rPr>
+          <w:rFonts w:ascii="Roboto" w:hAnsi="Roboto"/>
+          <w:sz w:val="24"/>
+        </w:rPr>
+        <w:t>.json</w:t>
+      </w:r>
+      <w:r>
+        <w:rPr>
+          <w:rFonts w:ascii="Roboto" w:hAnsi="Roboto"/>
+          <w:b/>
+          <w:bCs/>
+          <w:sz w:val="24"/>
+        </w:rPr>
+        <w:t xml:space="preserve"> </w:t>
       </w:r>
     </w:p>
     <w:p>
@@ -341,17 +430,13 @@
           <w:rFonts w:ascii="Roboto" w:hAnsi="Roboto" w:cs="Times New Roman"/>
           <w:b/>
           <w:bCs/>
-          <w:sz w:val="24"/>
-          <w:szCs w:val="24"/>
-        </w:rPr>
-      </w:pPr>
-      <w:r>
-        <w:rPr>
-          <w:rFonts w:ascii="Roboto" w:hAnsi="Roboto" w:cs="Times New Roman"/>
-          <w:b/>
-          <w:bCs/>
-          <w:sz w:val="24"/>
-          <w:szCs w:val="24"/>
+        </w:rPr>
+      </w:pPr>
+      <w:r>
+        <w:rPr>
+          <w:rFonts w:ascii="Roboto" w:hAnsi="Roboto" w:cs="Times New Roman"/>
+          <w:b/>
+          <w:bCs/>
         </w:rPr>
         <w:t>Task 1: 6f8cd79b.</w:t>
       </w:r>
@@ -360,8 +445,6 @@
           <w:rFonts w:ascii="Roboto" w:hAnsi="Roboto" w:cs="Times New Roman"/>
           <w:b/>
           <w:bCs/>
-          <w:sz w:val="24"/>
-          <w:szCs w:val="24"/>
         </w:rPr>
         <w:t>json</w:t>
       </w:r>
@@ -875,7 +958,16 @@
           <w:sz w:val="20"/>
           <w:szCs w:val="24"/>
         </w:rPr>
-        <w:t xml:space="preserve">which consists of the logic of this problem. In the solve function we first take the input of all the training cases and all the test cases. We then solve each case by displaying their specific outputs. Using for loop we first took the rows of the grid, then we colored the first and last row of the grid. </w:t>
+        <w:t xml:space="preserve">which consists of the logic of this problem. In the solve function we first take the input of all the training cases and all the test cases. We then solve each case by displaying their specific outputs. Using for loop we first took the rows of the grid, then we colored the first and last row of </w:t>
+      </w:r>
+      <w:r>
+        <w:rPr>
+          <w:rFonts w:ascii="Roboto" w:hAnsi="Roboto" w:cs="Times New Roman"/>
+          <w:sz w:val="20"/>
+          <w:szCs w:val="24"/>
+        </w:rPr>
+        <w:lastRenderedPageBreak/>
+        <w:t xml:space="preserve">the grid. </w:t>
       </w:r>
       <w:r>
         <w:rPr>
@@ -988,29 +1080,44 @@
           <w:rFonts w:ascii="Roboto" w:hAnsi="Roboto" w:cs="Times New Roman"/>
           <w:b/>
           <w:bCs/>
-          <w:sz w:val="20"/>
-          <w:szCs w:val="24"/>
-        </w:rPr>
-      </w:pPr>
-      <w:r>
-        <w:rPr>
-          <w:rFonts w:ascii="Roboto" w:hAnsi="Roboto"/>
-          <w:b/>
-          <w:bCs/>
-          <w:sz w:val="24"/>
-        </w:rPr>
-        <w:lastRenderedPageBreak/>
-        <w:t>Task 2: 25d8a9c8.</w:t>
-      </w:r>
-      <w:r>
-        <w:rPr>
-          <w:rFonts w:ascii="Roboto" w:hAnsi="Roboto"/>
-          <w:b/>
-          <w:bCs/>
-          <w:sz w:val="24"/>
+          <w:szCs w:val="24"/>
+        </w:rPr>
+      </w:pPr>
+      <w:r>
+        <w:rPr>
+          <w:rFonts w:ascii="Roboto" w:hAnsi="Roboto"/>
+          <w:b/>
+          <w:bCs/>
+        </w:rPr>
+        <w:t xml:space="preserve">Task 2: </w:t>
+      </w:r>
+      <w:r>
+        <w:rPr>
+          <w:rFonts w:ascii="Roboto" w:hAnsi="Roboto"/>
+          <w:b/>
+          <w:bCs/>
+        </w:rPr>
+        <w:t>ba26e723</w:t>
+      </w:r>
+      <w:r>
+        <w:rPr>
+          <w:rFonts w:ascii="Roboto" w:hAnsi="Roboto"/>
+          <w:b/>
+          <w:bCs/>
+        </w:rPr>
+        <w:t>.</w:t>
+      </w:r>
+      <w:r>
+        <w:rPr>
+          <w:rFonts w:ascii="Roboto" w:hAnsi="Roboto"/>
+          <w:b/>
+          <w:bCs/>
         </w:rPr>
         <w:t>json</w:t>
       </w:r>
+      <w:r>
+        <w:t xml:space="preserve"> </w:t>
+      </w:r>
     </w:p>
     <w:p>
       <w:pPr>
@@ -1101,25 +1208,7 @@
           <w:bCs/>
           <w:szCs w:val="24"/>
         </w:rPr>
-        <w:tab/>
-      </w:r>
-      <w:r>
-        <w:rPr>
-          <w:rFonts w:ascii="Roboto" w:hAnsi="Roboto" w:cs="Times New Roman"/>
-          <w:b/>
-          <w:bCs/>
-          <w:szCs w:val="24"/>
-        </w:rPr>
-        <w:tab/>
-      </w:r>
-      <w:r>
-        <w:rPr>
-          <w:rFonts w:ascii="Roboto" w:hAnsi="Roboto" w:cs="Times New Roman"/>
-          <w:b/>
-          <w:bCs/>
-          <w:szCs w:val="24"/>
-        </w:rPr>
-        <w:t xml:space="preserve">    </w:t>
+        <w:t xml:space="preserve">         </w:t>
       </w:r>
       <w:r>
         <w:rPr>
@@ -1147,18 +1236,18 @@
           <w:noProof/>
         </w:rPr>
         <w:drawing>
-          <wp:anchor distT="0" distB="0" distL="114300" distR="114300" simplePos="0" relativeHeight="251661312" behindDoc="0" locked="0" layoutInCell="1" allowOverlap="1" wp14:anchorId="540AEE80" wp14:editId="6E0C71C5">
+          <wp:anchor distT="0" distB="0" distL="114300" distR="114300" simplePos="0" relativeHeight="251665408" behindDoc="0" locked="0" layoutInCell="1" allowOverlap="1" wp14:anchorId="6DE5153B" wp14:editId="71B06332">
             <wp:simplePos x="0" y="0"/>
             <wp:positionH relativeFrom="column">
-              <wp:posOffset>4236720</wp:posOffset>
+              <wp:posOffset>3489960</wp:posOffset>
             </wp:positionH>
             <wp:positionV relativeFrom="paragraph">
-              <wp:posOffset>5080</wp:posOffset>
+              <wp:posOffset>5715</wp:posOffset>
             </wp:positionV>
-            <wp:extent cx="1422418" cy="1417320"/>
-            <wp:effectExtent l="0" t="0" r="6350" b="0"/>
+            <wp:extent cx="2621280" cy="506781"/>
+            <wp:effectExtent l="0" t="0" r="7620" b="7620"/>
             <wp:wrapNone/>
-            <wp:docPr id="8" name="Picture 8"/>
+            <wp:docPr id="7" name="Picture 7"/>
             <wp:cNvGraphicFramePr>
               <a:graphicFrameLocks xmlns:a="http://schemas.openxmlformats.org/drawingml/2006/main" noChangeAspect="1"/>
             </wp:cNvGraphicFramePr>
@@ -1166,7 +1255,7 @@
               <a:graphicData uri="http://schemas.openxmlformats.org/drawingml/2006/picture">
                 <pic:pic xmlns:pic="http://schemas.openxmlformats.org/drawingml/2006/picture">
                   <pic:nvPicPr>
-                    <pic:cNvPr id="0" name="Picture 13"/>
+                    <pic:cNvPr id="0" name="Picture 3"/>
                     <pic:cNvPicPr>
                       <a:picLocks noChangeAspect="1" noChangeArrowheads="1"/>
                     </pic:cNvPicPr>
@@ -1187,7 +1276,7 @@
                   <pic:spPr bwMode="auto">
                     <a:xfrm>
                       <a:off x="0" y="0"/>
-                      <a:ext cx="1436818" cy="1431669"/>
+                      <a:ext cx="2621280" cy="506781"/>
                     </a:xfrm>
                     <a:prstGeom prst="rect">
                       <a:avLst/>
@@ -1200,10 +1289,10 @@
                 </pic:pic>
               </a:graphicData>
             </a:graphic>
-            <wp14:sizeRelH relativeFrom="page">
+            <wp14:sizeRelH relativeFrom="margin">
               <wp14:pctWidth>0</wp14:pctWidth>
             </wp14:sizeRelH>
-            <wp14:sizeRelV relativeFrom="page">
+            <wp14:sizeRelV relativeFrom="margin">
               <wp14:pctHeight>0</wp14:pctHeight>
             </wp14:sizeRelV>
           </wp:anchor>
@@ -1214,18 +1303,18 @@
           <w:noProof/>
         </w:rPr>
         <w:drawing>
-          <wp:anchor distT="0" distB="0" distL="114300" distR="114300" simplePos="0" relativeHeight="251660288" behindDoc="0" locked="0" layoutInCell="1" allowOverlap="1" wp14:anchorId="1E95613D" wp14:editId="4C4A071F">
+          <wp:anchor distT="0" distB="0" distL="114300" distR="114300" simplePos="0" relativeHeight="251664384" behindDoc="0" locked="0" layoutInCell="1" allowOverlap="1" wp14:anchorId="44DE3BC4" wp14:editId="5816316A">
             <wp:simplePos x="0" y="0"/>
-            <wp:positionH relativeFrom="margin">
-              <wp:align>left</wp:align>
+            <wp:positionH relativeFrom="column">
+              <wp:posOffset>0</wp:posOffset>
             </wp:positionH>
             <wp:positionV relativeFrom="paragraph">
-              <wp:posOffset>8255</wp:posOffset>
+              <wp:posOffset>-1905</wp:posOffset>
             </wp:positionV>
-            <wp:extent cx="1471961" cy="1508760"/>
+            <wp:extent cx="2705100" cy="541020"/>
             <wp:effectExtent l="0" t="0" r="0" b="0"/>
             <wp:wrapNone/>
-            <wp:docPr id="5" name="Picture 5"/>
+            <wp:docPr id="6" name="Picture 6"/>
             <wp:cNvGraphicFramePr>
               <a:graphicFrameLocks xmlns:a="http://schemas.openxmlformats.org/drawingml/2006/main" noChangeAspect="1"/>
             </wp:cNvGraphicFramePr>
@@ -1254,7 +1343,346 @@
                   <pic:spPr bwMode="auto">
                     <a:xfrm>
                       <a:off x="0" y="0"/>
-                      <a:ext cx="1478661" cy="1515628"/>
+                      <a:ext cx="2705100" cy="541020"/>
+                    </a:xfrm>
+                    <a:prstGeom prst="rect">
+                      <a:avLst/>
+                    </a:prstGeom>
+                    <a:noFill/>
+                    <a:ln>
+                      <a:noFill/>
+                    </a:ln>
+                  </pic:spPr>
+                </pic:pic>
+              </a:graphicData>
+            </a:graphic>
+          </wp:anchor>
+        </w:drawing>
+      </w:r>
+    </w:p>
+    <w:p>
+      <w:pPr>
+        <w:jc w:val="both"/>
+        <w:rPr>
+          <w:rFonts w:ascii="Roboto" w:hAnsi="Roboto" w:cs="Times New Roman"/>
+          <w:b/>
+          <w:bCs/>
+          <w:sz w:val="24"/>
+          <w:szCs w:val="24"/>
+        </w:rPr>
+      </w:pPr>
+    </w:p>
+    <w:p>
+      <w:pPr>
+        <w:rPr>
+          <w:rFonts w:ascii="Roboto" w:hAnsi="Roboto"/>
+          <w:b/>
+          <w:bCs/>
+        </w:rPr>
+      </w:pPr>
+      <w:r>
+        <w:rPr>
+          <w:rFonts w:ascii="Roboto" w:hAnsi="Roboto"/>
+          <w:b/>
+          <w:bCs/>
+        </w:rPr>
+        <w:t>Pattern Logic:</w:t>
+      </w:r>
+    </w:p>
+    <w:p>
+      <w:pPr>
+        <w:jc w:val="both"/>
+        <w:rPr>
+          <w:rFonts w:ascii="Roboto" w:hAnsi="Roboto"/>
+          <w:sz w:val="20"/>
+        </w:rPr>
+      </w:pPr>
+      <w:r>
+        <w:rPr>
+          <w:rFonts w:ascii="Roboto" w:hAnsi="Roboto"/>
+          <w:sz w:val="20"/>
+        </w:rPr>
+        <w:t>As we can see from the above representations that the input grid contains</w:t>
+      </w:r>
+      <w:r>
+        <w:rPr>
+          <w:rFonts w:ascii="Roboto" w:hAnsi="Roboto"/>
+          <w:sz w:val="20"/>
+        </w:rPr>
+        <w:t xml:space="preserve"> yellow (4) colored elements in a pattern above. The output grid obtained </w:t>
+      </w:r>
+      <w:r>
+        <w:rPr>
+          <w:rFonts w:ascii="Roboto" w:hAnsi="Roboto"/>
+          <w:sz w:val="20"/>
+        </w:rPr>
+        <w:t xml:space="preserve">replaces the yellow colored elements with pink (6) color elements </w:t>
+      </w:r>
+      <w:r>
+        <w:rPr>
+          <w:rFonts w:ascii="Roboto" w:hAnsi="Roboto"/>
+          <w:sz w:val="20"/>
+        </w:rPr>
+        <w:t xml:space="preserve">for </w:t>
+      </w:r>
+      <w:r>
+        <w:rPr>
+          <w:rFonts w:ascii="Roboto" w:hAnsi="Roboto"/>
+          <w:sz w:val="20"/>
+        </w:rPr>
+        <w:t>every j+</w:t>
+      </w:r>
+      <w:r>
+        <w:rPr>
+          <w:rFonts w:ascii="Roboto" w:hAnsi="Roboto"/>
+          <w:sz w:val="20"/>
+        </w:rPr>
+        <w:t>3</w:t>
+      </w:r>
+      <w:r>
+        <w:rPr>
+          <w:rFonts w:ascii="Roboto" w:hAnsi="Roboto"/>
+          <w:sz w:val="20"/>
+        </w:rPr>
+        <w:t xml:space="preserve"> (where j is the column number) elements starting from the first column.</w:t>
+      </w:r>
+      <w:r>
+        <w:rPr>
+          <w:rFonts w:ascii="Roboto" w:hAnsi="Roboto"/>
+          <w:sz w:val="20"/>
+        </w:rPr>
+        <w:t xml:space="preserve"> The shape of the pattern remains the same.</w:t>
+      </w:r>
+    </w:p>
+    <w:p>
+      <w:pPr>
+        <w:rPr>
+          <w:rFonts w:ascii="Roboto" w:hAnsi="Roboto"/>
+          <w:b/>
+          <w:bCs/>
+        </w:rPr>
+      </w:pPr>
+      <w:r>
+        <w:rPr>
+          <w:rFonts w:ascii="Roboto" w:hAnsi="Roboto"/>
+          <w:b/>
+          <w:bCs/>
+        </w:rPr>
+        <w:t>Code Logic:</w:t>
+      </w:r>
+    </w:p>
+    <w:p>
+      <w:pPr>
+        <w:jc w:val="both"/>
+        <w:rPr>
+          <w:rFonts w:ascii="Roboto" w:hAnsi="Roboto"/>
+          <w:sz w:val="20"/>
+        </w:rPr>
+      </w:pPr>
+      <w:r>
+        <w:rPr>
+          <w:rFonts w:ascii="Roboto" w:hAnsi="Roboto"/>
+          <w:sz w:val="20"/>
+        </w:rPr>
+        <w:t xml:space="preserve">In the code for this task, the solve function </w:t>
+      </w:r>
+      <w:r>
+        <w:rPr>
+          <w:rFonts w:ascii="Roboto" w:hAnsi="Roboto"/>
+          <w:sz w:val="20"/>
+        </w:rPr>
+        <w:t>parses</w:t>
+      </w:r>
+      <w:r>
+        <w:rPr>
+          <w:rFonts w:ascii="Roboto" w:hAnsi="Roboto"/>
+          <w:sz w:val="20"/>
+        </w:rPr>
+        <w:t xml:space="preserve"> the json </w:t>
+      </w:r>
+      <w:r>
+        <w:rPr>
+          <w:rFonts w:ascii="Roboto" w:hAnsi="Roboto"/>
+          <w:sz w:val="20"/>
+        </w:rPr>
+        <w:t xml:space="preserve">file </w:t>
+      </w:r>
+      <w:r>
+        <w:rPr>
+          <w:rFonts w:ascii="Roboto" w:hAnsi="Roboto"/>
+          <w:sz w:val="20"/>
+        </w:rPr>
+        <w:t xml:space="preserve">and runs a for-loop on all the training and testing input grids. </w:t>
+      </w:r>
+      <w:r>
+        <w:rPr>
+          <w:rFonts w:ascii="Roboto" w:hAnsi="Roboto"/>
+          <w:sz w:val="20"/>
+        </w:rPr>
+        <w:t xml:space="preserve">We the use a while-loop to index through the column number </w:t>
+      </w:r>
+      <w:proofErr w:type="gramStart"/>
+      <w:r>
+        <w:rPr>
+          <w:rFonts w:ascii="Roboto" w:hAnsi="Roboto"/>
+          <w:sz w:val="20"/>
+        </w:rPr>
+        <w:t>( j</w:t>
+      </w:r>
+      <w:proofErr w:type="gramEnd"/>
+      <w:r>
+        <w:rPr>
+          <w:rFonts w:ascii="Roboto" w:hAnsi="Roboto"/>
+          <w:sz w:val="20"/>
+        </w:rPr>
+        <w:t xml:space="preserve"> ) and a for-loop to index the row number ( </w:t>
+      </w:r>
+      <w:proofErr w:type="spellStart"/>
+      <w:r>
+        <w:rPr>
+          <w:rFonts w:ascii="Roboto" w:hAnsi="Roboto"/>
+          <w:sz w:val="20"/>
+        </w:rPr>
+        <w:t>i</w:t>
+      </w:r>
+      <w:proofErr w:type="spellEnd"/>
+      <w:r>
+        <w:rPr>
+          <w:rFonts w:ascii="Roboto" w:hAnsi="Roboto"/>
+          <w:sz w:val="20"/>
+        </w:rPr>
+        <w:t xml:space="preserve"> ). </w:t>
+      </w:r>
+      <w:r>
+        <w:rPr>
+          <w:rFonts w:ascii="Roboto" w:hAnsi="Roboto"/>
+          <w:sz w:val="20"/>
+        </w:rPr>
+        <w:t xml:space="preserve">The row elements are colored pink (6) for every j + 3 iterations. </w:t>
+      </w:r>
+      <w:r>
+        <w:rPr>
+          <w:rFonts w:ascii="Roboto" w:hAnsi="Roboto"/>
+          <w:sz w:val="20"/>
+        </w:rPr>
+        <w:t>The function solve produces the correct output for all the training and testing cases.</w:t>
+      </w:r>
+    </w:p>
+    <w:p>
+      <w:pPr>
+        <w:jc w:val="both"/>
+        <w:rPr>
+          <w:rFonts w:ascii="Roboto" w:hAnsi="Roboto"/>
+          <w:b/>
+          <w:bCs/>
+        </w:rPr>
+      </w:pPr>
+      <w:r>
+        <w:rPr>
+          <w:rFonts w:ascii="Roboto" w:hAnsi="Roboto"/>
+          <w:b/>
+          <w:bCs/>
+        </w:rPr>
+        <w:t>Task</w:t>
+      </w:r>
+      <w:r>
+        <w:rPr>
+          <w:rFonts w:ascii="Roboto" w:hAnsi="Roboto"/>
+          <w:b/>
+          <w:bCs/>
+          <w:sz w:val="20"/>
+        </w:rPr>
+        <w:t xml:space="preserve"> </w:t>
+      </w:r>
+      <w:r>
+        <w:rPr>
+          <w:rFonts w:ascii="Roboto" w:hAnsi="Roboto"/>
+          <w:b/>
+          <w:bCs/>
+        </w:rPr>
+        <w:t>3:</w:t>
+      </w:r>
+      <w:r>
+        <w:rPr>
+          <w:rFonts w:ascii="Roboto" w:hAnsi="Roboto"/>
+          <w:b/>
+          <w:bCs/>
+        </w:rPr>
+        <w:t xml:space="preserve"> </w:t>
+      </w:r>
+      <w:r>
+        <w:rPr>
+          <w:rFonts w:ascii="Roboto" w:hAnsi="Roboto"/>
+          <w:b/>
+          <w:bCs/>
+        </w:rPr>
+        <w:t>9dfd6313</w:t>
+      </w:r>
+      <w:r>
+        <w:rPr>
+          <w:rFonts w:ascii="Roboto" w:hAnsi="Roboto"/>
+          <w:b/>
+          <w:bCs/>
+        </w:rPr>
+        <w:t>.json</w:t>
+      </w:r>
+    </w:p>
+    <w:p>
+      <w:pPr>
+        <w:jc w:val="both"/>
+        <w:rPr>
+          <w:rFonts w:ascii="Roboto" w:hAnsi="Roboto"/>
+          <w:b/>
+          <w:bCs/>
+          <w:sz w:val="20"/>
+        </w:rPr>
+      </w:pPr>
+      <w:r>
+        <w:rPr>
+          <w:noProof/>
+        </w:rPr>
+        <w:drawing>
+          <wp:anchor distT="0" distB="0" distL="114300" distR="114300" simplePos="0" relativeHeight="251666432" behindDoc="0" locked="0" layoutInCell="1" allowOverlap="1" wp14:anchorId="57B190F4" wp14:editId="585F9EA9">
+            <wp:simplePos x="0" y="0"/>
+            <wp:positionH relativeFrom="margin">
+              <wp:align>left</wp:align>
+            </wp:positionH>
+            <wp:positionV relativeFrom="paragraph">
+              <wp:posOffset>264160</wp:posOffset>
+            </wp:positionV>
+            <wp:extent cx="1325880" cy="1334624"/>
+            <wp:effectExtent l="0" t="0" r="7620" b="0"/>
+            <wp:wrapNone/>
+            <wp:docPr id="9" name="Picture 9"/>
+            <wp:cNvGraphicFramePr>
+              <a:graphicFrameLocks xmlns:a="http://schemas.openxmlformats.org/drawingml/2006/main" noChangeAspect="1"/>
+            </wp:cNvGraphicFramePr>
+            <a:graphic xmlns:a="http://schemas.openxmlformats.org/drawingml/2006/main">
+              <a:graphicData uri="http://schemas.openxmlformats.org/drawingml/2006/picture">
+                <pic:pic xmlns:pic="http://schemas.openxmlformats.org/drawingml/2006/picture">
+                  <pic:nvPicPr>
+                    <pic:cNvPr id="0" name="Picture 5"/>
+                    <pic:cNvPicPr>
+                      <a:picLocks noChangeAspect="1" noChangeArrowheads="1"/>
+                    </pic:cNvPicPr>
+                  </pic:nvPicPr>
+                  <pic:blipFill>
+                    <a:blip r:embed="rId12" cstate="print">
+                      <a:extLst>
+                        <a:ext uri="{28A0092B-C50C-407E-A947-70E740481C1C}">
+                          <a14:useLocalDpi xmlns:a14="http://schemas.microsoft.com/office/drawing/2010/main" val="0"/>
+                        </a:ext>
+                      </a:extLst>
+                    </a:blip>
+                    <a:srcRect/>
+                    <a:stretch>
+                      <a:fillRect/>
+                    </a:stretch>
+                  </pic:blipFill>
+                  <pic:spPr bwMode="auto">
+                    <a:xfrm>
+                      <a:off x="0" y="0"/>
+                      <a:ext cx="1352072" cy="1360989"/>
                     </a:xfrm>
                     <a:prstGeom prst="rect">
                       <a:avLst/>
@@ -1276,72 +1704,256 @@
           </wp:anchor>
         </w:drawing>
       </w:r>
+      <w:r>
+        <w:rPr>
+          <w:rFonts w:ascii="Roboto" w:hAnsi="Roboto"/>
+          <w:b/>
+          <w:bCs/>
+          <w:sz w:val="20"/>
+        </w:rPr>
+        <w:t>Input</w:t>
+      </w:r>
+      <w:r>
+        <w:rPr>
+          <w:rFonts w:ascii="Roboto" w:hAnsi="Roboto"/>
+          <w:b/>
+          <w:bCs/>
+          <w:sz w:val="20"/>
+        </w:rPr>
+        <w:t>:</w:t>
+      </w:r>
+      <w:r>
+        <w:rPr>
+          <w:rFonts w:ascii="Roboto" w:hAnsi="Roboto"/>
+          <w:b/>
+          <w:bCs/>
+          <w:sz w:val="20"/>
+        </w:rPr>
+        <w:tab/>
+      </w:r>
+      <w:r>
+        <w:rPr>
+          <w:rFonts w:ascii="Roboto" w:hAnsi="Roboto"/>
+          <w:b/>
+          <w:bCs/>
+          <w:sz w:val="20"/>
+        </w:rPr>
+        <w:tab/>
+      </w:r>
+      <w:r>
+        <w:rPr>
+          <w:rFonts w:ascii="Roboto" w:hAnsi="Roboto"/>
+          <w:b/>
+          <w:bCs/>
+          <w:sz w:val="20"/>
+        </w:rPr>
+        <w:tab/>
+      </w:r>
+      <w:r>
+        <w:rPr>
+          <w:rFonts w:ascii="Roboto" w:hAnsi="Roboto"/>
+          <w:b/>
+          <w:bCs/>
+          <w:sz w:val="20"/>
+        </w:rPr>
+        <w:tab/>
+      </w:r>
+      <w:r>
+        <w:rPr>
+          <w:rFonts w:ascii="Roboto" w:hAnsi="Roboto"/>
+          <w:b/>
+          <w:bCs/>
+          <w:sz w:val="20"/>
+        </w:rPr>
+        <w:tab/>
+      </w:r>
+      <w:r>
+        <w:rPr>
+          <w:rFonts w:ascii="Roboto" w:hAnsi="Roboto"/>
+          <w:b/>
+          <w:bCs/>
+          <w:sz w:val="20"/>
+        </w:rPr>
+        <w:tab/>
+      </w:r>
+      <w:r>
+        <w:rPr>
+          <w:rFonts w:ascii="Roboto" w:hAnsi="Roboto"/>
+          <w:b/>
+          <w:bCs/>
+          <w:sz w:val="20"/>
+        </w:rPr>
+        <w:tab/>
+      </w:r>
+      <w:r>
+        <w:rPr>
+          <w:rFonts w:ascii="Roboto" w:hAnsi="Roboto"/>
+          <w:b/>
+          <w:bCs/>
+          <w:sz w:val="20"/>
+        </w:rPr>
+        <w:tab/>
+      </w:r>
+      <w:r>
+        <w:rPr>
+          <w:rFonts w:ascii="Roboto" w:hAnsi="Roboto"/>
+          <w:b/>
+          <w:bCs/>
+          <w:sz w:val="20"/>
+        </w:rPr>
+        <w:tab/>
+        <w:t>Output:</w:t>
+      </w:r>
     </w:p>
     <w:p>
       <w:pPr>
         <w:jc w:val="both"/>
         <w:rPr>
-          <w:rFonts w:ascii="Roboto" w:hAnsi="Roboto" w:cs="Times New Roman"/>
-          <w:b/>
-          <w:bCs/>
-          <w:sz w:val="24"/>
-          <w:szCs w:val="24"/>
-        </w:rPr>
-      </w:pPr>
-    </w:p>
-    <w:p>
-      <w:pPr>
-        <w:rPr>
-          <w:rFonts w:ascii="Roboto" w:hAnsi="Roboto"/>
-          <w:b/>
-          <w:bCs/>
-          <w:sz w:val="24"/>
-        </w:rPr>
-      </w:pPr>
-    </w:p>
-    <w:p>
-      <w:pPr>
-        <w:rPr>
-          <w:rFonts w:ascii="Roboto" w:hAnsi="Roboto"/>
-          <w:b/>
-          <w:bCs/>
-          <w:sz w:val="24"/>
-        </w:rPr>
-      </w:pPr>
-    </w:p>
-    <w:p>
-      <w:pPr>
-        <w:rPr>
-          <w:rFonts w:ascii="Roboto" w:hAnsi="Roboto"/>
-          <w:b/>
-          <w:bCs/>
-          <w:sz w:val="24"/>
-        </w:rPr>
-      </w:pPr>
-    </w:p>
-    <w:p>
-      <w:pPr>
-        <w:rPr>
-          <w:rFonts w:ascii="Roboto" w:hAnsi="Roboto"/>
-          <w:b/>
-          <w:bCs/>
-          <w:sz w:val="24"/>
-        </w:rPr>
-      </w:pPr>
-    </w:p>
-    <w:p>
-      <w:pPr>
-        <w:rPr>
-          <w:rFonts w:ascii="Roboto" w:hAnsi="Roboto"/>
-          <w:b/>
-          <w:bCs/>
-        </w:rPr>
-      </w:pPr>
-      <w:r>
-        <w:rPr>
-          <w:rFonts w:ascii="Roboto" w:hAnsi="Roboto"/>
-          <w:b/>
-          <w:bCs/>
+          <w:rFonts w:ascii="Roboto" w:hAnsi="Roboto"/>
+          <w:b/>
+          <w:bCs/>
+          <w:sz w:val="20"/>
+        </w:rPr>
+      </w:pPr>
+      <w:r>
+        <w:rPr>
+          <w:noProof/>
+        </w:rPr>
+        <w:drawing>
+          <wp:anchor distT="0" distB="0" distL="114300" distR="114300" simplePos="0" relativeHeight="251667456" behindDoc="0" locked="0" layoutInCell="1" allowOverlap="1" wp14:anchorId="165751C2" wp14:editId="651B8987">
+            <wp:simplePos x="0" y="0"/>
+            <wp:positionH relativeFrom="margin">
+              <wp:posOffset>4130040</wp:posOffset>
+            </wp:positionH>
+            <wp:positionV relativeFrom="paragraph">
+              <wp:posOffset>5715</wp:posOffset>
+            </wp:positionV>
+            <wp:extent cx="1234440" cy="1247595"/>
+            <wp:effectExtent l="0" t="0" r="3810" b="0"/>
+            <wp:wrapNone/>
+            <wp:docPr id="10" name="Picture 10"/>
+            <wp:cNvGraphicFramePr>
+              <a:graphicFrameLocks xmlns:a="http://schemas.openxmlformats.org/drawingml/2006/main" noChangeAspect="1"/>
+            </wp:cNvGraphicFramePr>
+            <a:graphic xmlns:a="http://schemas.openxmlformats.org/drawingml/2006/main">
+              <a:graphicData uri="http://schemas.openxmlformats.org/drawingml/2006/picture">
+                <pic:pic xmlns:pic="http://schemas.openxmlformats.org/drawingml/2006/picture">
+                  <pic:nvPicPr>
+                    <pic:cNvPr id="0" name="Picture 7"/>
+                    <pic:cNvPicPr>
+                      <a:picLocks noChangeAspect="1" noChangeArrowheads="1"/>
+                    </pic:cNvPicPr>
+                  </pic:nvPicPr>
+                  <pic:blipFill>
+                    <a:blip r:embed="rId13" cstate="print">
+                      <a:extLst>
+                        <a:ext uri="{28A0092B-C50C-407E-A947-70E740481C1C}">
+                          <a14:useLocalDpi xmlns:a14="http://schemas.microsoft.com/office/drawing/2010/main" val="0"/>
+                        </a:ext>
+                      </a:extLst>
+                    </a:blip>
+                    <a:srcRect/>
+                    <a:stretch>
+                      <a:fillRect/>
+                    </a:stretch>
+                  </pic:blipFill>
+                  <pic:spPr bwMode="auto">
+                    <a:xfrm>
+                      <a:off x="0" y="0"/>
+                      <a:ext cx="1248275" cy="1261577"/>
+                    </a:xfrm>
+                    <a:prstGeom prst="rect">
+                      <a:avLst/>
+                    </a:prstGeom>
+                    <a:noFill/>
+                    <a:ln>
+                      <a:noFill/>
+                    </a:ln>
+                  </pic:spPr>
+                </pic:pic>
+              </a:graphicData>
+            </a:graphic>
+            <wp14:sizeRelH relativeFrom="page">
+              <wp14:pctWidth>0</wp14:pctWidth>
+            </wp14:sizeRelH>
+            <wp14:sizeRelV relativeFrom="page">
+              <wp14:pctHeight>0</wp14:pctHeight>
+            </wp14:sizeRelV>
+          </wp:anchor>
+        </w:drawing>
+      </w:r>
+    </w:p>
+    <w:p>
+      <w:pPr>
+        <w:jc w:val="both"/>
+        <w:rPr>
+          <w:rFonts w:ascii="Roboto" w:hAnsi="Roboto"/>
+          <w:b/>
+          <w:bCs/>
+          <w:sz w:val="20"/>
+        </w:rPr>
+      </w:pPr>
+    </w:p>
+    <w:p>
+      <w:pPr>
+        <w:jc w:val="both"/>
+        <w:rPr>
+          <w:rFonts w:ascii="Roboto" w:hAnsi="Roboto"/>
+          <w:b/>
+          <w:bCs/>
+          <w:sz w:val="20"/>
+        </w:rPr>
+      </w:pPr>
+    </w:p>
+    <w:p>
+      <w:pPr>
+        <w:jc w:val="both"/>
+        <w:rPr>
+          <w:rFonts w:ascii="Roboto" w:hAnsi="Roboto"/>
+          <w:b/>
+          <w:bCs/>
+          <w:sz w:val="20"/>
+        </w:rPr>
+      </w:pPr>
+    </w:p>
+    <w:p>
+      <w:pPr>
+        <w:jc w:val="both"/>
+        <w:rPr>
+          <w:rFonts w:ascii="Roboto" w:hAnsi="Roboto"/>
+          <w:b/>
+          <w:bCs/>
+          <w:sz w:val="20"/>
+        </w:rPr>
+      </w:pPr>
+    </w:p>
+    <w:p>
+      <w:pPr>
+        <w:jc w:val="both"/>
+        <w:rPr>
+          <w:rFonts w:ascii="Roboto" w:hAnsi="Roboto"/>
+          <w:b/>
+          <w:bCs/>
+          <w:sz w:val="20"/>
+        </w:rPr>
+      </w:pPr>
+    </w:p>
+    <w:p>
+      <w:pPr>
+        <w:jc w:val="both"/>
+        <w:rPr>
+          <w:rFonts w:ascii="Roboto" w:hAnsi="Roboto"/>
+          <w:b/>
+          <w:bCs/>
+          <w:sz w:val="20"/>
+        </w:rPr>
+      </w:pPr>
+      <w:r>
+        <w:rPr>
+          <w:rFonts w:ascii="Roboto" w:hAnsi="Roboto"/>
+          <w:b/>
+          <w:bCs/>
+          <w:sz w:val="20"/>
         </w:rPr>
         <w:t>Pattern Logic:</w:t>
       </w:r>
@@ -1359,54 +1971,56 @@
           <w:rFonts w:ascii="Roboto" w:hAnsi="Roboto"/>
           <w:sz w:val="20"/>
         </w:rPr>
-        <w:t>As we can see from the above representations that the input grid contains a random collection of colors. However, the grid contains certain number of rows (1</w:t>
-      </w:r>
-      <w:r>
-        <w:rPr>
-          <w:rFonts w:ascii="Roboto" w:hAnsi="Roboto"/>
-          <w:sz w:val="20"/>
-          <w:vertAlign w:val="superscript"/>
-        </w:rPr>
-        <w:t>st</w:t>
-      </w:r>
-      <w:r>
-        <w:rPr>
-          <w:rFonts w:ascii="Roboto" w:hAnsi="Roboto"/>
-          <w:sz w:val="20"/>
-        </w:rPr>
-        <w:t xml:space="preserve"> and 2</w:t>
-      </w:r>
-      <w:r>
-        <w:rPr>
-          <w:rFonts w:ascii="Roboto" w:hAnsi="Roboto"/>
-          <w:sz w:val="20"/>
-          <w:vertAlign w:val="superscript"/>
-        </w:rPr>
-        <w:t>nd</w:t>
-      </w:r>
-      <w:r>
-        <w:rPr>
-          <w:rFonts w:ascii="Roboto" w:hAnsi="Roboto"/>
-          <w:sz w:val="20"/>
-        </w:rPr>
-        <w:t xml:space="preserve"> in this case) which consist of the same color. For any grid having similar patterns the output produced is a grid where the rows having same colors are converted to grey while the remaining elements of the grid are converted to black.</w:t>
-      </w:r>
-    </w:p>
-    <w:p>
-      <w:pPr>
-        <w:rPr>
-          <w:rFonts w:ascii="Roboto" w:hAnsi="Roboto"/>
-          <w:b/>
-          <w:bCs/>
-        </w:rPr>
-      </w:pPr>
-      <w:r>
-        <w:rPr>
-          <w:rFonts w:ascii="Roboto" w:hAnsi="Roboto"/>
-          <w:b/>
-          <w:bCs/>
-        </w:rPr>
-        <w:t>Code Logic:</w:t>
+        <w:t>As we can see from the above representations that the input grid contains a random collection of colored elements scattered throughout the grid</w:t>
+      </w:r>
+      <w:r>
+        <w:rPr>
+          <w:rFonts w:ascii="Roboto" w:hAnsi="Roboto"/>
+          <w:sz w:val="20"/>
+        </w:rPr>
+        <w:t xml:space="preserve"> with grey (5) occupying the left diagonal</w:t>
+      </w:r>
+      <w:r>
+        <w:rPr>
+          <w:rFonts w:ascii="Roboto" w:hAnsi="Roboto"/>
+          <w:sz w:val="20"/>
+        </w:rPr>
+        <w:t>.</w:t>
+      </w:r>
+      <w:r>
+        <w:rPr>
+          <w:rFonts w:ascii="Roboto" w:hAnsi="Roboto"/>
+          <w:sz w:val="20"/>
+        </w:rPr>
+        <w:t xml:space="preserve"> The resultant grid produces an output that transforms the input grid </w:t>
+      </w:r>
+      <w:r>
+        <w:rPr>
+          <w:rFonts w:ascii="Roboto" w:hAnsi="Roboto"/>
+          <w:sz w:val="20"/>
+        </w:rPr>
+        <w:t>counterclockwise</w:t>
+      </w:r>
+      <w:r>
+        <w:rPr>
+          <w:rFonts w:ascii="Roboto" w:hAnsi="Roboto"/>
+          <w:sz w:val="20"/>
+        </w:rPr>
+        <w:t xml:space="preserve"> by 90</w:t>
+      </w:r>
+      <w:r>
+        <w:rPr>
+          <w:rFonts w:ascii="Roboto" w:hAnsi="Roboto"/>
+          <w:sz w:val="20"/>
+        </w:rPr>
+        <w:t>°</w:t>
+      </w:r>
+      <w:r>
+        <w:rPr>
+          <w:rFonts w:ascii="Roboto" w:hAnsi="Roboto"/>
+          <w:sz w:val="20"/>
+        </w:rPr>
+        <w:t xml:space="preserve"> and flips it up-down.</w:t>
       </w:r>
     </w:p>
     <w:p>
@@ -1414,158 +2028,157 @@
         <w:jc w:val="both"/>
         <w:rPr>
           <w:rFonts w:ascii="Roboto" w:hAnsi="Roboto"/>
-          <w:sz w:val="20"/>
-        </w:rPr>
-      </w:pPr>
-      <w:r>
-        <w:rPr>
-          <w:rFonts w:ascii="Roboto" w:hAnsi="Roboto"/>
-          <w:sz w:val="20"/>
-        </w:rPr>
-        <w:t xml:space="preserve">In the code for this task, the solve function </w:t>
-      </w:r>
-      <w:r>
-        <w:rPr>
-          <w:rFonts w:ascii="Roboto" w:hAnsi="Roboto"/>
-          <w:sz w:val="20"/>
-        </w:rPr>
-        <w:t>parses</w:t>
-      </w:r>
-      <w:r>
-        <w:rPr>
-          <w:rFonts w:ascii="Roboto" w:hAnsi="Roboto"/>
-          <w:sz w:val="20"/>
-        </w:rPr>
-        <w:t xml:space="preserve"> the json </w:t>
-      </w:r>
-      <w:r>
-        <w:rPr>
-          <w:rFonts w:ascii="Roboto" w:hAnsi="Roboto"/>
-          <w:sz w:val="20"/>
-        </w:rPr>
-        <w:t xml:space="preserve">file </w:t>
-      </w:r>
-      <w:r>
-        <w:rPr>
-          <w:rFonts w:ascii="Roboto" w:hAnsi="Roboto"/>
-          <w:sz w:val="20"/>
-        </w:rPr>
-        <w:t xml:space="preserve">and runs a for-loop on all the training and testing input grids. The for-loop will check if the elements of every row matches the first element of that row. This is done using </w:t>
-      </w:r>
-      <w:proofErr w:type="spellStart"/>
-      <w:r>
-        <w:rPr>
-          <w:rFonts w:ascii="Roboto" w:hAnsi="Roboto"/>
-          <w:sz w:val="20"/>
-        </w:rPr>
-        <w:t>boolean</w:t>
-      </w:r>
-      <w:proofErr w:type="spellEnd"/>
-      <w:r>
-        <w:rPr>
-          <w:rFonts w:ascii="Roboto" w:hAnsi="Roboto"/>
-          <w:sz w:val="20"/>
-        </w:rPr>
-        <w:t xml:space="preserve"> values (</w:t>
-      </w:r>
-      <w:r>
-        <w:rPr>
-          <w:rFonts w:ascii="Roboto" w:hAnsi="Roboto"/>
-          <w:b/>
-          <w:bCs/>
-          <w:sz w:val="20"/>
-        </w:rPr>
-        <w:t>check</w:t>
-      </w:r>
-      <w:r>
-        <w:rPr>
-          <w:rFonts w:ascii="Roboto" w:hAnsi="Roboto"/>
-          <w:sz w:val="20"/>
-        </w:rPr>
-        <w:t xml:space="preserve">). If all the values of the row are same then </w:t>
-      </w:r>
-      <w:r>
-        <w:rPr>
-          <w:rFonts w:ascii="Roboto" w:hAnsi="Roboto"/>
-          <w:b/>
-          <w:bCs/>
-          <w:sz w:val="20"/>
-        </w:rPr>
-        <w:t xml:space="preserve">check = True </w:t>
-      </w:r>
-      <w:r>
-        <w:rPr>
-          <w:rFonts w:ascii="Roboto" w:hAnsi="Roboto"/>
-          <w:sz w:val="20"/>
-        </w:rPr>
-        <w:t xml:space="preserve">and the elements of the row are colored grey, else the </w:t>
-      </w:r>
-      <w:r>
-        <w:rPr>
-          <w:rFonts w:ascii="Roboto" w:hAnsi="Roboto"/>
-          <w:b/>
-          <w:bCs/>
-          <w:sz w:val="20"/>
-        </w:rPr>
-        <w:t xml:space="preserve">check = False, </w:t>
-      </w:r>
-      <w:r>
-        <w:rPr>
-          <w:rFonts w:ascii="Roboto" w:hAnsi="Roboto"/>
-          <w:sz w:val="20"/>
-        </w:rPr>
-        <w:t xml:space="preserve">and the elements of the row are colored black. The function </w:t>
-      </w:r>
-      <w:proofErr w:type="gramStart"/>
-      <w:r>
-        <w:rPr>
-          <w:rFonts w:ascii="Roboto" w:hAnsi="Roboto"/>
-          <w:sz w:val="20"/>
-        </w:rPr>
-        <w:t>solve(</w:t>
-      </w:r>
-      <w:proofErr w:type="gramEnd"/>
-      <w:r>
-        <w:rPr>
-          <w:rFonts w:ascii="Roboto" w:hAnsi="Roboto"/>
-          <w:sz w:val="20"/>
-        </w:rPr>
-        <w:t>) produces the correct output for all the test and training cases.</w:t>
-      </w:r>
-    </w:p>
-    <w:p>
-      <w:pPr>
-        <w:rPr>
-          <w:rFonts w:ascii="Roboto" w:hAnsi="Roboto"/>
-          <w:sz w:val="24"/>
-        </w:rPr>
-      </w:pPr>
-    </w:p>
-    <w:p>
-      <w:pPr>
-        <w:rPr>
-          <w:rFonts w:ascii="Roboto" w:hAnsi="Roboto"/>
-          <w:b/>
-          <w:bCs/>
-          <w:sz w:val="24"/>
-        </w:rPr>
-      </w:pPr>
-      <w:r>
-        <w:rPr>
-          <w:rFonts w:ascii="Roboto" w:hAnsi="Roboto" w:cs="Times New Roman"/>
-          <w:b/>
-          <w:bCs/>
-          <w:sz w:val="24"/>
-          <w:szCs w:val="24"/>
-        </w:rPr>
-        <w:t xml:space="preserve">Task 3: </w:t>
-      </w:r>
-      <w:r>
-        <w:rPr>
-          <w:rFonts w:ascii="Roboto" w:hAnsi="Roboto"/>
-          <w:b/>
-          <w:bCs/>
-          <w:sz w:val="24"/>
+          <w:b/>
+          <w:bCs/>
+          <w:sz w:val="20"/>
+        </w:rPr>
+      </w:pPr>
+      <w:r>
+        <w:rPr>
+          <w:rFonts w:ascii="Roboto" w:hAnsi="Roboto"/>
+          <w:b/>
+          <w:bCs/>
+          <w:sz w:val="20"/>
+        </w:rPr>
+        <w:t xml:space="preserve">Code Logic: </w:t>
+      </w:r>
+    </w:p>
+    <w:p>
+      <w:pPr>
+        <w:jc w:val="both"/>
+        <w:rPr>
+          <w:rFonts w:ascii="Roboto" w:hAnsi="Roboto"/>
+          <w:sz w:val="20"/>
+        </w:rPr>
+      </w:pPr>
+      <w:r>
+        <w:rPr>
+          <w:rFonts w:ascii="Roboto" w:hAnsi="Roboto"/>
+          <w:sz w:val="20"/>
+        </w:rPr>
+        <w:t>In the code for this task, the solve function parses the json file and runs a for-loop for all training and testing input grids. It then transposes the grid by 90</w:t>
+      </w:r>
+      <w:r>
+        <w:rPr>
+          <w:rFonts w:ascii="Roboto" w:hAnsi="Roboto"/>
+          <w:sz w:val="20"/>
+        </w:rPr>
+        <w:t>°</w:t>
+      </w:r>
+      <w:r>
+        <w:rPr>
+          <w:rFonts w:ascii="Roboto" w:hAnsi="Roboto"/>
+          <w:sz w:val="20"/>
+        </w:rPr>
+        <w:t xml:space="preserve"> and flips it up-down using the </w:t>
+      </w:r>
+      <w:r>
+        <w:rPr>
+          <w:rFonts w:ascii="Roboto" w:hAnsi="Roboto"/>
+          <w:sz w:val="20"/>
+        </w:rPr>
+        <w:t>N</w:t>
+      </w:r>
+      <w:r>
+        <w:rPr>
+          <w:rFonts w:ascii="Roboto" w:hAnsi="Roboto"/>
+          <w:sz w:val="20"/>
+        </w:rPr>
+        <w:t>um</w:t>
+      </w:r>
+      <w:r>
+        <w:rPr>
+          <w:rFonts w:ascii="Roboto" w:hAnsi="Roboto"/>
+          <w:sz w:val="20"/>
+        </w:rPr>
+        <w:t>P</w:t>
+      </w:r>
+      <w:r>
+        <w:rPr>
+          <w:rFonts w:ascii="Roboto" w:hAnsi="Roboto"/>
+          <w:sz w:val="20"/>
+        </w:rPr>
+        <w:t>y function</w:t>
+      </w:r>
+      <w:r>
+        <w:rPr>
+          <w:rFonts w:ascii="Roboto" w:hAnsi="Roboto"/>
+          <w:sz w:val="20"/>
+        </w:rPr>
+        <w:t>s.</w:t>
+      </w:r>
+      <w:r>
+        <w:rPr>
+          <w:rFonts w:ascii="Roboto" w:hAnsi="Roboto"/>
+          <w:sz w:val="20"/>
+        </w:rPr>
+        <w:t xml:space="preserve"> It then prints the output grid for all the training and test cases. The function produces the correct output for all the</w:t>
+      </w:r>
+      <w:r>
+        <w:rPr>
+          <w:rFonts w:ascii="Roboto" w:hAnsi="Roboto"/>
+          <w:sz w:val="20"/>
+        </w:rPr>
+        <w:t xml:space="preserve"> train and test</w:t>
+      </w:r>
+      <w:r>
+        <w:rPr>
+          <w:rFonts w:ascii="Roboto" w:hAnsi="Roboto"/>
+          <w:sz w:val="20"/>
+        </w:rPr>
+        <w:t xml:space="preserve"> cases.</w:t>
+      </w:r>
+    </w:p>
+    <w:p>
+      <w:pPr>
+        <w:jc w:val="both"/>
+        <w:rPr>
+          <w:rFonts w:ascii="Roboto" w:hAnsi="Roboto"/>
+          <w:sz w:val="20"/>
+        </w:rPr>
+      </w:pPr>
+    </w:p>
+    <w:p>
+      <w:pPr>
+        <w:rPr>
+          <w:rFonts w:ascii="Roboto" w:hAnsi="Roboto"/>
+          <w:b/>
+          <w:bCs/>
+        </w:rPr>
+      </w:pPr>
+      <w:r>
+        <w:rPr>
+          <w:rFonts w:ascii="Roboto" w:hAnsi="Roboto" w:cs="Times New Roman"/>
+          <w:b/>
+          <w:bCs/>
+          <w:szCs w:val="24"/>
+        </w:rPr>
+        <w:lastRenderedPageBreak/>
+        <w:t xml:space="preserve">Task </w:t>
+      </w:r>
+      <w:r>
+        <w:rPr>
+          <w:rFonts w:ascii="Roboto" w:hAnsi="Roboto" w:cs="Times New Roman"/>
+          <w:b/>
+          <w:bCs/>
+          <w:szCs w:val="24"/>
+        </w:rPr>
+        <w:t>4</w:t>
+      </w:r>
+      <w:r>
+        <w:rPr>
+          <w:rFonts w:ascii="Roboto" w:hAnsi="Roboto" w:cs="Times New Roman"/>
+          <w:b/>
+          <w:bCs/>
+          <w:szCs w:val="24"/>
+        </w:rPr>
+        <w:t xml:space="preserve">: </w:t>
+      </w:r>
+      <w:r>
+        <w:rPr>
+          <w:rFonts w:ascii="Roboto" w:hAnsi="Roboto"/>
+          <w:b/>
+          <w:bCs/>
         </w:rPr>
         <w:t>794b24be.</w:t>
       </w:r>
@@ -1574,7 +2187,6 @@
           <w:rFonts w:ascii="Roboto" w:hAnsi="Roboto"/>
           <w:b/>
           <w:bCs/>
-          <w:sz w:val="24"/>
         </w:rPr>
         <w:t>json</w:t>
       </w:r>
@@ -1722,7 +2334,7 @@
                     </pic:cNvPicPr>
                   </pic:nvPicPr>
                   <pic:blipFill>
-                    <a:blip r:embed="rId12" cstate="print">
+                    <a:blip r:embed="rId14" cstate="print">
                       <a:extLst>
                         <a:ext uri="{28A0092B-C50C-407E-A947-70E740481C1C}">
                           <a14:useLocalDpi xmlns:a14="http://schemas.microsoft.com/office/drawing/2010/main" val="0"/>
@@ -1789,7 +2401,7 @@
                     </pic:cNvPicPr>
                   </pic:nvPicPr>
                   <pic:blipFill>
-                    <a:blip r:embed="rId13" cstate="print">
+                    <a:blip r:embed="rId15" cstate="print">
                       <a:extLst>
                         <a:ext uri="{28A0092B-C50C-407E-A947-70E740481C1C}">
                           <a14:useLocalDpi xmlns:a14="http://schemas.microsoft.com/office/drawing/2010/main" val="0"/>
@@ -1865,8 +2477,6 @@
           <w:szCs w:val="24"/>
         </w:rPr>
       </w:pPr>
-      <w:bookmarkStart w:id="1" w:name="_GoBack"/>
-      <w:bookmarkEnd w:id="1"/>
     </w:p>
     <w:p>
       <w:pPr>
@@ -2101,191 +2711,701 @@
           <w:szCs w:val="24"/>
         </w:rPr>
       </w:pPr>
+      <w:r>
+        <w:rPr>
+          <w:rFonts w:ascii="Roboto" w:hAnsi="Roboto" w:cs="Times New Roman"/>
+          <w:b/>
+          <w:bCs/>
+          <w:szCs w:val="24"/>
+        </w:rPr>
+        <w:t xml:space="preserve">Code Logic: </w:t>
+      </w:r>
     </w:p>
     <w:p>
       <w:pPr>
         <w:jc w:val="both"/>
         <w:rPr>
           <w:rFonts w:ascii="Roboto" w:hAnsi="Roboto" w:cs="Times New Roman"/>
-          <w:b/>
-          <w:bCs/>
-          <w:szCs w:val="24"/>
-        </w:rPr>
-      </w:pPr>
-      <w:r>
-        <w:rPr>
-          <w:rFonts w:ascii="Roboto" w:hAnsi="Roboto" w:cs="Times New Roman"/>
-          <w:b/>
-          <w:bCs/>
-          <w:szCs w:val="24"/>
+          <w:sz w:val="20"/>
+          <w:szCs w:val="24"/>
+        </w:rPr>
+      </w:pPr>
+      <w:r>
+        <w:rPr>
+          <w:rFonts w:ascii="Roboto" w:hAnsi="Roboto" w:cs="Times New Roman"/>
+          <w:sz w:val="20"/>
+          <w:szCs w:val="24"/>
+        </w:rPr>
+        <w:t xml:space="preserve">The solve function </w:t>
+      </w:r>
+      <w:r>
+        <w:rPr>
+          <w:rFonts w:ascii="Roboto" w:hAnsi="Roboto" w:cs="Times New Roman"/>
+          <w:sz w:val="20"/>
+          <w:szCs w:val="24"/>
+        </w:rPr>
+        <w:t xml:space="preserve">parses </w:t>
+      </w:r>
+      <w:r>
+        <w:rPr>
+          <w:rFonts w:ascii="Roboto" w:hAnsi="Roboto" w:cs="Times New Roman"/>
+          <w:sz w:val="20"/>
+          <w:szCs w:val="24"/>
+        </w:rPr>
+        <w:t xml:space="preserve">the json </w:t>
+      </w:r>
+      <w:r>
+        <w:rPr>
+          <w:rFonts w:ascii="Roboto" w:hAnsi="Roboto" w:cs="Times New Roman"/>
+          <w:sz w:val="20"/>
+          <w:szCs w:val="24"/>
+        </w:rPr>
+        <w:t xml:space="preserve">file </w:t>
+      </w:r>
+      <w:r>
+        <w:rPr>
+          <w:rFonts w:ascii="Roboto" w:hAnsi="Roboto" w:cs="Times New Roman"/>
+          <w:sz w:val="20"/>
+          <w:szCs w:val="24"/>
+        </w:rPr>
+        <w:t>and runs a for-loop on all the training and testing inputs</w:t>
+      </w:r>
+      <w:r>
+        <w:rPr>
+          <w:rFonts w:ascii="Roboto" w:hAnsi="Roboto" w:cs="Times New Roman"/>
+          <w:sz w:val="20"/>
+          <w:szCs w:val="24"/>
+        </w:rPr>
+        <w:t>.</w:t>
+      </w:r>
+      <w:r>
+        <w:rPr>
+          <w:rFonts w:ascii="Roboto" w:hAnsi="Roboto" w:cs="Times New Roman"/>
+          <w:sz w:val="20"/>
+          <w:szCs w:val="24"/>
+        </w:rPr>
+        <w:t xml:space="preserve"> We are storing the total number of blue elements </w:t>
+      </w:r>
+      <w:r>
+        <w:rPr>
+          <w:rFonts w:ascii="Roboto" w:hAnsi="Roboto" w:cs="Times New Roman"/>
+          <w:sz w:val="20"/>
+          <w:szCs w:val="24"/>
+        </w:rPr>
+        <w:t>of</w:t>
+      </w:r>
+      <w:r>
+        <w:rPr>
+          <w:rFonts w:ascii="Roboto" w:hAnsi="Roboto" w:cs="Times New Roman"/>
+          <w:sz w:val="20"/>
+          <w:szCs w:val="24"/>
+        </w:rPr>
+        <w:t xml:space="preserve"> the grid in </w:t>
+      </w:r>
+      <w:r>
+        <w:rPr>
+          <w:rFonts w:ascii="Roboto" w:hAnsi="Roboto" w:cs="Times New Roman"/>
+          <w:b/>
+          <w:bCs/>
+          <w:sz w:val="20"/>
+          <w:szCs w:val="24"/>
+        </w:rPr>
+        <w:t>count.</w:t>
+      </w:r>
+      <w:r>
+        <w:rPr>
+          <w:rFonts w:ascii="Roboto" w:hAnsi="Roboto" w:cs="Times New Roman"/>
+          <w:sz w:val="20"/>
+          <w:szCs w:val="24"/>
+        </w:rPr>
+        <w:t xml:space="preserve"> We are then using an </w:t>
+      </w:r>
+      <w:r>
+        <w:rPr>
+          <w:rFonts w:ascii="Roboto" w:hAnsi="Roboto" w:cs="Times New Roman"/>
+          <w:b/>
+          <w:bCs/>
+          <w:sz w:val="20"/>
+          <w:szCs w:val="24"/>
+        </w:rPr>
+        <w:t>if</w:t>
+      </w:r>
+      <w:r>
+        <w:rPr>
+          <w:rFonts w:ascii="Roboto" w:hAnsi="Roboto" w:cs="Times New Roman"/>
+          <w:sz w:val="20"/>
+          <w:szCs w:val="24"/>
+        </w:rPr>
+        <w:t xml:space="preserve"> condition to color the </w:t>
+      </w:r>
+      <w:r>
+        <w:rPr>
+          <w:rFonts w:ascii="Roboto" w:hAnsi="Roboto" w:cs="Times New Roman"/>
+          <w:sz w:val="20"/>
+          <w:szCs w:val="24"/>
+        </w:rPr>
+        <w:t xml:space="preserve">elements of the </w:t>
+      </w:r>
+      <w:r>
+        <w:rPr>
+          <w:rFonts w:ascii="Roboto" w:hAnsi="Roboto" w:cs="Times New Roman"/>
+          <w:sz w:val="20"/>
+          <w:szCs w:val="24"/>
+        </w:rPr>
+        <w:t>first row of the output grid red (2</w:t>
+      </w:r>
+      <w:r>
+        <w:rPr>
+          <w:rFonts w:ascii="Roboto" w:hAnsi="Roboto" w:cs="Times New Roman"/>
+          <w:sz w:val="20"/>
+          <w:szCs w:val="24"/>
+        </w:rPr>
+        <w:t>) for the count value.</w:t>
+      </w:r>
+      <w:r>
+        <w:rPr>
+          <w:rFonts w:ascii="Roboto" w:hAnsi="Roboto" w:cs="Times New Roman"/>
+          <w:sz w:val="20"/>
+          <w:szCs w:val="24"/>
+        </w:rPr>
+        <w:t xml:space="preserve"> The function produces the correct output for all the train and test cases.</w:t>
+      </w:r>
+    </w:p>
+    <w:p>
+      <w:pPr>
+        <w:jc w:val="both"/>
+        <w:rPr>
+          <w:rFonts w:ascii="Roboto" w:hAnsi="Roboto" w:cs="Times New Roman"/>
+          <w:b/>
+          <w:bCs/>
+          <w:szCs w:val="24"/>
+        </w:rPr>
+      </w:pPr>
+      <w:r>
+        <w:rPr>
+          <w:rFonts w:ascii="Roboto" w:hAnsi="Roboto" w:cs="Times New Roman"/>
+          <w:b/>
+          <w:bCs/>
+          <w:szCs w:val="24"/>
+        </w:rPr>
+        <w:t xml:space="preserve">Task 5: </w:t>
+      </w:r>
+      <w:r>
+        <w:rPr>
+          <w:rFonts w:ascii="Roboto" w:hAnsi="Roboto" w:cs="Times New Roman"/>
+          <w:b/>
+          <w:bCs/>
+          <w:szCs w:val="24"/>
+        </w:rPr>
+        <w:t>6cdd2623</w:t>
+      </w:r>
+      <w:r>
+        <w:rPr>
+          <w:rFonts w:ascii="Roboto" w:hAnsi="Roboto" w:cs="Times New Roman"/>
+          <w:b/>
+          <w:bCs/>
+          <w:szCs w:val="24"/>
+        </w:rPr>
+        <w:t>.json</w:t>
+      </w:r>
+    </w:p>
+    <w:p>
+      <w:pPr>
+        <w:jc w:val="both"/>
+        <w:rPr>
+          <w:rFonts w:ascii="Roboto" w:hAnsi="Roboto" w:cs="Times New Roman"/>
+          <w:b/>
+          <w:bCs/>
+          <w:sz w:val="20"/>
+          <w:szCs w:val="24"/>
+        </w:rPr>
+      </w:pPr>
+      <w:r>
+        <w:rPr>
+          <w:noProof/>
+        </w:rPr>
+        <w:drawing>
+          <wp:anchor distT="0" distB="0" distL="114300" distR="114300" simplePos="0" relativeHeight="251668480" behindDoc="0" locked="0" layoutInCell="1" allowOverlap="1" wp14:anchorId="01F92EBD" wp14:editId="0A74CC78">
+            <wp:simplePos x="0" y="0"/>
+            <wp:positionH relativeFrom="margin">
+              <wp:align>left</wp:align>
+            </wp:positionH>
+            <wp:positionV relativeFrom="paragraph">
+              <wp:posOffset>264160</wp:posOffset>
+            </wp:positionV>
+            <wp:extent cx="1750972" cy="1478280"/>
+            <wp:effectExtent l="0" t="0" r="1905" b="7620"/>
+            <wp:wrapNone/>
+            <wp:docPr id="11" name="Picture 11"/>
+            <wp:cNvGraphicFramePr>
+              <a:graphicFrameLocks xmlns:a="http://schemas.openxmlformats.org/drawingml/2006/main" noChangeAspect="1"/>
+            </wp:cNvGraphicFramePr>
+            <a:graphic xmlns:a="http://schemas.openxmlformats.org/drawingml/2006/main">
+              <a:graphicData uri="http://schemas.openxmlformats.org/drawingml/2006/picture">
+                <pic:pic xmlns:pic="http://schemas.openxmlformats.org/drawingml/2006/picture">
+                  <pic:nvPicPr>
+                    <pic:cNvPr id="0" name="Picture 9"/>
+                    <pic:cNvPicPr>
+                      <a:picLocks noChangeAspect="1" noChangeArrowheads="1"/>
+                    </pic:cNvPicPr>
+                  </pic:nvPicPr>
+                  <pic:blipFill>
+                    <a:blip r:embed="rId16">
+                      <a:extLst>
+                        <a:ext uri="{28A0092B-C50C-407E-A947-70E740481C1C}">
+                          <a14:useLocalDpi xmlns:a14="http://schemas.microsoft.com/office/drawing/2010/main" val="0"/>
+                        </a:ext>
+                      </a:extLst>
+                    </a:blip>
+                    <a:srcRect/>
+                    <a:stretch>
+                      <a:fillRect/>
+                    </a:stretch>
+                  </pic:blipFill>
+                  <pic:spPr bwMode="auto">
+                    <a:xfrm>
+                      <a:off x="0" y="0"/>
+                      <a:ext cx="1750972" cy="1478280"/>
+                    </a:xfrm>
+                    <a:prstGeom prst="rect">
+                      <a:avLst/>
+                    </a:prstGeom>
+                    <a:noFill/>
+                    <a:ln>
+                      <a:noFill/>
+                    </a:ln>
+                  </pic:spPr>
+                </pic:pic>
+              </a:graphicData>
+            </a:graphic>
+            <wp14:sizeRelH relativeFrom="margin">
+              <wp14:pctWidth>0</wp14:pctWidth>
+            </wp14:sizeRelH>
+            <wp14:sizeRelV relativeFrom="margin">
+              <wp14:pctHeight>0</wp14:pctHeight>
+            </wp14:sizeRelV>
+          </wp:anchor>
+        </w:drawing>
+      </w:r>
+      <w:r>
+        <w:rPr>
+          <w:rFonts w:ascii="Roboto" w:hAnsi="Roboto" w:cs="Times New Roman"/>
+          <w:b/>
+          <w:bCs/>
+          <w:sz w:val="20"/>
+          <w:szCs w:val="24"/>
+        </w:rPr>
+        <w:t>Input:</w:t>
+      </w:r>
+      <w:r>
+        <w:rPr>
+          <w:rFonts w:ascii="Roboto" w:hAnsi="Roboto" w:cs="Times New Roman"/>
+          <w:b/>
+          <w:bCs/>
+          <w:sz w:val="20"/>
+          <w:szCs w:val="24"/>
+        </w:rPr>
+        <w:tab/>
+      </w:r>
+      <w:r>
+        <w:rPr>
+          <w:rFonts w:ascii="Roboto" w:hAnsi="Roboto" w:cs="Times New Roman"/>
+          <w:b/>
+          <w:bCs/>
+          <w:sz w:val="20"/>
+          <w:szCs w:val="24"/>
+        </w:rPr>
+        <w:tab/>
+      </w:r>
+      <w:r>
+        <w:rPr>
+          <w:rFonts w:ascii="Roboto" w:hAnsi="Roboto" w:cs="Times New Roman"/>
+          <w:b/>
+          <w:bCs/>
+          <w:sz w:val="20"/>
+          <w:szCs w:val="24"/>
+        </w:rPr>
+        <w:tab/>
+      </w:r>
+      <w:r>
+        <w:rPr>
+          <w:rFonts w:ascii="Roboto" w:hAnsi="Roboto" w:cs="Times New Roman"/>
+          <w:b/>
+          <w:bCs/>
+          <w:sz w:val="20"/>
+          <w:szCs w:val="24"/>
+        </w:rPr>
+        <w:tab/>
+      </w:r>
+      <w:r>
+        <w:rPr>
+          <w:rFonts w:ascii="Roboto" w:hAnsi="Roboto" w:cs="Times New Roman"/>
+          <w:b/>
+          <w:bCs/>
+          <w:sz w:val="20"/>
+          <w:szCs w:val="24"/>
+        </w:rPr>
+        <w:tab/>
+      </w:r>
+      <w:r>
+        <w:rPr>
+          <w:rFonts w:ascii="Roboto" w:hAnsi="Roboto" w:cs="Times New Roman"/>
+          <w:b/>
+          <w:bCs/>
+          <w:sz w:val="20"/>
+          <w:szCs w:val="24"/>
+        </w:rPr>
+        <w:tab/>
+      </w:r>
+      <w:r>
+        <w:rPr>
+          <w:rFonts w:ascii="Roboto" w:hAnsi="Roboto" w:cs="Times New Roman"/>
+          <w:b/>
+          <w:bCs/>
+          <w:sz w:val="20"/>
+          <w:szCs w:val="24"/>
+        </w:rPr>
+        <w:tab/>
+      </w:r>
+      <w:r>
+        <w:rPr>
+          <w:rFonts w:ascii="Roboto" w:hAnsi="Roboto" w:cs="Times New Roman"/>
+          <w:b/>
+          <w:bCs/>
+          <w:sz w:val="20"/>
+          <w:szCs w:val="24"/>
+        </w:rPr>
+        <w:tab/>
+      </w:r>
+      <w:r>
+        <w:rPr>
+          <w:rFonts w:ascii="Roboto" w:hAnsi="Roboto" w:cs="Times New Roman"/>
+          <w:b/>
+          <w:bCs/>
+          <w:sz w:val="20"/>
+          <w:szCs w:val="24"/>
+        </w:rPr>
+        <w:tab/>
+        <w:t>Output:</w:t>
+      </w:r>
+      <w:r>
+        <w:rPr>
+          <w:rFonts w:ascii="Roboto" w:hAnsi="Roboto" w:cs="Times New Roman"/>
+          <w:b/>
+          <w:bCs/>
+          <w:sz w:val="20"/>
+          <w:szCs w:val="24"/>
+        </w:rPr>
+        <w:t xml:space="preserve"> </w:t>
+      </w:r>
+    </w:p>
+    <w:p>
+      <w:pPr>
+        <w:jc w:val="both"/>
+        <w:rPr>
+          <w:rFonts w:ascii="Roboto" w:hAnsi="Roboto" w:cs="Times New Roman"/>
+          <w:b/>
+          <w:bCs/>
+          <w:sz w:val="20"/>
+          <w:szCs w:val="24"/>
+        </w:rPr>
+      </w:pPr>
+      <w:r>
+        <w:rPr>
+          <w:noProof/>
+        </w:rPr>
+        <w:drawing>
+          <wp:anchor distT="0" distB="0" distL="114300" distR="114300" simplePos="0" relativeHeight="251669504" behindDoc="0" locked="0" layoutInCell="1" allowOverlap="1" wp14:anchorId="37D6B603" wp14:editId="345F1390">
+            <wp:simplePos x="0" y="0"/>
+            <wp:positionH relativeFrom="margin">
+              <wp:posOffset>3657600</wp:posOffset>
+            </wp:positionH>
+            <wp:positionV relativeFrom="paragraph">
+              <wp:posOffset>5715</wp:posOffset>
+            </wp:positionV>
+            <wp:extent cx="1729740" cy="1456218"/>
+            <wp:effectExtent l="0" t="0" r="3810" b="0"/>
+            <wp:wrapNone/>
+            <wp:docPr id="12" name="Picture 12"/>
+            <wp:cNvGraphicFramePr>
+              <a:graphicFrameLocks xmlns:a="http://schemas.openxmlformats.org/drawingml/2006/main" noChangeAspect="1"/>
+            </wp:cNvGraphicFramePr>
+            <a:graphic xmlns:a="http://schemas.openxmlformats.org/drawingml/2006/main">
+              <a:graphicData uri="http://schemas.openxmlformats.org/drawingml/2006/picture">
+                <pic:pic xmlns:pic="http://schemas.openxmlformats.org/drawingml/2006/picture">
+                  <pic:nvPicPr>
+                    <pic:cNvPr id="0" name="Picture 11"/>
+                    <pic:cNvPicPr>
+                      <a:picLocks noChangeAspect="1" noChangeArrowheads="1"/>
+                    </pic:cNvPicPr>
+                  </pic:nvPicPr>
+                  <pic:blipFill>
+                    <a:blip r:embed="rId17" cstate="print">
+                      <a:extLst>
+                        <a:ext uri="{28A0092B-C50C-407E-A947-70E740481C1C}">
+                          <a14:useLocalDpi xmlns:a14="http://schemas.microsoft.com/office/drawing/2010/main" val="0"/>
+                        </a:ext>
+                      </a:extLst>
+                    </a:blip>
+                    <a:srcRect/>
+                    <a:stretch>
+                      <a:fillRect/>
+                    </a:stretch>
+                  </pic:blipFill>
+                  <pic:spPr bwMode="auto">
+                    <a:xfrm>
+                      <a:off x="0" y="0"/>
+                      <a:ext cx="1729740" cy="1456218"/>
+                    </a:xfrm>
+                    <a:prstGeom prst="rect">
+                      <a:avLst/>
+                    </a:prstGeom>
+                    <a:noFill/>
+                    <a:ln>
+                      <a:noFill/>
+                    </a:ln>
+                  </pic:spPr>
+                </pic:pic>
+              </a:graphicData>
+            </a:graphic>
+            <wp14:sizeRelH relativeFrom="margin">
+              <wp14:pctWidth>0</wp14:pctWidth>
+            </wp14:sizeRelH>
+            <wp14:sizeRelV relativeFrom="margin">
+              <wp14:pctHeight>0</wp14:pctHeight>
+            </wp14:sizeRelV>
+          </wp:anchor>
+        </w:drawing>
+      </w:r>
+    </w:p>
+    <w:p>
+      <w:pPr>
+        <w:jc w:val="both"/>
+        <w:rPr>
+          <w:rFonts w:ascii="Roboto" w:hAnsi="Roboto" w:cs="Times New Roman"/>
+          <w:b/>
+          <w:bCs/>
+          <w:sz w:val="20"/>
+          <w:szCs w:val="24"/>
+        </w:rPr>
+      </w:pPr>
+    </w:p>
+    <w:p>
+      <w:pPr>
+        <w:jc w:val="both"/>
+        <w:rPr>
+          <w:rFonts w:ascii="Roboto" w:hAnsi="Roboto" w:cs="Times New Roman"/>
+          <w:b/>
+          <w:bCs/>
+          <w:sz w:val="20"/>
+          <w:szCs w:val="24"/>
+        </w:rPr>
+      </w:pPr>
+    </w:p>
+    <w:p>
+      <w:pPr>
+        <w:jc w:val="both"/>
+        <w:rPr>
+          <w:rFonts w:ascii="Roboto" w:hAnsi="Roboto" w:cs="Times New Roman"/>
+          <w:b/>
+          <w:bCs/>
+          <w:sz w:val="20"/>
+          <w:szCs w:val="24"/>
+        </w:rPr>
+      </w:pPr>
+    </w:p>
+    <w:p>
+      <w:pPr>
+        <w:jc w:val="both"/>
+        <w:rPr>
+          <w:rFonts w:ascii="Roboto" w:hAnsi="Roboto" w:cs="Times New Roman"/>
+          <w:b/>
+          <w:bCs/>
+          <w:sz w:val="20"/>
+          <w:szCs w:val="24"/>
+        </w:rPr>
+      </w:pPr>
+    </w:p>
+    <w:p>
+      <w:pPr>
+        <w:jc w:val="both"/>
+        <w:rPr>
+          <w:rFonts w:ascii="Roboto" w:hAnsi="Roboto" w:cs="Times New Roman"/>
+          <w:b/>
+          <w:bCs/>
+          <w:sz w:val="20"/>
+          <w:szCs w:val="24"/>
+        </w:rPr>
+      </w:pPr>
+    </w:p>
+    <w:p>
+      <w:pPr>
+        <w:jc w:val="both"/>
+        <w:rPr>
+          <w:rFonts w:ascii="Roboto" w:hAnsi="Roboto" w:cs="Times New Roman"/>
+          <w:b/>
+          <w:bCs/>
+          <w:sz w:val="20"/>
+          <w:szCs w:val="24"/>
+        </w:rPr>
+      </w:pPr>
+      <w:r>
+        <w:rPr>
+          <w:rFonts w:ascii="Roboto" w:hAnsi="Roboto" w:cs="Times New Roman"/>
+          <w:b/>
+          <w:bCs/>
+          <w:sz w:val="20"/>
+          <w:szCs w:val="24"/>
+        </w:rPr>
+        <w:t>Pattern Logic:</w:t>
+      </w:r>
+    </w:p>
+    <w:p>
+      <w:pPr>
+        <w:jc w:val="both"/>
+        <w:rPr>
+          <w:rFonts w:ascii="Roboto" w:hAnsi="Roboto" w:cs="Times New Roman"/>
+          <w:sz w:val="20"/>
+          <w:szCs w:val="24"/>
+        </w:rPr>
+      </w:pPr>
+      <w:r>
+        <w:rPr>
+          <w:rFonts w:ascii="Roboto" w:hAnsi="Roboto" w:cs="Times New Roman"/>
+          <w:sz w:val="20"/>
+          <w:szCs w:val="24"/>
+        </w:rPr>
+        <w:t>As we can see from the above representation of the grids that the input grid contains randomly colored elements scattered around the grid.</w:t>
+      </w:r>
+      <w:r>
+        <w:rPr>
+          <w:rFonts w:ascii="Roboto" w:hAnsi="Roboto" w:cs="Times New Roman"/>
+          <w:sz w:val="20"/>
+          <w:szCs w:val="24"/>
+        </w:rPr>
+        <w:t xml:space="preserve"> For any row or column in the input grid that has the same first and last color, the entire column or row is colored with that element </w:t>
+      </w:r>
+      <w:proofErr w:type="gramStart"/>
+      <w:r>
+        <w:rPr>
+          <w:rFonts w:ascii="Roboto" w:hAnsi="Roboto" w:cs="Times New Roman"/>
+          <w:sz w:val="20"/>
+          <w:szCs w:val="24"/>
+        </w:rPr>
+        <w:t>In</w:t>
+      </w:r>
+      <w:proofErr w:type="gramEnd"/>
+      <w:r>
+        <w:rPr>
+          <w:rFonts w:ascii="Roboto" w:hAnsi="Roboto" w:cs="Times New Roman"/>
+          <w:sz w:val="20"/>
+          <w:szCs w:val="24"/>
+        </w:rPr>
+        <w:t xml:space="preserve"> the output grid. </w:t>
+      </w:r>
+    </w:p>
+    <w:p>
+      <w:pPr>
+        <w:jc w:val="both"/>
+        <w:rPr>
+          <w:rFonts w:ascii="Roboto" w:hAnsi="Roboto" w:cs="Times New Roman"/>
+          <w:b/>
+          <w:bCs/>
+          <w:sz w:val="20"/>
+          <w:szCs w:val="24"/>
+        </w:rPr>
+      </w:pPr>
+      <w:r>
+        <w:rPr>
+          <w:rFonts w:ascii="Roboto" w:hAnsi="Roboto" w:cs="Times New Roman"/>
+          <w:b/>
+          <w:bCs/>
+          <w:sz w:val="20"/>
+          <w:szCs w:val="24"/>
+        </w:rPr>
+        <w:t xml:space="preserve">Code Logic: </w:t>
+      </w:r>
+    </w:p>
+    <w:p>
+      <w:pPr>
+        <w:jc w:val="both"/>
+        <w:rPr>
+          <w:rFonts w:ascii="Roboto" w:hAnsi="Roboto" w:cs="Times New Roman"/>
+          <w:sz w:val="20"/>
+          <w:szCs w:val="24"/>
+        </w:rPr>
+      </w:pPr>
+      <w:r>
+        <w:rPr>
+          <w:rFonts w:ascii="Roboto" w:hAnsi="Roboto" w:cs="Times New Roman"/>
+          <w:sz w:val="20"/>
+          <w:szCs w:val="24"/>
+        </w:rPr>
+        <w:t>In the code, the solve function contains one for-loop to check the columns and one for-loop that checks the rows.</w:t>
+      </w:r>
+      <w:r>
+        <w:rPr>
+          <w:rFonts w:ascii="Roboto" w:hAnsi="Roboto" w:cs="Times New Roman"/>
+          <w:sz w:val="20"/>
+          <w:szCs w:val="24"/>
+        </w:rPr>
+        <w:t xml:space="preserve"> The for-loops check weather the first and last element are the same for any column or row.</w:t>
+      </w:r>
+      <w:r>
+        <w:rPr>
+          <w:rFonts w:ascii="Roboto" w:hAnsi="Roboto" w:cs="Times New Roman"/>
+          <w:sz w:val="20"/>
+          <w:szCs w:val="24"/>
+        </w:rPr>
+        <w:t xml:space="preserve"> It then colors the entire row or column with that color if the condition satisfies. The final for-loop colors the rest of the grid black.</w:t>
+      </w:r>
+      <w:r>
+        <w:rPr>
+          <w:rFonts w:ascii="Roboto" w:hAnsi="Roboto" w:cs="Times New Roman"/>
+          <w:sz w:val="20"/>
+          <w:szCs w:val="24"/>
+        </w:rPr>
+        <w:t xml:space="preserve"> The function produces</w:t>
+      </w:r>
+      <w:r>
+        <w:rPr>
+          <w:rFonts w:ascii="Roboto" w:hAnsi="Roboto" w:cs="Times New Roman"/>
+          <w:sz w:val="20"/>
+          <w:szCs w:val="24"/>
+        </w:rPr>
+        <w:t xml:space="preserve"> </w:t>
+      </w:r>
+      <w:r>
+        <w:rPr>
+          <w:rFonts w:ascii="Roboto" w:hAnsi="Roboto" w:cs="Times New Roman"/>
+          <w:sz w:val="20"/>
+          <w:szCs w:val="24"/>
+        </w:rPr>
+        <w:t>the correct output for all the training and testing cases.</w:t>
+      </w:r>
+    </w:p>
+    <w:p>
+      <w:pPr>
+        <w:jc w:val="both"/>
+        <w:rPr>
+          <w:rFonts w:ascii="Roboto" w:hAnsi="Roboto" w:cs="Times New Roman"/>
+          <w:b/>
+          <w:bCs/>
+          <w:sz w:val="24"/>
+          <w:szCs w:val="24"/>
+          <w:u w:val="single"/>
+        </w:rPr>
+      </w:pPr>
+      <w:r>
+        <w:rPr>
+          <w:rFonts w:ascii="Roboto" w:hAnsi="Roboto" w:cs="Times New Roman"/>
+          <w:b/>
+          <w:bCs/>
+          <w:sz w:val="24"/>
+          <w:szCs w:val="24"/>
+          <w:u w:val="single"/>
         </w:rPr>
         <w:lastRenderedPageBreak/>
-        <w:t xml:space="preserve">Code Logic: </w:t>
-      </w:r>
-    </w:p>
-    <w:p>
-      <w:pPr>
-        <w:jc w:val="both"/>
-        <w:rPr>
-          <w:rFonts w:ascii="Roboto" w:hAnsi="Roboto" w:cs="Times New Roman"/>
-          <w:sz w:val="20"/>
-          <w:szCs w:val="24"/>
-        </w:rPr>
-      </w:pPr>
-      <w:r>
-        <w:rPr>
-          <w:rFonts w:ascii="Roboto" w:hAnsi="Roboto" w:cs="Times New Roman"/>
-          <w:sz w:val="20"/>
-          <w:szCs w:val="24"/>
-        </w:rPr>
-        <w:t xml:space="preserve">The solve function </w:t>
-      </w:r>
-      <w:r>
-        <w:rPr>
-          <w:rFonts w:ascii="Roboto" w:hAnsi="Roboto" w:cs="Times New Roman"/>
-          <w:sz w:val="20"/>
-          <w:szCs w:val="24"/>
-        </w:rPr>
-        <w:t xml:space="preserve">parses </w:t>
-      </w:r>
-      <w:r>
-        <w:rPr>
-          <w:rFonts w:ascii="Roboto" w:hAnsi="Roboto" w:cs="Times New Roman"/>
-          <w:sz w:val="20"/>
-          <w:szCs w:val="24"/>
-        </w:rPr>
-        <w:t xml:space="preserve">the json </w:t>
-      </w:r>
-      <w:r>
-        <w:rPr>
-          <w:rFonts w:ascii="Roboto" w:hAnsi="Roboto" w:cs="Times New Roman"/>
-          <w:sz w:val="20"/>
-          <w:szCs w:val="24"/>
-        </w:rPr>
-        <w:t xml:space="preserve">file </w:t>
-      </w:r>
-      <w:r>
-        <w:rPr>
-          <w:rFonts w:ascii="Roboto" w:hAnsi="Roboto" w:cs="Times New Roman"/>
-          <w:sz w:val="20"/>
-          <w:szCs w:val="24"/>
-        </w:rPr>
-        <w:t>and runs a for-loop on all the training and testing inputs</w:t>
-      </w:r>
-      <w:r>
-        <w:rPr>
-          <w:rFonts w:ascii="Roboto" w:hAnsi="Roboto" w:cs="Times New Roman"/>
-          <w:sz w:val="20"/>
-          <w:szCs w:val="24"/>
-        </w:rPr>
-        <w:t>.</w:t>
-      </w:r>
-      <w:r>
-        <w:rPr>
-          <w:rFonts w:ascii="Roboto" w:hAnsi="Roboto" w:cs="Times New Roman"/>
-          <w:sz w:val="20"/>
-          <w:szCs w:val="24"/>
-        </w:rPr>
-        <w:t xml:space="preserve"> We are storing the total number of blue elements </w:t>
-      </w:r>
-      <w:r>
-        <w:rPr>
-          <w:rFonts w:ascii="Roboto" w:hAnsi="Roboto" w:cs="Times New Roman"/>
-          <w:sz w:val="20"/>
-          <w:szCs w:val="24"/>
-        </w:rPr>
-        <w:t>of</w:t>
-      </w:r>
-      <w:r>
-        <w:rPr>
-          <w:rFonts w:ascii="Roboto" w:hAnsi="Roboto" w:cs="Times New Roman"/>
-          <w:sz w:val="20"/>
-          <w:szCs w:val="24"/>
-        </w:rPr>
-        <w:t xml:space="preserve"> the grid in </w:t>
-      </w:r>
-      <w:r>
-        <w:rPr>
-          <w:rFonts w:ascii="Roboto" w:hAnsi="Roboto" w:cs="Times New Roman"/>
-          <w:b/>
-          <w:bCs/>
-          <w:sz w:val="20"/>
-          <w:szCs w:val="24"/>
-        </w:rPr>
-        <w:t>count.</w:t>
-      </w:r>
-      <w:r>
-        <w:rPr>
-          <w:rFonts w:ascii="Roboto" w:hAnsi="Roboto" w:cs="Times New Roman"/>
-          <w:sz w:val="20"/>
-          <w:szCs w:val="24"/>
-        </w:rPr>
-        <w:t xml:space="preserve"> We are then using an </w:t>
-      </w:r>
-      <w:r>
-        <w:rPr>
-          <w:rFonts w:ascii="Roboto" w:hAnsi="Roboto" w:cs="Times New Roman"/>
-          <w:b/>
-          <w:bCs/>
-          <w:sz w:val="20"/>
-          <w:szCs w:val="24"/>
-        </w:rPr>
-        <w:t>if</w:t>
-      </w:r>
-      <w:r>
-        <w:rPr>
-          <w:rFonts w:ascii="Roboto" w:hAnsi="Roboto" w:cs="Times New Roman"/>
-          <w:sz w:val="20"/>
-          <w:szCs w:val="24"/>
-        </w:rPr>
-        <w:t xml:space="preserve"> condition to color the </w:t>
-      </w:r>
-      <w:r>
-        <w:rPr>
-          <w:rFonts w:ascii="Roboto" w:hAnsi="Roboto" w:cs="Times New Roman"/>
-          <w:sz w:val="20"/>
-          <w:szCs w:val="24"/>
-        </w:rPr>
-        <w:t xml:space="preserve">elements of the </w:t>
-      </w:r>
-      <w:r>
-        <w:rPr>
-          <w:rFonts w:ascii="Roboto" w:hAnsi="Roboto" w:cs="Times New Roman"/>
-          <w:sz w:val="20"/>
-          <w:szCs w:val="24"/>
-        </w:rPr>
-        <w:t>first row of the output grid red (2</w:t>
-      </w:r>
-      <w:r>
-        <w:rPr>
-          <w:rFonts w:ascii="Roboto" w:hAnsi="Roboto" w:cs="Times New Roman"/>
-          <w:sz w:val="20"/>
-          <w:szCs w:val="24"/>
-        </w:rPr>
-        <w:t>) for the count value.</w:t>
-      </w:r>
-    </w:p>
-    <w:p>
-      <w:pPr>
-        <w:jc w:val="both"/>
-        <w:rPr>
-          <w:rFonts w:ascii="Roboto" w:hAnsi="Roboto" w:cs="Times New Roman"/>
-          <w:b/>
-          <w:bCs/>
-          <w:sz w:val="24"/>
-          <w:szCs w:val="24"/>
-          <w:u w:val="single"/>
-        </w:rPr>
-      </w:pPr>
-      <w:r>
-        <w:rPr>
-          <w:rFonts w:ascii="Roboto" w:hAnsi="Roboto" w:cs="Times New Roman"/>
-          <w:b/>
-          <w:bCs/>
-          <w:sz w:val="24"/>
-          <w:szCs w:val="24"/>
-          <w:u w:val="single"/>
-        </w:rPr>
         <w:t>Summary</w:t>
       </w:r>
     </w:p>
@@ -2656,7 +3776,55 @@
           <w:sz w:val="20"/>
           <w:szCs w:val="24"/>
         </w:rPr>
-        <w:t>.json). I also collaborated to solve task 3 (</w:t>
+        <w:t>.json)</w:t>
+      </w:r>
+      <w:r>
+        <w:rPr>
+          <w:rFonts w:ascii="Roboto" w:hAnsi="Roboto" w:cs="Times New Roman"/>
+          <w:sz w:val="20"/>
+          <w:szCs w:val="24"/>
+        </w:rPr>
+        <w:t xml:space="preserve"> and task 3 (</w:t>
+      </w:r>
+      <w:r>
+        <w:rPr>
+          <w:rFonts w:ascii="Roboto" w:hAnsi="Roboto" w:cs="Times New Roman"/>
+          <w:sz w:val="20"/>
+          <w:szCs w:val="24"/>
+        </w:rPr>
+        <w:t>9dfd6313</w:t>
+      </w:r>
+      <w:r>
+        <w:rPr>
+          <w:rFonts w:ascii="Roboto" w:hAnsi="Roboto" w:cs="Times New Roman"/>
+          <w:sz w:val="20"/>
+          <w:szCs w:val="24"/>
+        </w:rPr>
+        <w:t>.json)</w:t>
+      </w:r>
+      <w:r>
+        <w:rPr>
+          <w:rFonts w:ascii="Roboto" w:hAnsi="Roboto" w:cs="Times New Roman"/>
+          <w:sz w:val="20"/>
+          <w:szCs w:val="24"/>
+        </w:rPr>
+        <w:t xml:space="preserve">. I also collaborated to solve task </w:t>
+      </w:r>
+      <w:r>
+        <w:rPr>
+          <w:rFonts w:ascii="Roboto" w:hAnsi="Roboto" w:cs="Times New Roman"/>
+          <w:sz w:val="20"/>
+          <w:szCs w:val="24"/>
+        </w:rPr>
+        <w:t>4</w:t>
+      </w:r>
+      <w:r>
+        <w:rPr>
+          <w:rFonts w:ascii="Roboto" w:hAnsi="Roboto" w:cs="Times New Roman"/>
+          <w:sz w:val="20"/>
+          <w:szCs w:val="24"/>
+        </w:rPr>
+        <w:t xml:space="preserve"> (</w:t>
       </w:r>
       <w:r>
         <w:rPr>
@@ -2677,6 +3845,30 @@
       <w:r>
         <w:rPr>
           <w:rFonts w:ascii="Roboto" w:hAnsi="Roboto" w:cs="Times New Roman"/>
+          <w:sz w:val="20"/>
+          <w:szCs w:val="24"/>
+        </w:rPr>
+        <w:t xml:space="preserve"> and task 5 (</w:t>
+      </w:r>
+      <w:r>
+        <w:rPr>
+          <w:rFonts w:ascii="Roboto" w:hAnsi="Roboto" w:cs="Times New Roman"/>
+          <w:sz w:val="20"/>
+          <w:szCs w:val="24"/>
+        </w:rPr>
+        <w:t>6cdd2623</w:t>
+      </w:r>
+      <w:r>
+        <w:rPr>
+          <w:rFonts w:ascii="Roboto" w:hAnsi="Roboto" w:cs="Times New Roman"/>
+          <w:sz w:val="20"/>
+          <w:szCs w:val="24"/>
+        </w:rPr>
+        <w:t>.json)</w:t>
+      </w:r>
+      <w:r>
+        <w:rPr>
+          <w:rFonts w:ascii="Roboto" w:hAnsi="Roboto" w:cs="Times New Roman"/>
           <w:b/>
           <w:bCs/>
           <w:sz w:val="20"/>
@@ -2796,6 +3988,21 @@
         </w:rPr>
         <w:t>along with the summary.</w:t>
       </w:r>
+    </w:p>
+    <w:p>
+      <w:pPr>
+        <w:pStyle w:val="ListParagraph"/>
+        <w:jc w:val="both"/>
+        <w:rPr>
+          <w:rFonts w:ascii="Roboto" w:hAnsi="Roboto" w:cs="Times New Roman"/>
+          <w:b/>
+          <w:bCs/>
+          <w:sz w:val="20"/>
+          <w:szCs w:val="24"/>
+        </w:rPr>
+      </w:pPr>
+      <w:bookmarkStart w:id="1" w:name="_GoBack"/>
+      <w:bookmarkEnd w:id="1"/>
     </w:p>
     <w:p>
       <w:pPr>
@@ -2855,7 +4062,23 @@
           <w:sz w:val="20"/>
           <w:szCs w:val="24"/>
         </w:rPr>
-        <w:t>.json). I also collaborated to solve task 3 (</w:t>
+        <w:t xml:space="preserve">.json). I also collaborated to solve task </w:t>
+      </w:r>
+      <w:r>
+        <w:rPr>
+          <w:rFonts w:ascii="Roboto" w:hAnsi="Roboto" w:cs="Times New Roman"/>
+          <w:sz w:val="20"/>
+          <w:szCs w:val="24"/>
+        </w:rPr>
+        <w:t>4</w:t>
+      </w:r>
+      <w:r>
+        <w:rPr>
+          <w:rFonts w:ascii="Roboto" w:hAnsi="Roboto" w:cs="Times New Roman"/>
+          <w:sz w:val="20"/>
+          <w:szCs w:val="24"/>
+        </w:rPr>
+        <w:t xml:space="preserve"> (</w:t>
       </w:r>
       <w:r>
         <w:rPr>
@@ -2871,7 +4094,47 @@
           <w:sz w:val="20"/>
           <w:szCs w:val="24"/>
         </w:rPr>
-        <w:t xml:space="preserve">.json) with Moiz. We created and implemented the logic for the solution. I wrote the </w:t>
+        <w:t>.json)</w:t>
+      </w:r>
+      <w:r>
+        <w:rPr>
+          <w:rFonts w:ascii="Roboto" w:hAnsi="Roboto" w:cs="Times New Roman"/>
+          <w:sz w:val="20"/>
+          <w:szCs w:val="24"/>
+        </w:rPr>
+        <w:t xml:space="preserve"> and task 5 (</w:t>
+      </w:r>
+      <w:r>
+        <w:rPr>
+          <w:rFonts w:ascii="Roboto" w:hAnsi="Roboto" w:cs="Times New Roman"/>
+          <w:sz w:val="20"/>
+          <w:szCs w:val="24"/>
+        </w:rPr>
+        <w:t>6cdd2623</w:t>
+      </w:r>
+      <w:r>
+        <w:rPr>
+          <w:rFonts w:ascii="Roboto" w:hAnsi="Roboto" w:cs="Times New Roman"/>
+          <w:sz w:val="20"/>
+          <w:szCs w:val="24"/>
+        </w:rPr>
+        <w:t>.json</w:t>
+      </w:r>
+      <w:r>
+        <w:rPr>
+          <w:rFonts w:ascii="Roboto" w:hAnsi="Roboto" w:cs="Times New Roman"/>
+          <w:sz w:val="20"/>
+          <w:szCs w:val="24"/>
+        </w:rPr>
+        <w:t>)</w:t>
+      </w:r>
+      <w:r>
+        <w:rPr>
+          <w:rFonts w:ascii="Roboto" w:hAnsi="Roboto" w:cs="Times New Roman"/>
+          <w:sz w:val="20"/>
+          <w:szCs w:val="24"/>
+        </w:rPr>
+        <w:t xml:space="preserve"> with Moiz. We created and implemented the logic for the solution. I wrote the </w:t>
       </w:r>
       <w:r>
         <w:rPr>
@@ -3792,7 +5055,6 @@
   <w:style w:type="character" w:default="1" w:styleId="DefaultParagraphFont">
     <w:name w:val="Default Paragraph Font"/>
     <w:uiPriority w:val="1"/>
-    <w:semiHidden/>
     <w:unhideWhenUsed/>
   </w:style>
   <w:style w:type="table" w:default="1" w:styleId="TableNormal">

</xml_diff>

<commit_message>
Finalized Report for Submission
</commit_message>
<xml_diff>
--- a/Assignment 3_Report.docx
+++ b/Assignment 3_Report.docx
@@ -301,7 +301,6 @@
                 <w:sz w:val="24"/>
               </w:rPr>
             </w:pPr>
-            <w:proofErr w:type="spellStart"/>
             <w:r>
               <w:rPr>
                 <w:rFonts w:ascii="Roboto" w:hAnsi="Roboto"/>
@@ -309,7 +308,6 @@
               </w:rPr>
               <w:t>MoizSM</w:t>
             </w:r>
-            <w:proofErr w:type="spellEnd"/>
           </w:p>
         </w:tc>
       </w:tr>
@@ -1817,23 +1815,7 @@
           <w:rFonts w:ascii="Roboto" w:hAnsi="Roboto"/>
           <w:sz w:val="20"/>
         </w:rPr>
-        <w:t xml:space="preserve">We the use a while-loop to index through the column number ( j ) and a for-loop to index the row number ( </w:t>
-      </w:r>
-      <w:proofErr w:type="spellStart"/>
-      <w:r>
-        <w:rPr>
-          <w:rFonts w:ascii="Roboto" w:hAnsi="Roboto"/>
-          <w:sz w:val="20"/>
-        </w:rPr>
-        <w:t>i</w:t>
-      </w:r>
-      <w:proofErr w:type="spellEnd"/>
-      <w:r>
-        <w:rPr>
-          <w:rFonts w:ascii="Roboto" w:hAnsi="Roboto"/>
-          <w:sz w:val="20"/>
-        </w:rPr>
-        <w:t xml:space="preserve"> ). </w:t>
+        <w:t xml:space="preserve">We the use a while-loop to index through the column number ( j ) and a for-loop to index the row number ( i ). </w:t>
       </w:r>
       <w:r>
         <w:rPr>
@@ -2434,7 +2416,21 @@
           <w:rFonts w:ascii="Roboto" w:hAnsi="Roboto"/>
           <w:sz w:val="20"/>
         </w:rPr>
-        <w:t>The function produces the correct output for all the</w:t>
+        <w:t xml:space="preserve">The function </w:t>
+      </w:r>
+      <w:r>
+        <w:rPr>
+          <w:rFonts w:ascii="Roboto" w:hAnsi="Roboto"/>
+          <w:sz w:val="20"/>
+        </w:rPr>
+        <w:t xml:space="preserve">solve() </w:t>
+      </w:r>
+      <w:r>
+        <w:rPr>
+          <w:rFonts w:ascii="Roboto" w:hAnsi="Roboto"/>
+          <w:sz w:val="20"/>
+        </w:rPr>
+        <w:t>produces the correct output for all the</w:t>
       </w:r>
       <w:r>
         <w:rPr>
@@ -3212,7 +3208,25 @@
           <w:sz w:val="20"/>
           <w:szCs w:val="24"/>
         </w:rPr>
-        <w:t>The function produces the correct output for all the train and test cases.</w:t>
+        <w:t>The function</w:t>
+      </w:r>
+      <w:r>
+        <w:rPr>
+          <w:rFonts w:ascii="Roboto" w:hAnsi="Roboto" w:cs="Times New Roman"/>
+          <w:sz w:val="20"/>
+          <w:szCs w:val="24"/>
+        </w:rPr>
+        <w:t xml:space="preserve"> solve()</w:t>
+      </w:r>
+      <w:bookmarkStart w:id="1" w:name="_GoBack"/>
+      <w:bookmarkEnd w:id="1"/>
+      <w:r>
+        <w:rPr>
+          <w:rFonts w:ascii="Roboto" w:hAnsi="Roboto" w:cs="Times New Roman"/>
+          <w:sz w:val="20"/>
+          <w:szCs w:val="24"/>
+        </w:rPr>
+        <w:t xml:space="preserve"> produces the correct output for all the train and test cases.</w:t>
       </w:r>
     </w:p>
     <w:p>
@@ -3798,25 +3812,7 @@
           <w:sz w:val="20"/>
           <w:szCs w:val="24"/>
         </w:rPr>
-        <w:t xml:space="preserve">The tasks given in the ARC Corpus by </w:t>
-      </w:r>
-      <w:proofErr w:type="spellStart"/>
-      <w:r>
-        <w:rPr>
-          <w:rFonts w:ascii="Roboto" w:hAnsi="Roboto" w:cs="Times New Roman"/>
-          <w:sz w:val="20"/>
-          <w:szCs w:val="24"/>
-        </w:rPr>
-        <w:t>Chollet</w:t>
-      </w:r>
-      <w:proofErr w:type="spellEnd"/>
-      <w:r>
-        <w:rPr>
-          <w:rFonts w:ascii="Roboto" w:hAnsi="Roboto" w:cs="Times New Roman"/>
-          <w:sz w:val="20"/>
-          <w:szCs w:val="24"/>
-        </w:rPr>
-        <w:t xml:space="preserve"> have provided us with the opportunity to implement crit</w:t>
+        <w:t>The tasks given in the ARC Corpus by Chollet have provided us with the opportunity to implement crit</w:t>
       </w:r>
       <w:r>
         <w:rPr>
@@ -3965,25 +3961,7 @@
           <w:sz w:val="20"/>
           <w:szCs w:val="24"/>
         </w:rPr>
-        <w:t xml:space="preserve">We imported the NumPy library to convert the json grids into a NumPy array. This helped us utilize the NumPy features to work with </w:t>
-      </w:r>
-      <w:proofErr w:type="spellStart"/>
-      <w:r>
-        <w:rPr>
-          <w:rFonts w:ascii="Roboto" w:hAnsi="Roboto" w:cs="Times New Roman"/>
-          <w:sz w:val="20"/>
-          <w:szCs w:val="24"/>
-        </w:rPr>
-        <w:t>he</w:t>
-      </w:r>
-      <w:proofErr w:type="spellEnd"/>
-      <w:r>
-        <w:rPr>
-          <w:rFonts w:ascii="Roboto" w:hAnsi="Roboto" w:cs="Times New Roman"/>
-          <w:sz w:val="20"/>
-          <w:szCs w:val="24"/>
-        </w:rPr>
-        <w:t xml:space="preserve"> grids to solve the task.</w:t>
+        <w:t>We imported the NumPy library to convert the json grids into a NumPy array. This helped us utilize the NumPy features to work with he grids to solve the task.</w:t>
       </w:r>
     </w:p>
     <w:p>
@@ -4076,6 +4054,26 @@
           <w:szCs w:val="24"/>
         </w:rPr>
         <w:t>for-loops</w:t>
+      </w:r>
+      <w:r>
+        <w:rPr>
+          <w:rFonts w:ascii="Roboto" w:hAnsi="Roboto" w:cs="Times New Roman"/>
+          <w:b/>
+          <w:bCs/>
+          <w:sz w:val="20"/>
+          <w:szCs w:val="24"/>
+        </w:rPr>
+        <w:t xml:space="preserve"> and while-loop</w:t>
+      </w:r>
+      <w:r>
+        <w:rPr>
+          <w:rFonts w:ascii="Roboto" w:hAnsi="Roboto" w:cs="Times New Roman"/>
+          <w:b/>
+          <w:bCs/>
+          <w:sz w:val="20"/>
+          <w:szCs w:val="24"/>
+        </w:rPr>
+        <w:t>s</w:t>
       </w:r>
       <w:r>
         <w:rPr>
@@ -4346,7 +4344,23 @@
           <w:sz w:val="20"/>
           <w:szCs w:val="24"/>
         </w:rPr>
-        <w:t xml:space="preserve"> of my tasks and </w:t>
+        <w:t xml:space="preserve"> of my tasks</w:t>
+      </w:r>
+      <w:r>
+        <w:rPr>
+          <w:rFonts w:ascii="Roboto" w:hAnsi="Roboto" w:cs="Times New Roman"/>
+          <w:sz w:val="20"/>
+          <w:szCs w:val="24"/>
+        </w:rPr>
+        <w:t xml:space="preserve"> </w:t>
+      </w:r>
+      <w:r>
+        <w:rPr>
+          <w:rFonts w:ascii="Roboto" w:hAnsi="Roboto" w:cs="Times New Roman"/>
+          <w:sz w:val="20"/>
+          <w:szCs w:val="24"/>
+        </w:rPr>
+        <w:t xml:space="preserve">and </w:t>
       </w:r>
       <w:r>
         <w:rPr>
@@ -4370,15 +4384,71 @@
           <w:sz w:val="20"/>
           <w:szCs w:val="24"/>
         </w:rPr>
-        <w:t xml:space="preserve">3 </w:t>
-      </w:r>
-      <w:r>
-        <w:rPr>
-          <w:rFonts w:ascii="Roboto" w:hAnsi="Roboto" w:cs="Times New Roman"/>
-          <w:sz w:val="20"/>
-          <w:szCs w:val="24"/>
-        </w:rPr>
-        <w:t>along with the summary.</w:t>
+        <w:t>4 and 5</w:t>
+      </w:r>
+      <w:r>
+        <w:rPr>
+          <w:rFonts w:ascii="Roboto" w:hAnsi="Roboto" w:cs="Times New Roman"/>
+          <w:sz w:val="20"/>
+          <w:szCs w:val="24"/>
+        </w:rPr>
+        <w:t xml:space="preserve"> </w:t>
+      </w:r>
+      <w:r>
+        <w:rPr>
+          <w:rFonts w:ascii="Roboto" w:hAnsi="Roboto" w:cs="Times New Roman"/>
+          <w:sz w:val="20"/>
+          <w:szCs w:val="24"/>
+        </w:rPr>
+        <w:t>along with the summary</w:t>
+      </w:r>
+      <w:r>
+        <w:rPr>
+          <w:rFonts w:ascii="Roboto" w:hAnsi="Roboto" w:cs="Times New Roman"/>
+          <w:sz w:val="20"/>
+          <w:szCs w:val="24"/>
+        </w:rPr>
+        <w:t xml:space="preserve"> that concludes </w:t>
+      </w:r>
+      <w:r>
+        <w:rPr>
+          <w:rFonts w:ascii="Roboto" w:hAnsi="Roboto" w:cs="Times New Roman"/>
+          <w:sz w:val="20"/>
+          <w:szCs w:val="24"/>
+        </w:rPr>
+        <w:t>our</w:t>
+      </w:r>
+      <w:r>
+        <w:rPr>
+          <w:rFonts w:ascii="Roboto" w:hAnsi="Roboto" w:cs="Times New Roman"/>
+          <w:sz w:val="20"/>
+          <w:szCs w:val="24"/>
+        </w:rPr>
+        <w:t xml:space="preserve"> work along with the Python features</w:t>
+      </w:r>
+      <w:r>
+        <w:rPr>
+          <w:rFonts w:ascii="Roboto" w:hAnsi="Roboto" w:cs="Times New Roman"/>
+          <w:sz w:val="20"/>
+          <w:szCs w:val="24"/>
+        </w:rPr>
+        <w:t>/libraries</w:t>
+      </w:r>
+      <w:r>
+        <w:rPr>
+          <w:rFonts w:ascii="Roboto" w:hAnsi="Roboto" w:cs="Times New Roman"/>
+          <w:sz w:val="20"/>
+          <w:szCs w:val="24"/>
+        </w:rPr>
+        <w:t xml:space="preserve"> that were used</w:t>
+      </w:r>
+      <w:r>
+        <w:rPr>
+          <w:rFonts w:ascii="Roboto" w:hAnsi="Roboto" w:cs="Times New Roman"/>
+          <w:sz w:val="20"/>
+          <w:szCs w:val="24"/>
+        </w:rPr>
+        <w:t>.</w:t>
       </w:r>
     </w:p>
     <w:p>
@@ -4545,7 +4615,15 @@
           <w:sz w:val="20"/>
           <w:szCs w:val="24"/>
         </w:rPr>
-        <w:t xml:space="preserve">Lastly I changed the READ.md file with all the required information to reflect </w:t>
+        <w:t>Lastly,</w:t>
+      </w:r>
+      <w:r>
+        <w:rPr>
+          <w:rFonts w:ascii="Roboto" w:hAnsi="Roboto" w:cs="Times New Roman"/>
+          <w:sz w:val="20"/>
+          <w:szCs w:val="24"/>
+        </w:rPr>
+        <w:t xml:space="preserve"> I changed the READ.md file with all the required information to reflect </w:t>
       </w:r>
       <w:r>
         <w:rPr>
@@ -4555,8 +4633,6 @@
         </w:rPr>
         <w:t xml:space="preserve">the </w:t>
       </w:r>
-      <w:bookmarkStart w:id="1" w:name="_GoBack"/>
-      <w:bookmarkEnd w:id="1"/>
       <w:r>
         <w:rPr>
           <w:rFonts w:ascii="Roboto" w:hAnsi="Roboto" w:cs="Times New Roman"/>
@@ -5286,15 +5362,6 @@
   </w:num>
   <w:num w:numId="7">
     <w:abstractNumId w:val="3"/>
-    <w:lvlOverride w:ilvl="0"/>
-    <w:lvlOverride w:ilvl="1"/>
-    <w:lvlOverride w:ilvl="2"/>
-    <w:lvlOverride w:ilvl="3"/>
-    <w:lvlOverride w:ilvl="4"/>
-    <w:lvlOverride w:ilvl="5"/>
-    <w:lvlOverride w:ilvl="6"/>
-    <w:lvlOverride w:ilvl="7"/>
-    <w:lvlOverride w:ilvl="8"/>
   </w:num>
 </w:numbering>
 </file>

</xml_diff>